<commit_message>
User Manual v1.1: added pictures
</commit_message>
<xml_diff>
--- a/UserManual.docx
+++ b/UserManual.docx
@@ -11,6 +11,7 @@
           <w:lang w:val="en-US"/>
         </w:rPr>
       </w:pPr>
+      <w:proofErr w:type="spellStart"/>
       <w:r>
         <w:rPr>
           <w:rFonts w:asciiTheme="majorHAnsi" w:hAnsiTheme="majorHAnsi" w:cstheme="majorHAnsi"/>
@@ -18,7 +19,26 @@
           <w:szCs w:val="52"/>
           <w:lang w:val="en-US"/>
         </w:rPr>
-        <w:t>RemoteDoc User Manual v1.0</w:t>
+        <w:t>RemoteDoc</w:t>
+      </w:r>
+      <w:proofErr w:type="spellEnd"/>
+      <w:r>
+        <w:rPr>
+          <w:rFonts w:asciiTheme="majorHAnsi" w:hAnsiTheme="majorHAnsi" w:cstheme="majorHAnsi"/>
+          <w:sz w:val="52"/>
+          <w:szCs w:val="52"/>
+          <w:lang w:val="en-US"/>
+        </w:rPr>
+        <w:t xml:space="preserve"> User Manual v</w:t>
+      </w:r>
+      <w:r>
+        <w:rPr>
+          <w:rFonts w:asciiTheme="majorHAnsi" w:hAnsiTheme="majorHAnsi" w:cstheme="majorHAnsi"/>
+          <w:sz w:val="52"/>
+          <w:szCs w:val="52"/>
+          <w:lang w:val="en-US"/>
+        </w:rPr>
+        <w:t>1.1</w:t>
       </w:r>
     </w:p>
     <w:p>
@@ -64,7 +84,25 @@
           <w:sz w:val="24"/>
           <w:szCs w:val="24"/>
         </w:rPr>
-        <w:t xml:space="preserve">Welcome to RemoteDoc, an innovative telehealth solution designed to minimize the need for physical visits to healthcare </w:t>
+        <w:t xml:space="preserve">Welcome to </w:t>
+      </w:r>
+      <w:proofErr w:type="spellStart"/>
+      <w:r>
+        <w:rPr>
+          <w:rFonts w:cstheme="minorHAnsi"/>
+          <w:sz w:val="24"/>
+          <w:szCs w:val="24"/>
+        </w:rPr>
+        <w:t>RemoteDoc</w:t>
+      </w:r>
+      <w:proofErr w:type="spellEnd"/>
+      <w:r>
+        <w:rPr>
+          <w:rFonts w:cstheme="minorHAnsi"/>
+          <w:sz w:val="24"/>
+          <w:szCs w:val="24"/>
+        </w:rPr>
+        <w:t xml:space="preserve">, an innovative telehealth solution designed to minimize the need for physical visits to healthcare </w:t>
       </w:r>
       <w:r>
         <w:rPr>
@@ -396,14 +434,92 @@
           <w:szCs w:val="24"/>
         </w:rPr>
       </w:pPr>
-      <w:r>
-        <w:rPr>
-          <w:rFonts w:cstheme="minorHAnsi"/>
-          <w:b/>
-          <w:bCs/>
-          <w:sz w:val="24"/>
-          <w:szCs w:val="24"/>
-        </w:rPr>
+    </w:p>
+    <w:p>
+      <w:pPr>
+        <w:rPr>
+          <w:rFonts w:cstheme="minorHAnsi"/>
+          <w:b/>
+          <w:bCs/>
+          <w:sz w:val="24"/>
+          <w:szCs w:val="24"/>
+        </w:rPr>
+      </w:pPr>
+    </w:p>
+    <w:p>
+      <w:pPr>
+        <w:rPr>
+          <w:rFonts w:cstheme="minorHAnsi"/>
+          <w:b/>
+          <w:bCs/>
+          <w:sz w:val="24"/>
+          <w:szCs w:val="24"/>
+        </w:rPr>
+      </w:pPr>
+    </w:p>
+    <w:p>
+      <w:pPr>
+        <w:rPr>
+          <w:rFonts w:cstheme="minorHAnsi"/>
+          <w:b/>
+          <w:bCs/>
+          <w:sz w:val="24"/>
+          <w:szCs w:val="24"/>
+        </w:rPr>
+      </w:pPr>
+    </w:p>
+    <w:p>
+      <w:pPr>
+        <w:rPr>
+          <w:rFonts w:cstheme="minorHAnsi"/>
+          <w:b/>
+          <w:bCs/>
+          <w:sz w:val="24"/>
+          <w:szCs w:val="24"/>
+        </w:rPr>
+      </w:pPr>
+    </w:p>
+    <w:p>
+      <w:pPr>
+        <w:rPr>
+          <w:rFonts w:cstheme="minorHAnsi"/>
+          <w:b/>
+          <w:bCs/>
+          <w:sz w:val="24"/>
+          <w:szCs w:val="24"/>
+        </w:rPr>
+      </w:pPr>
+    </w:p>
+    <w:p>
+      <w:pPr>
+        <w:rPr>
+          <w:rFonts w:cstheme="minorHAnsi"/>
+          <w:b/>
+          <w:bCs/>
+          <w:sz w:val="24"/>
+          <w:szCs w:val="24"/>
+        </w:rPr>
+      </w:pPr>
+    </w:p>
+    <w:p>
+      <w:pPr>
+        <w:rPr>
+          <w:rFonts w:cstheme="minorHAnsi"/>
+          <w:b/>
+          <w:bCs/>
+          <w:sz w:val="24"/>
+          <w:szCs w:val="24"/>
+        </w:rPr>
+      </w:pPr>
+      <w:r>
+        <w:rPr>
+          <w:rFonts w:cstheme="minorHAnsi"/>
+          <w:b/>
+          <w:bCs/>
+          <w:sz w:val="24"/>
+          <w:szCs w:val="24"/>
+        </w:rPr>
+        <w:lastRenderedPageBreak/>
         <w:t xml:space="preserve">Creating an account </w:t>
       </w:r>
     </w:p>
@@ -425,7 +541,25 @@
           <w:sz w:val="24"/>
           <w:szCs w:val="24"/>
         </w:rPr>
-        <w:t>Open the RemoteDoc app.</w:t>
+        <w:t xml:space="preserve">Open the </w:t>
+      </w:r>
+      <w:proofErr w:type="spellStart"/>
+      <w:r>
+        <w:rPr>
+          <w:rFonts w:cstheme="minorHAnsi"/>
+          <w:sz w:val="24"/>
+          <w:szCs w:val="24"/>
+        </w:rPr>
+        <w:t>RemoteDoc</w:t>
+      </w:r>
+      <w:proofErr w:type="spellEnd"/>
+      <w:r>
+        <w:rPr>
+          <w:rFonts w:cstheme="minorHAnsi"/>
+          <w:sz w:val="24"/>
+          <w:szCs w:val="24"/>
+        </w:rPr>
+        <w:t xml:space="preserve"> app.</w:t>
       </w:r>
     </w:p>
     <w:p>
@@ -443,11 +577,171 @@
       <w:r>
         <w:rPr>
           <w:rFonts w:cstheme="minorHAnsi"/>
+          <w:noProof/>
+          <w:sz w:val="24"/>
+          <w:szCs w:val="24"/>
+        </w:rPr>
+        <w:drawing>
+          <wp:anchor distT="0" distB="0" distL="114300" distR="114300" simplePos="0" relativeHeight="251671552" behindDoc="0" locked="0" layoutInCell="1" allowOverlap="1" wp14:anchorId="23E66AD0" wp14:editId="32ACA639">
+            <wp:simplePos x="0" y="0"/>
+            <wp:positionH relativeFrom="column">
+              <wp:posOffset>3230364</wp:posOffset>
+            </wp:positionH>
+            <wp:positionV relativeFrom="paragraph">
+              <wp:posOffset>302131</wp:posOffset>
+            </wp:positionV>
+            <wp:extent cx="2133600" cy="3778885"/>
+            <wp:effectExtent l="0" t="0" r="0" b="0"/>
+            <wp:wrapTopAndBottom/>
+            <wp:docPr id="216121711" name="Picture 1"/>
+            <wp:cNvGraphicFramePr>
+              <a:graphicFrameLocks xmlns:a="http://schemas.openxmlformats.org/drawingml/2006/main" noChangeAspect="1"/>
+            </wp:cNvGraphicFramePr>
+            <a:graphic xmlns:a="http://schemas.openxmlformats.org/drawingml/2006/main">
+              <a:graphicData uri="http://schemas.openxmlformats.org/drawingml/2006/picture">
+                <pic:pic xmlns:pic="http://schemas.openxmlformats.org/drawingml/2006/picture">
+                  <pic:nvPicPr>
+                    <pic:cNvPr id="216121711" name=""/>
+                    <pic:cNvPicPr/>
+                  </pic:nvPicPr>
+                  <pic:blipFill>
+                    <a:blip r:embed="rId5">
+                      <a:extLst>
+                        <a:ext uri="{28A0092B-C50C-407E-A947-70E740481C1C}">
+                          <a14:useLocalDpi xmlns:a14="http://schemas.microsoft.com/office/drawing/2010/main" val="0"/>
+                        </a:ext>
+                      </a:extLst>
+                    </a:blip>
+                    <a:stretch>
+                      <a:fillRect/>
+                    </a:stretch>
+                  </pic:blipFill>
+                  <pic:spPr>
+                    <a:xfrm>
+                      <a:off x="0" y="0"/>
+                      <a:ext cx="2133600" cy="3778885"/>
+                    </a:xfrm>
+                    <a:prstGeom prst="rect">
+                      <a:avLst/>
+                    </a:prstGeom>
+                  </pic:spPr>
+                </pic:pic>
+              </a:graphicData>
+            </a:graphic>
+          </wp:anchor>
+        </w:drawing>
+      </w:r>
+      <w:r>
+        <w:rPr>
+          <w:rFonts w:cstheme="minorHAnsi"/>
           <w:sz w:val="24"/>
           <w:szCs w:val="24"/>
         </w:rPr>
         <w:t>Click on the "Register" button.</w:t>
       </w:r>
+      <w:r>
+        <w:rPr>
+          <w:rFonts w:cstheme="minorHAnsi"/>
+          <w:sz w:val="24"/>
+          <w:szCs w:val="24"/>
+        </w:rPr>
+        <w:t xml:space="preserve"> </w:t>
+      </w:r>
+    </w:p>
+    <w:p>
+      <w:pPr>
+        <w:ind w:left="720"/>
+        <w:rPr>
+          <w:rFonts w:cstheme="minorHAnsi"/>
+          <w:sz w:val="24"/>
+          <w:szCs w:val="24"/>
+        </w:rPr>
+      </w:pPr>
+      <w:r>
+        <w:rPr>
+          <w:rFonts w:cstheme="minorHAnsi"/>
+          <w:noProof/>
+          <w:sz w:val="24"/>
+          <w:szCs w:val="24"/>
+        </w:rPr>
+        <w:drawing>
+          <wp:anchor distT="0" distB="0" distL="114300" distR="114300" simplePos="0" relativeHeight="251670528" behindDoc="0" locked="0" layoutInCell="1" allowOverlap="1" wp14:anchorId="5DF6DFF2" wp14:editId="476AC35C">
+            <wp:simplePos x="0" y="0"/>
+            <wp:positionH relativeFrom="column">
+              <wp:posOffset>457200</wp:posOffset>
+            </wp:positionH>
+            <wp:positionV relativeFrom="paragraph">
+              <wp:posOffset>7620</wp:posOffset>
+            </wp:positionV>
+            <wp:extent cx="2141220" cy="3771690"/>
+            <wp:effectExtent l="0" t="0" r="0" b="635"/>
+            <wp:wrapTopAndBottom/>
+            <wp:docPr id="294639657" name="Picture 1"/>
+            <wp:cNvGraphicFramePr>
+              <a:graphicFrameLocks xmlns:a="http://schemas.openxmlformats.org/drawingml/2006/main" noChangeAspect="1"/>
+            </wp:cNvGraphicFramePr>
+            <a:graphic xmlns:a="http://schemas.openxmlformats.org/drawingml/2006/main">
+              <a:graphicData uri="http://schemas.openxmlformats.org/drawingml/2006/picture">
+                <pic:pic xmlns:pic="http://schemas.openxmlformats.org/drawingml/2006/picture">
+                  <pic:nvPicPr>
+                    <pic:cNvPr id="294639657" name=""/>
+                    <pic:cNvPicPr/>
+                  </pic:nvPicPr>
+                  <pic:blipFill>
+                    <a:blip r:embed="rId6">
+                      <a:extLst>
+                        <a:ext uri="{28A0092B-C50C-407E-A947-70E740481C1C}">
+                          <a14:useLocalDpi xmlns:a14="http://schemas.microsoft.com/office/drawing/2010/main" val="0"/>
+                        </a:ext>
+                      </a:extLst>
+                    </a:blip>
+                    <a:stretch>
+                      <a:fillRect/>
+                    </a:stretch>
+                  </pic:blipFill>
+                  <pic:spPr>
+                    <a:xfrm>
+                      <a:off x="0" y="0"/>
+                      <a:ext cx="2141220" cy="3771690"/>
+                    </a:xfrm>
+                    <a:prstGeom prst="rect">
+                      <a:avLst/>
+                    </a:prstGeom>
+                  </pic:spPr>
+                </pic:pic>
+              </a:graphicData>
+            </a:graphic>
+          </wp:anchor>
+        </w:drawing>
+      </w:r>
+      <w:r>
+        <w:rPr>
+          <w:rFonts w:cstheme="minorHAnsi"/>
+          <w:sz w:val="24"/>
+          <w:szCs w:val="24"/>
+        </w:rPr>
+        <w:t xml:space="preserve">  </w:t>
+      </w:r>
+    </w:p>
+    <w:p>
+      <w:pPr>
+        <w:ind w:left="720"/>
+        <w:rPr>
+          <w:rFonts w:cstheme="minorHAnsi"/>
+          <w:sz w:val="24"/>
+          <w:szCs w:val="24"/>
+        </w:rPr>
+      </w:pPr>
+    </w:p>
+    <w:p>
+      <w:pPr>
+        <w:ind w:left="720"/>
+        <w:rPr>
+          <w:rFonts w:cstheme="minorHAnsi"/>
+          <w:sz w:val="24"/>
+          <w:szCs w:val="24"/>
+        </w:rPr>
+      </w:pPr>
     </w:p>
     <w:p>
       <w:pPr>
@@ -499,8 +793,34 @@
           <w:sz w:val="24"/>
           <w:szCs w:val="24"/>
         </w:rPr>
-        <w:t xml:space="preserve"> phone number, and create a password.</w:t>
-      </w:r>
+        <w:t xml:space="preserve"> phone number, and create a password</w:t>
+      </w:r>
+      <w:r>
+        <w:rPr>
+          <w:rFonts w:cstheme="minorHAnsi"/>
+          <w:sz w:val="24"/>
+          <w:szCs w:val="24"/>
+        </w:rPr>
+        <w:t>, and click “Register</w:t>
+      </w:r>
+      <w:proofErr w:type="gramStart"/>
+      <w:r>
+        <w:rPr>
+          <w:rFonts w:cstheme="minorHAnsi"/>
+          <w:sz w:val="24"/>
+          <w:szCs w:val="24"/>
+        </w:rPr>
+        <w:t>”</w:t>
+      </w:r>
+      <w:r>
+        <w:rPr>
+          <w:rFonts w:cstheme="minorHAnsi"/>
+          <w:sz w:val="24"/>
+          <w:szCs w:val="24"/>
+        </w:rPr>
+        <w:t>.</w:t>
+      </w:r>
+      <w:proofErr w:type="gramEnd"/>
     </w:p>
     <w:p>
       <w:pPr>
@@ -552,7 +872,6 @@
           <w:sz w:val="24"/>
           <w:szCs w:val="24"/>
         </w:rPr>
-        <w:lastRenderedPageBreak/>
         <w:t xml:space="preserve">Logging in to your account </w:t>
       </w:r>
     </w:p>
@@ -603,6 +922,125 @@
     <w:p>
       <w:pPr>
         <w:pStyle w:val="ListParagraph"/>
+        <w:rPr>
+          <w:rFonts w:cstheme="minorHAnsi"/>
+          <w:sz w:val="24"/>
+          <w:szCs w:val="24"/>
+        </w:rPr>
+      </w:pPr>
+      <w:r>
+        <w:rPr>
+          <w:rFonts w:cstheme="minorHAnsi"/>
+          <w:noProof/>
+          <w:sz w:val="24"/>
+          <w:szCs w:val="24"/>
+        </w:rPr>
+        <w:lastRenderedPageBreak/>
+        <w:drawing>
+          <wp:anchor distT="0" distB="0" distL="114300" distR="114300" simplePos="0" relativeHeight="251658240" behindDoc="1" locked="0" layoutInCell="1" allowOverlap="1" wp14:anchorId="6A9C2BD1" wp14:editId="392D0B0B">
+            <wp:simplePos x="0" y="0"/>
+            <wp:positionH relativeFrom="column">
+              <wp:posOffset>3028950</wp:posOffset>
+            </wp:positionH>
+            <wp:positionV relativeFrom="paragraph">
+              <wp:posOffset>38100</wp:posOffset>
+            </wp:positionV>
+            <wp:extent cx="2266315" cy="4063365"/>
+            <wp:effectExtent l="0" t="0" r="635" b="0"/>
+            <wp:wrapNone/>
+            <wp:docPr id="1838105789" name="Picture 1"/>
+            <wp:cNvGraphicFramePr>
+              <a:graphicFrameLocks xmlns:a="http://schemas.openxmlformats.org/drawingml/2006/main" noChangeAspect="1"/>
+            </wp:cNvGraphicFramePr>
+            <a:graphic xmlns:a="http://schemas.openxmlformats.org/drawingml/2006/main">
+              <a:graphicData uri="http://schemas.openxmlformats.org/drawingml/2006/picture">
+                <pic:pic xmlns:pic="http://schemas.openxmlformats.org/drawingml/2006/picture">
+                  <pic:nvPicPr>
+                    <pic:cNvPr id="1838105789" name=""/>
+                    <pic:cNvPicPr/>
+                  </pic:nvPicPr>
+                  <pic:blipFill>
+                    <a:blip r:embed="rId7">
+                      <a:extLst>
+                        <a:ext uri="{28A0092B-C50C-407E-A947-70E740481C1C}">
+                          <a14:useLocalDpi xmlns:a14="http://schemas.microsoft.com/office/drawing/2010/main" val="0"/>
+                        </a:ext>
+                      </a:extLst>
+                    </a:blip>
+                    <a:stretch>
+                      <a:fillRect/>
+                    </a:stretch>
+                  </pic:blipFill>
+                  <pic:spPr>
+                    <a:xfrm>
+                      <a:off x="0" y="0"/>
+                      <a:ext cx="2266315" cy="4063365"/>
+                    </a:xfrm>
+                    <a:prstGeom prst="rect">
+                      <a:avLst/>
+                    </a:prstGeom>
+                  </pic:spPr>
+                </pic:pic>
+              </a:graphicData>
+            </a:graphic>
+          </wp:anchor>
+        </w:drawing>
+      </w:r>
+      <w:r>
+        <w:rPr>
+          <w:rFonts w:cstheme="minorHAnsi"/>
+          <w:noProof/>
+          <w:sz w:val="24"/>
+          <w:szCs w:val="24"/>
+        </w:rPr>
+        <w:drawing>
+          <wp:inline distT="0" distB="0" distL="0" distR="0" wp14:anchorId="010F1F34" wp14:editId="0B88FBA6">
+            <wp:extent cx="2290426" cy="4105275"/>
+            <wp:effectExtent l="0" t="0" r="0" b="0"/>
+            <wp:docPr id="1318532185" name="Picture 1"/>
+            <wp:cNvGraphicFramePr>
+              <a:graphicFrameLocks xmlns:a="http://schemas.openxmlformats.org/drawingml/2006/main" noChangeAspect="1"/>
+            </wp:cNvGraphicFramePr>
+            <a:graphic xmlns:a="http://schemas.openxmlformats.org/drawingml/2006/main">
+              <a:graphicData uri="http://schemas.openxmlformats.org/drawingml/2006/picture">
+                <pic:pic xmlns:pic="http://schemas.openxmlformats.org/drawingml/2006/picture">
+                  <pic:nvPicPr>
+                    <pic:cNvPr id="1318532185" name=""/>
+                    <pic:cNvPicPr/>
+                  </pic:nvPicPr>
+                  <pic:blipFill>
+                    <a:blip r:embed="rId8"/>
+                    <a:stretch>
+                      <a:fillRect/>
+                    </a:stretch>
+                  </pic:blipFill>
+                  <pic:spPr>
+                    <a:xfrm>
+                      <a:off x="0" y="0"/>
+                      <a:ext cx="2298331" cy="4119444"/>
+                    </a:xfrm>
+                    <a:prstGeom prst="rect">
+                      <a:avLst/>
+                    </a:prstGeom>
+                  </pic:spPr>
+                </pic:pic>
+              </a:graphicData>
+            </a:graphic>
+          </wp:inline>
+        </w:drawing>
+      </w:r>
+      <w:r>
+        <w:rPr>
+          <w:rFonts w:cstheme="minorHAnsi"/>
+          <w:sz w:val="24"/>
+          <w:szCs w:val="24"/>
+        </w:rPr>
+        <w:t xml:space="preserve">   </w:t>
+      </w:r>
+    </w:p>
+    <w:p>
+      <w:pPr>
+        <w:pStyle w:val="ListParagraph"/>
         <w:numPr>
           <w:ilvl w:val="0"/>
           <w:numId w:val="4"/>
@@ -768,11 +1206,89 @@
       <w:r>
         <w:rPr>
           <w:rFonts w:cstheme="minorHAnsi"/>
+          <w:noProof/>
+          <w:sz w:val="24"/>
+          <w:szCs w:val="24"/>
+        </w:rPr>
+        <w:lastRenderedPageBreak/>
+        <w:drawing>
+          <wp:anchor distT="0" distB="0" distL="114300" distR="114300" simplePos="0" relativeHeight="251659264" behindDoc="1" locked="0" layoutInCell="1" allowOverlap="1" wp14:anchorId="45E3CABA" wp14:editId="29A43415">
+            <wp:simplePos x="0" y="0"/>
+            <wp:positionH relativeFrom="margin">
+              <wp:posOffset>-723900</wp:posOffset>
+            </wp:positionH>
+            <wp:positionV relativeFrom="paragraph">
+              <wp:posOffset>562610</wp:posOffset>
+            </wp:positionV>
+            <wp:extent cx="6902213" cy="4885690"/>
+            <wp:effectExtent l="0" t="0" r="0" b="0"/>
+            <wp:wrapTopAndBottom/>
+            <wp:docPr id="788584395" name="Picture 3"/>
+            <wp:cNvGraphicFramePr>
+              <a:graphicFrameLocks xmlns:a="http://schemas.openxmlformats.org/drawingml/2006/main" noChangeAspect="1"/>
+            </wp:cNvGraphicFramePr>
+            <a:graphic xmlns:a="http://schemas.openxmlformats.org/drawingml/2006/main">
+              <a:graphicData uri="http://schemas.openxmlformats.org/drawingml/2006/picture">
+                <pic:pic xmlns:pic="http://schemas.openxmlformats.org/drawingml/2006/picture">
+                  <pic:nvPicPr>
+                    <pic:cNvPr id="788584395" name="Picture 788584395"/>
+                    <pic:cNvPicPr/>
+                  </pic:nvPicPr>
+                  <pic:blipFill>
+                    <a:blip r:embed="rId9">
+                      <a:extLst>
+                        <a:ext uri="{28A0092B-C50C-407E-A947-70E740481C1C}">
+                          <a14:useLocalDpi xmlns:a14="http://schemas.microsoft.com/office/drawing/2010/main" val="0"/>
+                        </a:ext>
+                      </a:extLst>
+                    </a:blip>
+                    <a:stretch>
+                      <a:fillRect/>
+                    </a:stretch>
+                  </pic:blipFill>
+                  <pic:spPr>
+                    <a:xfrm>
+                      <a:off x="0" y="0"/>
+                      <a:ext cx="6902213" cy="4885690"/>
+                    </a:xfrm>
+                    <a:prstGeom prst="rect">
+                      <a:avLst/>
+                    </a:prstGeom>
+                  </pic:spPr>
+                </pic:pic>
+              </a:graphicData>
+            </a:graphic>
+          </wp:anchor>
+        </w:drawing>
+      </w:r>
+      <w:r>
+        <w:rPr>
+          <w:rFonts w:cstheme="minorHAnsi"/>
           <w:sz w:val="24"/>
           <w:szCs w:val="24"/>
         </w:rPr>
         <w:t>Access the AI Chatbot: Get assistance and answers to common questions through our AI Chatbot.</w:t>
       </w:r>
+    </w:p>
+    <w:p>
+      <w:pPr>
+        <w:pStyle w:val="ListParagraph"/>
+        <w:rPr>
+          <w:rFonts w:cstheme="minorHAnsi"/>
+          <w:sz w:val="24"/>
+          <w:szCs w:val="24"/>
+        </w:rPr>
+      </w:pPr>
+    </w:p>
+    <w:p>
+      <w:pPr>
+        <w:pStyle w:val="ListParagraph"/>
+        <w:rPr>
+          <w:rFonts w:cstheme="minorHAnsi"/>
+          <w:sz w:val="24"/>
+          <w:szCs w:val="24"/>
+        </w:rPr>
+      </w:pPr>
     </w:p>
     <w:p>
       <w:pPr>
@@ -955,6 +1471,72 @@
           <w:szCs w:val="24"/>
         </w:rPr>
       </w:pPr>
+      <w:r>
+        <w:rPr>
+          <w:rFonts w:cstheme="minorHAnsi"/>
+          <w:b/>
+          <w:bCs/>
+          <w:noProof/>
+          <w:sz w:val="24"/>
+          <w:szCs w:val="24"/>
+        </w:rPr>
+        <w:lastRenderedPageBreak/>
+        <w:drawing>
+          <wp:anchor distT="0" distB="0" distL="114300" distR="114300" simplePos="0" relativeHeight="251660288" behindDoc="0" locked="0" layoutInCell="1" allowOverlap="1" wp14:anchorId="7907044A" wp14:editId="5814213D">
+            <wp:simplePos x="0" y="0"/>
+            <wp:positionH relativeFrom="column">
+              <wp:posOffset>-809625</wp:posOffset>
+            </wp:positionH>
+            <wp:positionV relativeFrom="paragraph">
+              <wp:posOffset>0</wp:posOffset>
+            </wp:positionV>
+            <wp:extent cx="7385685" cy="4305300"/>
+            <wp:effectExtent l="0" t="0" r="5715" b="0"/>
+            <wp:wrapTopAndBottom/>
+            <wp:docPr id="729447731" name="Picture 1"/>
+            <wp:cNvGraphicFramePr>
+              <a:graphicFrameLocks xmlns:a="http://schemas.openxmlformats.org/drawingml/2006/main" noChangeAspect="1"/>
+            </wp:cNvGraphicFramePr>
+            <a:graphic xmlns:a="http://schemas.openxmlformats.org/drawingml/2006/main">
+              <a:graphicData uri="http://schemas.openxmlformats.org/drawingml/2006/picture">
+                <pic:pic xmlns:pic="http://schemas.openxmlformats.org/drawingml/2006/picture">
+                  <pic:nvPicPr>
+                    <pic:cNvPr id="729447731" name=""/>
+                    <pic:cNvPicPr/>
+                  </pic:nvPicPr>
+                  <pic:blipFill>
+                    <a:blip r:embed="rId10">
+                      <a:extLst>
+                        <a:ext uri="{28A0092B-C50C-407E-A947-70E740481C1C}">
+                          <a14:useLocalDpi xmlns:a14="http://schemas.microsoft.com/office/drawing/2010/main" val="0"/>
+                        </a:ext>
+                      </a:extLst>
+                    </a:blip>
+                    <a:stretch>
+                      <a:fillRect/>
+                    </a:stretch>
+                  </pic:blipFill>
+                  <pic:spPr>
+                    <a:xfrm>
+                      <a:off x="0" y="0"/>
+                      <a:ext cx="7385685" cy="4305300"/>
+                    </a:xfrm>
+                    <a:prstGeom prst="rect">
+                      <a:avLst/>
+                    </a:prstGeom>
+                  </pic:spPr>
+                </pic:pic>
+              </a:graphicData>
+            </a:graphic>
+            <wp14:sizeRelH relativeFrom="margin">
+              <wp14:pctWidth>0</wp14:pctWidth>
+            </wp14:sizeRelH>
+            <wp14:sizeRelV relativeFrom="margin">
+              <wp14:pctHeight>0</wp14:pctHeight>
+            </wp14:sizeRelV>
+          </wp:anchor>
+        </w:drawing>
+      </w:r>
     </w:p>
     <w:p>
       <w:pPr>
@@ -975,13 +1557,104 @@
           <w:lang w:val="en-US"/>
         </w:rPr>
       </w:pPr>
-      <w:r>
+    </w:p>
+    <w:p>
+      <w:pPr>
         <w:rPr>
           <w:rFonts w:asciiTheme="majorHAnsi" w:hAnsiTheme="majorHAnsi" w:cstheme="majorHAnsi"/>
           <w:sz w:val="40"/>
           <w:szCs w:val="40"/>
           <w:lang w:val="en-US"/>
         </w:rPr>
+      </w:pPr>
+    </w:p>
+    <w:p>
+      <w:pPr>
+        <w:rPr>
+          <w:rFonts w:asciiTheme="majorHAnsi" w:hAnsiTheme="majorHAnsi" w:cstheme="majorHAnsi"/>
+          <w:sz w:val="40"/>
+          <w:szCs w:val="40"/>
+          <w:lang w:val="en-US"/>
+        </w:rPr>
+      </w:pPr>
+    </w:p>
+    <w:p>
+      <w:pPr>
+        <w:rPr>
+          <w:rFonts w:asciiTheme="majorHAnsi" w:hAnsiTheme="majorHAnsi" w:cstheme="majorHAnsi"/>
+          <w:sz w:val="40"/>
+          <w:szCs w:val="40"/>
+          <w:lang w:val="en-US"/>
+        </w:rPr>
+      </w:pPr>
+    </w:p>
+    <w:p>
+      <w:pPr>
+        <w:rPr>
+          <w:rFonts w:asciiTheme="majorHAnsi" w:hAnsiTheme="majorHAnsi" w:cstheme="majorHAnsi"/>
+          <w:sz w:val="40"/>
+          <w:szCs w:val="40"/>
+          <w:lang w:val="en-US"/>
+        </w:rPr>
+      </w:pPr>
+    </w:p>
+    <w:p>
+      <w:pPr>
+        <w:rPr>
+          <w:rFonts w:asciiTheme="majorHAnsi" w:hAnsiTheme="majorHAnsi" w:cstheme="majorHAnsi"/>
+          <w:sz w:val="40"/>
+          <w:szCs w:val="40"/>
+          <w:lang w:val="en-US"/>
+        </w:rPr>
+      </w:pPr>
+    </w:p>
+    <w:p>
+      <w:pPr>
+        <w:rPr>
+          <w:rFonts w:asciiTheme="majorHAnsi" w:hAnsiTheme="majorHAnsi" w:cstheme="majorHAnsi"/>
+          <w:sz w:val="40"/>
+          <w:szCs w:val="40"/>
+          <w:lang w:val="en-US"/>
+        </w:rPr>
+      </w:pPr>
+    </w:p>
+    <w:p>
+      <w:pPr>
+        <w:rPr>
+          <w:rFonts w:asciiTheme="majorHAnsi" w:hAnsiTheme="majorHAnsi" w:cstheme="majorHAnsi"/>
+          <w:sz w:val="40"/>
+          <w:szCs w:val="40"/>
+          <w:lang w:val="en-US"/>
+        </w:rPr>
+      </w:pPr>
+    </w:p>
+    <w:p>
+      <w:pPr>
+        <w:rPr>
+          <w:rFonts w:asciiTheme="majorHAnsi" w:hAnsiTheme="majorHAnsi" w:cstheme="majorHAnsi"/>
+          <w:sz w:val="40"/>
+          <w:szCs w:val="40"/>
+          <w:lang w:val="en-US"/>
+        </w:rPr>
+      </w:pPr>
+    </w:p>
+    <w:p>
+      <w:pPr>
+        <w:rPr>
+          <w:rFonts w:asciiTheme="majorHAnsi" w:hAnsiTheme="majorHAnsi" w:cstheme="majorHAnsi"/>
+          <w:sz w:val="40"/>
+          <w:szCs w:val="40"/>
+          <w:lang w:val="en-US"/>
+        </w:rPr>
+      </w:pPr>
+      <w:r>
+        <w:rPr>
+          <w:rFonts w:asciiTheme="majorHAnsi" w:hAnsiTheme="majorHAnsi" w:cstheme="majorHAnsi"/>
+          <w:sz w:val="40"/>
+          <w:szCs w:val="40"/>
+          <w:lang w:val="en-US"/>
+        </w:rPr>
+        <w:lastRenderedPageBreak/>
         <w:t xml:space="preserve">Features and Functions </w:t>
       </w:r>
     </w:p>
@@ -1111,11 +1784,130 @@
       <w:r>
         <w:rPr>
           <w:rFonts w:cstheme="minorHAnsi"/>
-          <w:sz w:val="24"/>
-          <w:szCs w:val="24"/>
-          <w:lang w:val="en-US"/>
-        </w:rPr>
-        <w:lastRenderedPageBreak/>
+          <w:b/>
+          <w:bCs/>
+          <w:noProof/>
+          <w:sz w:val="24"/>
+          <w:szCs w:val="24"/>
+          <w:lang w:val="en-US"/>
+        </w:rPr>
+        <w:drawing>
+          <wp:anchor distT="0" distB="0" distL="114300" distR="114300" simplePos="0" relativeHeight="251662336" behindDoc="0" locked="0" layoutInCell="1" allowOverlap="1" wp14:anchorId="5794958F" wp14:editId="10C1129E">
+            <wp:simplePos x="0" y="0"/>
+            <wp:positionH relativeFrom="margin">
+              <wp:posOffset>3064510</wp:posOffset>
+            </wp:positionH>
+            <wp:positionV relativeFrom="paragraph">
+              <wp:posOffset>295910</wp:posOffset>
+            </wp:positionV>
+            <wp:extent cx="2162810" cy="3860800"/>
+            <wp:effectExtent l="0" t="0" r="8890" b="6350"/>
+            <wp:wrapTopAndBottom/>
+            <wp:docPr id="543496211" name="Picture 1"/>
+            <wp:cNvGraphicFramePr>
+              <a:graphicFrameLocks xmlns:a="http://schemas.openxmlformats.org/drawingml/2006/main" noChangeAspect="1"/>
+            </wp:cNvGraphicFramePr>
+            <a:graphic xmlns:a="http://schemas.openxmlformats.org/drawingml/2006/main">
+              <a:graphicData uri="http://schemas.openxmlformats.org/drawingml/2006/picture">
+                <pic:pic xmlns:pic="http://schemas.openxmlformats.org/drawingml/2006/picture">
+                  <pic:nvPicPr>
+                    <pic:cNvPr id="543496211" name=""/>
+                    <pic:cNvPicPr/>
+                  </pic:nvPicPr>
+                  <pic:blipFill>
+                    <a:blip r:embed="rId11">
+                      <a:extLst>
+                        <a:ext uri="{28A0092B-C50C-407E-A947-70E740481C1C}">
+                          <a14:useLocalDpi xmlns:a14="http://schemas.microsoft.com/office/drawing/2010/main" val="0"/>
+                        </a:ext>
+                      </a:extLst>
+                    </a:blip>
+                    <a:stretch>
+                      <a:fillRect/>
+                    </a:stretch>
+                  </pic:blipFill>
+                  <pic:spPr>
+                    <a:xfrm>
+                      <a:off x="0" y="0"/>
+                      <a:ext cx="2162810" cy="3860800"/>
+                    </a:xfrm>
+                    <a:prstGeom prst="rect">
+                      <a:avLst/>
+                    </a:prstGeom>
+                  </pic:spPr>
+                </pic:pic>
+              </a:graphicData>
+            </a:graphic>
+          </wp:anchor>
+        </w:drawing>
+      </w:r>
+      <w:r>
+        <w:rPr>
+          <w:rFonts w:cstheme="minorHAnsi"/>
+          <w:b/>
+          <w:bCs/>
+          <w:noProof/>
+          <w:sz w:val="24"/>
+          <w:szCs w:val="24"/>
+          <w:lang w:val="en-US"/>
+        </w:rPr>
+        <w:drawing>
+          <wp:anchor distT="0" distB="0" distL="114300" distR="114300" simplePos="0" relativeHeight="251661312" behindDoc="0" locked="0" layoutInCell="1" allowOverlap="1" wp14:anchorId="6CD2AC2A" wp14:editId="13BEF501">
+            <wp:simplePos x="0" y="0"/>
+            <wp:positionH relativeFrom="column">
+              <wp:posOffset>390525</wp:posOffset>
+            </wp:positionH>
+            <wp:positionV relativeFrom="paragraph">
+              <wp:posOffset>219710</wp:posOffset>
+            </wp:positionV>
+            <wp:extent cx="2200275" cy="3900805"/>
+            <wp:effectExtent l="0" t="0" r="0" b="4445"/>
+            <wp:wrapTopAndBottom/>
+            <wp:docPr id="909764236" name="Picture 1"/>
+            <wp:cNvGraphicFramePr>
+              <a:graphicFrameLocks xmlns:a="http://schemas.openxmlformats.org/drawingml/2006/main" noChangeAspect="1"/>
+            </wp:cNvGraphicFramePr>
+            <a:graphic xmlns:a="http://schemas.openxmlformats.org/drawingml/2006/main">
+              <a:graphicData uri="http://schemas.openxmlformats.org/drawingml/2006/picture">
+                <pic:pic xmlns:pic="http://schemas.openxmlformats.org/drawingml/2006/picture">
+                  <pic:nvPicPr>
+                    <pic:cNvPr id="909764236" name=""/>
+                    <pic:cNvPicPr/>
+                  </pic:nvPicPr>
+                  <pic:blipFill>
+                    <a:blip r:embed="rId12">
+                      <a:extLst>
+                        <a:ext uri="{28A0092B-C50C-407E-A947-70E740481C1C}">
+                          <a14:useLocalDpi xmlns:a14="http://schemas.microsoft.com/office/drawing/2010/main" val="0"/>
+                        </a:ext>
+                      </a:extLst>
+                    </a:blip>
+                    <a:stretch>
+                      <a:fillRect/>
+                    </a:stretch>
+                  </pic:blipFill>
+                  <pic:spPr>
+                    <a:xfrm>
+                      <a:off x="0" y="0"/>
+                      <a:ext cx="2200275" cy="3900805"/>
+                    </a:xfrm>
+                    <a:prstGeom prst="rect">
+                      <a:avLst/>
+                    </a:prstGeom>
+                  </pic:spPr>
+                </pic:pic>
+              </a:graphicData>
+            </a:graphic>
+          </wp:anchor>
+        </w:drawing>
+      </w:r>
+      <w:r>
+        <w:rPr>
+          <w:rFonts w:cstheme="minorHAnsi"/>
+          <w:sz w:val="24"/>
+          <w:szCs w:val="24"/>
+          <w:lang w:val="en-US"/>
+        </w:rPr>
         <w:t>Tap the name of your clinic</w:t>
       </w:r>
       <w:r>
@@ -1275,7 +2067,33 @@
           <w:sz w:val="24"/>
           <w:szCs w:val="24"/>
         </w:rPr>
-        <w:t xml:space="preserve">. </w:t>
+        <w:t>, and click on “Change clinic</w:t>
+      </w:r>
+      <w:proofErr w:type="gramStart"/>
+      <w:r>
+        <w:rPr>
+          <w:rFonts w:cstheme="minorHAnsi"/>
+          <w:sz w:val="24"/>
+          <w:szCs w:val="24"/>
+        </w:rPr>
+        <w:t>”</w:t>
+      </w:r>
+      <w:r>
+        <w:rPr>
+          <w:rFonts w:cstheme="minorHAnsi"/>
+          <w:sz w:val="24"/>
+          <w:szCs w:val="24"/>
+        </w:rPr>
+        <w:t>.</w:t>
+      </w:r>
+      <w:proofErr w:type="gramEnd"/>
+      <w:r>
+        <w:rPr>
+          <w:rFonts w:cstheme="minorHAnsi"/>
+          <w:sz w:val="24"/>
+          <w:szCs w:val="24"/>
+        </w:rPr>
+        <w:t xml:space="preserve"> </w:t>
       </w:r>
       <w:r>
         <w:rPr>
@@ -1324,52 +2142,189 @@
         </w:rPr>
         <w:t xml:space="preserve"> </w:t>
       </w:r>
+      <w:r>
+        <w:rPr>
+          <w:rFonts w:cstheme="minorHAnsi"/>
+          <w:sz w:val="24"/>
+          <w:szCs w:val="24"/>
+        </w:rPr>
+        <w:t>as outlined</w:t>
+      </w:r>
+      <w:r>
+        <w:rPr>
+          <w:rFonts w:cstheme="minorHAnsi"/>
+          <w:sz w:val="24"/>
+          <w:szCs w:val="24"/>
+        </w:rPr>
+        <w:t xml:space="preserve"> in section “</w:t>
+      </w:r>
+      <w:r>
+        <w:rPr>
+          <w:rFonts w:cstheme="minorHAnsi"/>
+          <w:b/>
+          <w:bCs/>
+          <w:sz w:val="24"/>
+          <w:szCs w:val="24"/>
+        </w:rPr>
+        <w:t>Selecting your clinic</w:t>
+      </w:r>
       <w:proofErr w:type="gramStart"/>
       <w:r>
         <w:rPr>
           <w:rFonts w:cstheme="minorHAnsi"/>
-          <w:sz w:val="24"/>
-          <w:szCs w:val="24"/>
-        </w:rPr>
-        <w:t xml:space="preserve">from </w:t>
-      </w:r>
-      <w:r>
-        <w:rPr>
-          <w:rFonts w:cstheme="minorHAnsi"/>
-          <w:sz w:val="24"/>
-          <w:szCs w:val="24"/>
-        </w:rPr>
-        <w:t xml:space="preserve"> outlined</w:t>
+          <w:b/>
+          <w:bCs/>
+          <w:sz w:val="24"/>
+          <w:szCs w:val="24"/>
+        </w:rPr>
+        <w:t>”.</w:t>
       </w:r>
       <w:proofErr w:type="gramEnd"/>
       <w:r>
         <w:rPr>
           <w:rFonts w:cstheme="minorHAnsi"/>
-          <w:sz w:val="24"/>
-          <w:szCs w:val="24"/>
-        </w:rPr>
-        <w:t xml:space="preserve"> in section “</w:t>
-      </w:r>
-      <w:r>
-        <w:rPr>
-          <w:rFonts w:cstheme="minorHAnsi"/>
-          <w:b/>
-          <w:bCs/>
-          <w:sz w:val="24"/>
-          <w:szCs w:val="24"/>
-        </w:rPr>
-        <w:t xml:space="preserve">Selecting your clinic”. </w:t>
-      </w:r>
-    </w:p>
-    <w:p>
-      <w:pPr>
-        <w:rPr>
-          <w:rFonts w:cstheme="minorHAnsi"/>
-          <w:sz w:val="24"/>
-          <w:szCs w:val="24"/>
-          <w:lang w:val="en-US"/>
-        </w:rPr>
-      </w:pPr>
+          <w:b/>
+          <w:bCs/>
+          <w:sz w:val="24"/>
+          <w:szCs w:val="24"/>
+        </w:rPr>
+        <w:t xml:space="preserve"> </w:t>
+      </w:r>
+    </w:p>
+    <w:p>
+      <w:pPr>
+        <w:rPr>
+          <w:rFonts w:cstheme="minorHAnsi"/>
+          <w:sz w:val="24"/>
+          <w:szCs w:val="24"/>
+          <w:lang w:val="en-US"/>
+        </w:rPr>
+      </w:pPr>
+      <w:r>
+        <w:rPr>
+          <w:rFonts w:cstheme="minorHAnsi"/>
+          <w:noProof/>
+          <w:sz w:val="24"/>
+          <w:szCs w:val="24"/>
+          <w:lang w:val="en-US"/>
+        </w:rPr>
+        <w:lastRenderedPageBreak/>
+        <w:drawing>
+          <wp:anchor distT="0" distB="0" distL="114300" distR="114300" simplePos="0" relativeHeight="251663360" behindDoc="0" locked="0" layoutInCell="1" allowOverlap="1" wp14:anchorId="5D6D509E" wp14:editId="52FB8742">
+            <wp:simplePos x="0" y="0"/>
+            <wp:positionH relativeFrom="margin">
+              <wp:align>left</wp:align>
+            </wp:positionH>
+            <wp:positionV relativeFrom="paragraph">
+              <wp:posOffset>0</wp:posOffset>
+            </wp:positionV>
+            <wp:extent cx="2162175" cy="3884295"/>
+            <wp:effectExtent l="0" t="0" r="0" b="1905"/>
+            <wp:wrapTopAndBottom/>
+            <wp:docPr id="1023228637" name="Picture 1"/>
+            <wp:cNvGraphicFramePr>
+              <a:graphicFrameLocks xmlns:a="http://schemas.openxmlformats.org/drawingml/2006/main" noChangeAspect="1"/>
+            </wp:cNvGraphicFramePr>
+            <a:graphic xmlns:a="http://schemas.openxmlformats.org/drawingml/2006/main">
+              <a:graphicData uri="http://schemas.openxmlformats.org/drawingml/2006/picture">
+                <pic:pic xmlns:pic="http://schemas.openxmlformats.org/drawingml/2006/picture">
+                  <pic:nvPicPr>
+                    <pic:cNvPr id="1023228637" name=""/>
+                    <pic:cNvPicPr/>
+                  </pic:nvPicPr>
+                  <pic:blipFill>
+                    <a:blip r:embed="rId13">
+                      <a:extLst>
+                        <a:ext uri="{28A0092B-C50C-407E-A947-70E740481C1C}">
+                          <a14:useLocalDpi xmlns:a14="http://schemas.microsoft.com/office/drawing/2010/main" val="0"/>
+                        </a:ext>
+                      </a:extLst>
+                    </a:blip>
+                    <a:stretch>
+                      <a:fillRect/>
+                    </a:stretch>
+                  </pic:blipFill>
+                  <pic:spPr>
+                    <a:xfrm>
+                      <a:off x="0" y="0"/>
+                      <a:ext cx="2164367" cy="3888302"/>
+                    </a:xfrm>
+                    <a:prstGeom prst="rect">
+                      <a:avLst/>
+                    </a:prstGeom>
+                  </pic:spPr>
+                </pic:pic>
+              </a:graphicData>
+            </a:graphic>
+            <wp14:sizeRelH relativeFrom="margin">
+              <wp14:pctWidth>0</wp14:pctWidth>
+            </wp14:sizeRelH>
+            <wp14:sizeRelV relativeFrom="margin">
+              <wp14:pctHeight>0</wp14:pctHeight>
+            </wp14:sizeRelV>
+          </wp:anchor>
+        </w:drawing>
+      </w:r>
+      <w:r>
+        <w:rPr>
+          <w:rFonts w:cstheme="minorHAnsi"/>
+          <w:b/>
+          <w:bCs/>
+          <w:noProof/>
+          <w:sz w:val="24"/>
+          <w:szCs w:val="24"/>
+          <w:lang w:val="en-US"/>
+        </w:rPr>
+        <w:drawing>
+          <wp:anchor distT="0" distB="0" distL="114300" distR="114300" simplePos="0" relativeHeight="251665408" behindDoc="0" locked="0" layoutInCell="1" allowOverlap="1" wp14:anchorId="7243A821" wp14:editId="37B4A206">
+            <wp:simplePos x="0" y="0"/>
+            <wp:positionH relativeFrom="margin">
+              <wp:posOffset>3038475</wp:posOffset>
+            </wp:positionH>
+            <wp:positionV relativeFrom="paragraph">
+              <wp:posOffset>0</wp:posOffset>
+            </wp:positionV>
+            <wp:extent cx="2162810" cy="3860800"/>
+            <wp:effectExtent l="0" t="0" r="8890" b="6350"/>
+            <wp:wrapTopAndBottom/>
+            <wp:docPr id="2130155548" name="Picture 1"/>
+            <wp:cNvGraphicFramePr>
+              <a:graphicFrameLocks xmlns:a="http://schemas.openxmlformats.org/drawingml/2006/main" noChangeAspect="1"/>
+            </wp:cNvGraphicFramePr>
+            <a:graphic xmlns:a="http://schemas.openxmlformats.org/drawingml/2006/main">
+              <a:graphicData uri="http://schemas.openxmlformats.org/drawingml/2006/picture">
+                <pic:pic xmlns:pic="http://schemas.openxmlformats.org/drawingml/2006/picture">
+                  <pic:nvPicPr>
+                    <pic:cNvPr id="543496211" name=""/>
+                    <pic:cNvPicPr/>
+                  </pic:nvPicPr>
+                  <pic:blipFill>
+                    <a:blip r:embed="rId11">
+                      <a:extLst>
+                        <a:ext uri="{28A0092B-C50C-407E-A947-70E740481C1C}">
+                          <a14:useLocalDpi xmlns:a14="http://schemas.microsoft.com/office/drawing/2010/main" val="0"/>
+                        </a:ext>
+                      </a:extLst>
+                    </a:blip>
+                    <a:stretch>
+                      <a:fillRect/>
+                    </a:stretch>
+                  </pic:blipFill>
+                  <pic:spPr>
+                    <a:xfrm>
+                      <a:off x="0" y="0"/>
+                      <a:ext cx="2162810" cy="3860800"/>
+                    </a:xfrm>
+                    <a:prstGeom prst="rect">
+                      <a:avLst/>
+                    </a:prstGeom>
+                  </pic:spPr>
+                </pic:pic>
+              </a:graphicData>
+            </a:graphic>
+          </wp:anchor>
+        </w:drawing>
+      </w:r>
     </w:p>
     <w:p>
       <w:pPr>
@@ -1466,6 +2421,135 @@
       <w:r>
         <w:rPr>
           <w:rFonts w:cstheme="minorHAnsi"/>
+          <w:noProof/>
+          <w:sz w:val="24"/>
+          <w:szCs w:val="24"/>
+        </w:rPr>
+        <w:drawing>
+          <wp:anchor distT="0" distB="0" distL="114300" distR="114300" simplePos="0" relativeHeight="251667456" behindDoc="0" locked="0" layoutInCell="1" allowOverlap="1" wp14:anchorId="60D3869A" wp14:editId="077B5909">
+            <wp:simplePos x="0" y="0"/>
+            <wp:positionH relativeFrom="column">
+              <wp:posOffset>390525</wp:posOffset>
+            </wp:positionH>
+            <wp:positionV relativeFrom="paragraph">
+              <wp:posOffset>501015</wp:posOffset>
+            </wp:positionV>
+            <wp:extent cx="2047875" cy="3655695"/>
+            <wp:effectExtent l="0" t="0" r="9525" b="1905"/>
+            <wp:wrapTopAndBottom/>
+            <wp:docPr id="1629920735" name="Picture 1"/>
+            <wp:cNvGraphicFramePr>
+              <a:graphicFrameLocks xmlns:a="http://schemas.openxmlformats.org/drawingml/2006/main" noChangeAspect="1"/>
+            </wp:cNvGraphicFramePr>
+            <a:graphic xmlns:a="http://schemas.openxmlformats.org/drawingml/2006/main">
+              <a:graphicData uri="http://schemas.openxmlformats.org/drawingml/2006/picture">
+                <pic:pic xmlns:pic="http://schemas.openxmlformats.org/drawingml/2006/picture">
+                  <pic:nvPicPr>
+                    <pic:cNvPr id="1629920735" name=""/>
+                    <pic:cNvPicPr/>
+                  </pic:nvPicPr>
+                  <pic:blipFill>
+                    <a:blip r:embed="rId14">
+                      <a:extLst>
+                        <a:ext uri="{28A0092B-C50C-407E-A947-70E740481C1C}">
+                          <a14:useLocalDpi xmlns:a14="http://schemas.microsoft.com/office/drawing/2010/main" val="0"/>
+                        </a:ext>
+                      </a:extLst>
+                    </a:blip>
+                    <a:stretch>
+                      <a:fillRect/>
+                    </a:stretch>
+                  </pic:blipFill>
+                  <pic:spPr>
+                    <a:xfrm>
+                      <a:off x="0" y="0"/>
+                      <a:ext cx="2047875" cy="3655695"/>
+                    </a:xfrm>
+                    <a:prstGeom prst="rect">
+                      <a:avLst/>
+                    </a:prstGeom>
+                  </pic:spPr>
+                </pic:pic>
+              </a:graphicData>
+            </a:graphic>
+            <wp14:sizeRelH relativeFrom="margin">
+              <wp14:pctWidth>0</wp14:pctWidth>
+            </wp14:sizeRelH>
+            <wp14:sizeRelV relativeFrom="margin">
+              <wp14:pctHeight>0</wp14:pctHeight>
+            </wp14:sizeRelV>
+          </wp:anchor>
+        </w:drawing>
+      </w:r>
+      <w:r>
+        <w:rPr>
+          <w:rFonts w:cstheme="minorHAnsi"/>
+          <w:b/>
+          <w:bCs/>
+          <w:noProof/>
+          <w:sz w:val="24"/>
+          <w:szCs w:val="24"/>
+          <w:lang w:val="en-US"/>
+        </w:rPr>
+        <w:drawing>
+          <wp:anchor distT="0" distB="0" distL="114300" distR="114300" simplePos="0" relativeHeight="251666432" behindDoc="0" locked="0" layoutInCell="1" allowOverlap="1" wp14:anchorId="26BC0B5D" wp14:editId="33A8F56C">
+            <wp:simplePos x="0" y="0"/>
+            <wp:positionH relativeFrom="margin">
+              <wp:posOffset>3257550</wp:posOffset>
+            </wp:positionH>
+            <wp:positionV relativeFrom="paragraph">
+              <wp:posOffset>492125</wp:posOffset>
+            </wp:positionV>
+            <wp:extent cx="2076450" cy="3671926"/>
+            <wp:effectExtent l="0" t="0" r="0" b="5080"/>
+            <wp:wrapTopAndBottom/>
+            <wp:docPr id="616981536" name="Picture 1"/>
+            <wp:cNvGraphicFramePr>
+              <a:graphicFrameLocks xmlns:a="http://schemas.openxmlformats.org/drawingml/2006/main" noChangeAspect="1"/>
+            </wp:cNvGraphicFramePr>
+            <a:graphic xmlns:a="http://schemas.openxmlformats.org/drawingml/2006/main">
+              <a:graphicData uri="http://schemas.openxmlformats.org/drawingml/2006/picture">
+                <pic:pic xmlns:pic="http://schemas.openxmlformats.org/drawingml/2006/picture">
+                  <pic:nvPicPr>
+                    <pic:cNvPr id="616981536" name=""/>
+                    <pic:cNvPicPr/>
+                  </pic:nvPicPr>
+                  <pic:blipFill>
+                    <a:blip r:embed="rId15">
+                      <a:extLst>
+                        <a:ext uri="{28A0092B-C50C-407E-A947-70E740481C1C}">
+                          <a14:useLocalDpi xmlns:a14="http://schemas.microsoft.com/office/drawing/2010/main" val="0"/>
+                        </a:ext>
+                      </a:extLst>
+                    </a:blip>
+                    <a:stretch>
+                      <a:fillRect/>
+                    </a:stretch>
+                  </pic:blipFill>
+                  <pic:spPr>
+                    <a:xfrm>
+                      <a:off x="0" y="0"/>
+                      <a:ext cx="2076450" cy="3671926"/>
+                    </a:xfrm>
+                    <a:prstGeom prst="rect">
+                      <a:avLst/>
+                    </a:prstGeom>
+                  </pic:spPr>
+                </pic:pic>
+              </a:graphicData>
+            </a:graphic>
+            <wp14:sizeRelH relativeFrom="margin">
+              <wp14:pctWidth>0</wp14:pctWidth>
+            </wp14:sizeRelH>
+            <wp14:sizeRelV relativeFrom="margin">
+              <wp14:pctHeight>0</wp14:pctHeight>
+            </wp14:sizeRelV>
+          </wp:anchor>
+        </w:drawing>
+      </w:r>
+      <w:r>
+        <w:rPr>
+          <w:rFonts w:cstheme="minorHAnsi"/>
           <w:sz w:val="24"/>
           <w:szCs w:val="24"/>
           <w:lang w:val="en-US"/>
@@ -1487,8 +2571,34 @@
           <w:sz w:val="24"/>
           <w:szCs w:val="24"/>
         </w:rPr>
-        <w:t>menu icon (</w:t>
-      </w:r>
+        <w:t xml:space="preserve">menu </w:t>
+      </w:r>
+      <w:proofErr w:type="gramStart"/>
+      <w:r>
+        <w:rPr>
+          <w:rFonts w:cstheme="minorHAnsi"/>
+          <w:sz w:val="24"/>
+          <w:szCs w:val="24"/>
+        </w:rPr>
+        <w:t xml:space="preserve">icon </w:t>
+      </w:r>
+      <w:r>
+        <w:rPr>
+          <w:rFonts w:cstheme="minorHAnsi"/>
+          <w:sz w:val="24"/>
+          <w:szCs w:val="24"/>
+        </w:rPr>
+        <w:t xml:space="preserve"> </w:t>
+      </w:r>
+      <w:r>
+        <w:rPr>
+          <w:rFonts w:cstheme="minorHAnsi"/>
+          <w:sz w:val="24"/>
+          <w:szCs w:val="24"/>
+        </w:rPr>
+        <w:t>(</w:t>
+      </w:r>
+      <w:proofErr w:type="gramEnd"/>
       <w:r>
         <w:rPr>
           <w:rFonts w:ascii="Segoe UI Symbol" w:hAnsi="Segoe UI Symbol" w:cs="Segoe UI Symbol"/>
@@ -1511,26 +2621,33 @@
           <w:sz w:val="24"/>
           <w:szCs w:val="24"/>
         </w:rPr>
-        <w:t xml:space="preserve"> and select “Book Appointment</w:t>
-      </w:r>
-      <w:proofErr w:type="gramStart"/>
-      <w:r>
-        <w:rPr>
-          <w:rFonts w:cstheme="minorHAnsi"/>
-          <w:sz w:val="24"/>
-          <w:szCs w:val="24"/>
-        </w:rPr>
-        <w:t>”.</w:t>
-      </w:r>
-      <w:proofErr w:type="gramEnd"/>
-      <w:r>
-        <w:rPr>
-          <w:rFonts w:cstheme="minorHAnsi"/>
-          <w:sz w:val="24"/>
-          <w:szCs w:val="24"/>
-        </w:rPr>
-        <w:t xml:space="preserve"> </w:t>
-      </w:r>
+        <w:t xml:space="preserve"> and select “Book Appointment”. </w:t>
+      </w:r>
+    </w:p>
+    <w:p>
+      <w:pPr>
+        <w:pStyle w:val="ListParagraph"/>
+        <w:ind w:left="1104"/>
+        <w:rPr>
+          <w:rFonts w:cstheme="minorHAnsi"/>
+          <w:sz w:val="24"/>
+          <w:szCs w:val="24"/>
+        </w:rPr>
+      </w:pPr>
+    </w:p>
+    <w:p>
+      <w:pPr>
+        <w:pStyle w:val="ListParagraph"/>
+        <w:ind w:left="1104"/>
+        <w:rPr>
+          <w:rFonts w:cstheme="minorHAnsi"/>
+          <w:b/>
+          <w:bCs/>
+          <w:sz w:val="24"/>
+          <w:szCs w:val="24"/>
+          <w:lang w:val="en-US"/>
+        </w:rPr>
+      </w:pPr>
     </w:p>
     <w:p>
       <w:pPr>
@@ -1592,6 +2709,150 @@
     </w:p>
     <w:p>
       <w:pPr>
+        <w:rPr>
+          <w:rFonts w:cstheme="minorHAnsi"/>
+          <w:b/>
+          <w:bCs/>
+          <w:sz w:val="24"/>
+          <w:szCs w:val="24"/>
+          <w:lang w:val="en-US"/>
+        </w:rPr>
+      </w:pPr>
+      <w:r>
+        <w:rPr>
+          <w:rFonts w:cstheme="minorHAnsi"/>
+          <w:b/>
+          <w:bCs/>
+          <w:noProof/>
+          <w:sz w:val="24"/>
+          <w:szCs w:val="24"/>
+          <w:lang w:val="en-US"/>
+        </w:rPr>
+        <w:drawing>
+          <wp:anchor distT="0" distB="0" distL="114300" distR="114300" simplePos="0" relativeHeight="251673600" behindDoc="0" locked="0" layoutInCell="1" allowOverlap="1" wp14:anchorId="2DFE6A12" wp14:editId="76EC79A6">
+            <wp:simplePos x="0" y="0"/>
+            <wp:positionH relativeFrom="column">
+              <wp:posOffset>673735</wp:posOffset>
+            </wp:positionH>
+            <wp:positionV relativeFrom="paragraph">
+              <wp:posOffset>203835</wp:posOffset>
+            </wp:positionV>
+            <wp:extent cx="1913890" cy="3370580"/>
+            <wp:effectExtent l="0" t="0" r="0" b="1270"/>
+            <wp:wrapTopAndBottom/>
+            <wp:docPr id="1909178292" name="Picture 1"/>
+            <wp:cNvGraphicFramePr>
+              <a:graphicFrameLocks xmlns:a="http://schemas.openxmlformats.org/drawingml/2006/main" noChangeAspect="1"/>
+            </wp:cNvGraphicFramePr>
+            <a:graphic xmlns:a="http://schemas.openxmlformats.org/drawingml/2006/main">
+              <a:graphicData uri="http://schemas.openxmlformats.org/drawingml/2006/picture">
+                <pic:pic xmlns:pic="http://schemas.openxmlformats.org/drawingml/2006/picture">
+                  <pic:nvPicPr>
+                    <pic:cNvPr id="1909178292" name=""/>
+                    <pic:cNvPicPr/>
+                  </pic:nvPicPr>
+                  <pic:blipFill>
+                    <a:blip r:embed="rId16">
+                      <a:extLst>
+                        <a:ext uri="{28A0092B-C50C-407E-A947-70E740481C1C}">
+                          <a14:useLocalDpi xmlns:a14="http://schemas.microsoft.com/office/drawing/2010/main" val="0"/>
+                        </a:ext>
+                      </a:extLst>
+                    </a:blip>
+                    <a:stretch>
+                      <a:fillRect/>
+                    </a:stretch>
+                  </pic:blipFill>
+                  <pic:spPr>
+                    <a:xfrm>
+                      <a:off x="0" y="0"/>
+                      <a:ext cx="1913890" cy="3370580"/>
+                    </a:xfrm>
+                    <a:prstGeom prst="rect">
+                      <a:avLst/>
+                    </a:prstGeom>
+                  </pic:spPr>
+                </pic:pic>
+              </a:graphicData>
+            </a:graphic>
+          </wp:anchor>
+        </w:drawing>
+      </w:r>
+      <w:r>
+        <w:rPr>
+          <w:rFonts w:cstheme="minorHAnsi"/>
+          <w:b/>
+          <w:bCs/>
+          <w:noProof/>
+          <w:sz w:val="24"/>
+          <w:szCs w:val="24"/>
+          <w:lang w:val="en-US"/>
+        </w:rPr>
+        <w:drawing>
+          <wp:anchor distT="0" distB="0" distL="114300" distR="114300" simplePos="0" relativeHeight="251672576" behindDoc="0" locked="0" layoutInCell="1" allowOverlap="1" wp14:anchorId="6022D65C" wp14:editId="2823DAB5">
+            <wp:simplePos x="0" y="0"/>
+            <wp:positionH relativeFrom="column">
+              <wp:posOffset>3099510</wp:posOffset>
+            </wp:positionH>
+            <wp:positionV relativeFrom="paragraph">
+              <wp:posOffset>235693</wp:posOffset>
+            </wp:positionV>
+            <wp:extent cx="1882775" cy="3364230"/>
+            <wp:effectExtent l="0" t="0" r="3175" b="7620"/>
+            <wp:wrapTopAndBottom/>
+            <wp:docPr id="135925796" name="Picture 1"/>
+            <wp:cNvGraphicFramePr>
+              <a:graphicFrameLocks xmlns:a="http://schemas.openxmlformats.org/drawingml/2006/main" noChangeAspect="1"/>
+            </wp:cNvGraphicFramePr>
+            <a:graphic xmlns:a="http://schemas.openxmlformats.org/drawingml/2006/main">
+              <a:graphicData uri="http://schemas.openxmlformats.org/drawingml/2006/picture">
+                <pic:pic xmlns:pic="http://schemas.openxmlformats.org/drawingml/2006/picture">
+                  <pic:nvPicPr>
+                    <pic:cNvPr id="135925796" name=""/>
+                    <pic:cNvPicPr/>
+                  </pic:nvPicPr>
+                  <pic:blipFill>
+                    <a:blip r:embed="rId17">
+                      <a:extLst>
+                        <a:ext uri="{28A0092B-C50C-407E-A947-70E740481C1C}">
+                          <a14:useLocalDpi xmlns:a14="http://schemas.microsoft.com/office/drawing/2010/main" val="0"/>
+                        </a:ext>
+                      </a:extLst>
+                    </a:blip>
+                    <a:stretch>
+                      <a:fillRect/>
+                    </a:stretch>
+                  </pic:blipFill>
+                  <pic:spPr>
+                    <a:xfrm>
+                      <a:off x="0" y="0"/>
+                      <a:ext cx="1882775" cy="3364230"/>
+                    </a:xfrm>
+                    <a:prstGeom prst="rect">
+                      <a:avLst/>
+                    </a:prstGeom>
+                  </pic:spPr>
+                </pic:pic>
+              </a:graphicData>
+            </a:graphic>
+          </wp:anchor>
+        </w:drawing>
+      </w:r>
+    </w:p>
+    <w:p>
+      <w:pPr>
+        <w:rPr>
+          <w:rFonts w:cstheme="minorHAnsi"/>
+          <w:b/>
+          <w:bCs/>
+          <w:sz w:val="24"/>
+          <w:szCs w:val="24"/>
+          <w:lang w:val="en-US"/>
+        </w:rPr>
+      </w:pPr>
+    </w:p>
+    <w:p>
+      <w:pPr>
         <w:pStyle w:val="ListParagraph"/>
         <w:numPr>
           <w:ilvl w:val="0"/>
@@ -1658,11 +2919,155 @@
       <w:r>
         <w:rPr>
           <w:rFonts w:cstheme="minorHAnsi"/>
+          <w:noProof/>
+          <w:sz w:val="24"/>
+          <w:szCs w:val="24"/>
+        </w:rPr>
+        <w:lastRenderedPageBreak/>
+        <w:drawing>
+          <wp:anchor distT="0" distB="0" distL="114300" distR="114300" simplePos="0" relativeHeight="251669504" behindDoc="0" locked="0" layoutInCell="1" allowOverlap="1" wp14:anchorId="0B459CEC" wp14:editId="0BD250BA">
+            <wp:simplePos x="0" y="0"/>
+            <wp:positionH relativeFrom="column">
+              <wp:posOffset>3207956</wp:posOffset>
+            </wp:positionH>
+            <wp:positionV relativeFrom="paragraph">
+              <wp:posOffset>230634</wp:posOffset>
+            </wp:positionV>
+            <wp:extent cx="1824355" cy="3230880"/>
+            <wp:effectExtent l="0" t="0" r="4445" b="7620"/>
+            <wp:wrapTopAndBottom/>
+            <wp:docPr id="389274691" name="Picture 1"/>
+            <wp:cNvGraphicFramePr>
+              <a:graphicFrameLocks xmlns:a="http://schemas.openxmlformats.org/drawingml/2006/main" noChangeAspect="1"/>
+            </wp:cNvGraphicFramePr>
+            <a:graphic xmlns:a="http://schemas.openxmlformats.org/drawingml/2006/main">
+              <a:graphicData uri="http://schemas.openxmlformats.org/drawingml/2006/picture">
+                <pic:pic xmlns:pic="http://schemas.openxmlformats.org/drawingml/2006/picture">
+                  <pic:nvPicPr>
+                    <pic:cNvPr id="389274691" name=""/>
+                    <pic:cNvPicPr/>
+                  </pic:nvPicPr>
+                  <pic:blipFill>
+                    <a:blip r:embed="rId18">
+                      <a:extLst>
+                        <a:ext uri="{28A0092B-C50C-407E-A947-70E740481C1C}">
+                          <a14:useLocalDpi xmlns:a14="http://schemas.microsoft.com/office/drawing/2010/main" val="0"/>
+                        </a:ext>
+                      </a:extLst>
+                    </a:blip>
+                    <a:stretch>
+                      <a:fillRect/>
+                    </a:stretch>
+                  </pic:blipFill>
+                  <pic:spPr>
+                    <a:xfrm>
+                      <a:off x="0" y="0"/>
+                      <a:ext cx="1824355" cy="3230880"/>
+                    </a:xfrm>
+                    <a:prstGeom prst="rect">
+                      <a:avLst/>
+                    </a:prstGeom>
+                  </pic:spPr>
+                </pic:pic>
+              </a:graphicData>
+            </a:graphic>
+            <wp14:sizeRelH relativeFrom="margin">
+              <wp14:pctWidth>0</wp14:pctWidth>
+            </wp14:sizeRelH>
+            <wp14:sizeRelV relativeFrom="margin">
+              <wp14:pctHeight>0</wp14:pctHeight>
+            </wp14:sizeRelV>
+          </wp:anchor>
+        </w:drawing>
+      </w:r>
+      <w:r>
+        <w:rPr>
+          <w:rFonts w:cstheme="minorHAnsi"/>
+          <w:b/>
+          <w:bCs/>
+          <w:noProof/>
+          <w:sz w:val="24"/>
+          <w:szCs w:val="24"/>
+          <w:lang w:val="en-US"/>
+        </w:rPr>
+        <w:drawing>
+          <wp:anchor distT="0" distB="0" distL="114300" distR="114300" simplePos="0" relativeHeight="251668480" behindDoc="0" locked="0" layoutInCell="1" allowOverlap="1" wp14:anchorId="13A008DE" wp14:editId="05E618B6">
+            <wp:simplePos x="0" y="0"/>
+            <wp:positionH relativeFrom="column">
+              <wp:posOffset>697230</wp:posOffset>
+            </wp:positionH>
+            <wp:positionV relativeFrom="paragraph">
+              <wp:posOffset>199390</wp:posOffset>
+            </wp:positionV>
+            <wp:extent cx="1797685" cy="3217545"/>
+            <wp:effectExtent l="0" t="0" r="0" b="1905"/>
+            <wp:wrapTopAndBottom/>
+            <wp:docPr id="2130717366" name="Picture 1"/>
+            <wp:cNvGraphicFramePr>
+              <a:graphicFrameLocks xmlns:a="http://schemas.openxmlformats.org/drawingml/2006/main" noChangeAspect="1"/>
+            </wp:cNvGraphicFramePr>
+            <a:graphic xmlns:a="http://schemas.openxmlformats.org/drawingml/2006/main">
+              <a:graphicData uri="http://schemas.openxmlformats.org/drawingml/2006/picture">
+                <pic:pic xmlns:pic="http://schemas.openxmlformats.org/drawingml/2006/picture">
+                  <pic:nvPicPr>
+                    <pic:cNvPr id="2130717366" name=""/>
+                    <pic:cNvPicPr/>
+                  </pic:nvPicPr>
+                  <pic:blipFill>
+                    <a:blip r:embed="rId19">
+                      <a:extLst>
+                        <a:ext uri="{28A0092B-C50C-407E-A947-70E740481C1C}">
+                          <a14:useLocalDpi xmlns:a14="http://schemas.microsoft.com/office/drawing/2010/main" val="0"/>
+                        </a:ext>
+                      </a:extLst>
+                    </a:blip>
+                    <a:stretch>
+                      <a:fillRect/>
+                    </a:stretch>
+                  </pic:blipFill>
+                  <pic:spPr>
+                    <a:xfrm>
+                      <a:off x="0" y="0"/>
+                      <a:ext cx="1797685" cy="3217545"/>
+                    </a:xfrm>
+                    <a:prstGeom prst="rect">
+                      <a:avLst/>
+                    </a:prstGeom>
+                  </pic:spPr>
+                </pic:pic>
+              </a:graphicData>
+            </a:graphic>
+            <wp14:sizeRelH relativeFrom="margin">
+              <wp14:pctWidth>0</wp14:pctWidth>
+            </wp14:sizeRelH>
+            <wp14:sizeRelV relativeFrom="margin">
+              <wp14:pctHeight>0</wp14:pctHeight>
+            </wp14:sizeRelV>
+          </wp:anchor>
+        </w:drawing>
+      </w:r>
+      <w:r>
+        <w:rPr>
+          <w:rFonts w:cstheme="minorHAnsi"/>
           <w:sz w:val="24"/>
           <w:szCs w:val="24"/>
         </w:rPr>
         <w:t xml:space="preserve">Select the date and time for your appointment. </w:t>
       </w:r>
+    </w:p>
+    <w:p>
+      <w:pPr>
+        <w:pStyle w:val="ListParagraph"/>
+        <w:ind w:left="1104"/>
+        <w:rPr>
+          <w:rFonts w:cstheme="minorHAnsi"/>
+          <w:b/>
+          <w:bCs/>
+          <w:sz w:val="24"/>
+          <w:szCs w:val="24"/>
+          <w:lang w:val="en-US"/>
+        </w:rPr>
+      </w:pPr>
     </w:p>
     <w:p>
       <w:pPr>
@@ -1791,15 +3196,7 @@
           <w:sz w:val="24"/>
           <w:szCs w:val="24"/>
         </w:rPr>
-        <w:t xml:space="preserve"> and select “</w:t>
-      </w:r>
-      <w:r>
-        <w:rPr>
-          <w:rFonts w:cstheme="minorHAnsi"/>
-          <w:sz w:val="24"/>
-          <w:szCs w:val="24"/>
-        </w:rPr>
-        <w:t>Message clinic</w:t>
+        <w:t xml:space="preserve"> and select “Message clinic</w:t>
       </w:r>
       <w:proofErr w:type="gramStart"/>
       <w:r>
@@ -1831,6 +3228,142 @@
       <w:r>
         <w:rPr>
           <w:rFonts w:cstheme="minorHAnsi"/>
+          <w:b/>
+          <w:bCs/>
+          <w:noProof/>
+          <w:sz w:val="24"/>
+          <w:szCs w:val="24"/>
+          <w:lang w:val="en-US"/>
+        </w:rPr>
+        <w:drawing>
+          <wp:anchor distT="0" distB="0" distL="114300" distR="114300" simplePos="0" relativeHeight="251675648" behindDoc="0" locked="0" layoutInCell="1" allowOverlap="1" wp14:anchorId="66B5C9C6" wp14:editId="3C9BC5B3">
+            <wp:simplePos x="0" y="0"/>
+            <wp:positionH relativeFrom="margin">
+              <wp:posOffset>3300461</wp:posOffset>
+            </wp:positionH>
+            <wp:positionV relativeFrom="paragraph">
+              <wp:posOffset>347345</wp:posOffset>
+            </wp:positionV>
+            <wp:extent cx="1913255" cy="3389630"/>
+            <wp:effectExtent l="0" t="0" r="0" b="1270"/>
+            <wp:wrapTopAndBottom/>
+            <wp:docPr id="594635484" name="Picture 4"/>
+            <wp:cNvGraphicFramePr>
+              <a:graphicFrameLocks xmlns:a="http://schemas.openxmlformats.org/drawingml/2006/main" noChangeAspect="1"/>
+            </wp:cNvGraphicFramePr>
+            <a:graphic xmlns:a="http://schemas.openxmlformats.org/drawingml/2006/main">
+              <a:graphicData uri="http://schemas.openxmlformats.org/drawingml/2006/picture">
+                <pic:pic xmlns:pic="http://schemas.openxmlformats.org/drawingml/2006/picture">
+                  <pic:nvPicPr>
+                    <pic:cNvPr id="0" name="Picture 3"/>
+                    <pic:cNvPicPr>
+                      <a:picLocks noChangeAspect="1" noChangeArrowheads="1"/>
+                    </pic:cNvPicPr>
+                  </pic:nvPicPr>
+                  <pic:blipFill>
+                    <a:blip r:embed="rId20" cstate="print">
+                      <a:extLst>
+                        <a:ext uri="{28A0092B-C50C-407E-A947-70E740481C1C}">
+                          <a14:useLocalDpi xmlns:a14="http://schemas.microsoft.com/office/drawing/2010/main" val="0"/>
+                        </a:ext>
+                      </a:extLst>
+                    </a:blip>
+                    <a:srcRect/>
+                    <a:stretch>
+                      <a:fillRect/>
+                    </a:stretch>
+                  </pic:blipFill>
+                  <pic:spPr bwMode="auto">
+                    <a:xfrm>
+                      <a:off x="0" y="0"/>
+                      <a:ext cx="1913255" cy="3389630"/>
+                    </a:xfrm>
+                    <a:prstGeom prst="rect">
+                      <a:avLst/>
+                    </a:prstGeom>
+                    <a:noFill/>
+                  </pic:spPr>
+                </pic:pic>
+              </a:graphicData>
+            </a:graphic>
+            <wp14:sizeRelH relativeFrom="margin">
+              <wp14:pctWidth>0</wp14:pctWidth>
+            </wp14:sizeRelH>
+            <wp14:sizeRelV relativeFrom="margin">
+              <wp14:pctHeight>0</wp14:pctHeight>
+            </wp14:sizeRelV>
+          </wp:anchor>
+        </w:drawing>
+      </w:r>
+      <w:r>
+        <w:rPr>
+          <w:rFonts w:cstheme="minorHAnsi"/>
+          <w:b/>
+          <w:bCs/>
+          <w:noProof/>
+          <w:sz w:val="24"/>
+          <w:szCs w:val="24"/>
+          <w:lang w:val="en-US"/>
+        </w:rPr>
+        <w:drawing>
+          <wp:anchor distT="0" distB="0" distL="114300" distR="114300" simplePos="0" relativeHeight="251674624" behindDoc="0" locked="0" layoutInCell="1" allowOverlap="1" wp14:anchorId="1D8B3B36" wp14:editId="410B8575">
+            <wp:simplePos x="0" y="0"/>
+            <wp:positionH relativeFrom="column">
+              <wp:posOffset>626885</wp:posOffset>
+            </wp:positionH>
+            <wp:positionV relativeFrom="paragraph">
+              <wp:posOffset>363220</wp:posOffset>
+            </wp:positionV>
+            <wp:extent cx="1820545" cy="3211195"/>
+            <wp:effectExtent l="0" t="0" r="8255" b="8255"/>
+            <wp:wrapTopAndBottom/>
+            <wp:docPr id="518053983" name="Picture 1"/>
+            <wp:cNvGraphicFramePr>
+              <a:graphicFrameLocks xmlns:a="http://schemas.openxmlformats.org/drawingml/2006/main" noChangeAspect="1"/>
+            </wp:cNvGraphicFramePr>
+            <a:graphic xmlns:a="http://schemas.openxmlformats.org/drawingml/2006/main">
+              <a:graphicData uri="http://schemas.openxmlformats.org/drawingml/2006/picture">
+                <pic:pic xmlns:pic="http://schemas.openxmlformats.org/drawingml/2006/picture">
+                  <pic:nvPicPr>
+                    <pic:cNvPr id="518053983" name=""/>
+                    <pic:cNvPicPr/>
+                  </pic:nvPicPr>
+                  <pic:blipFill>
+                    <a:blip r:embed="rId21">
+                      <a:extLst>
+                        <a:ext uri="{28A0092B-C50C-407E-A947-70E740481C1C}">
+                          <a14:useLocalDpi xmlns:a14="http://schemas.microsoft.com/office/drawing/2010/main" val="0"/>
+                        </a:ext>
+                      </a:extLst>
+                    </a:blip>
+                    <a:stretch>
+                      <a:fillRect/>
+                    </a:stretch>
+                  </pic:blipFill>
+                  <pic:spPr>
+                    <a:xfrm>
+                      <a:off x="0" y="0"/>
+                      <a:ext cx="1820545" cy="3211195"/>
+                    </a:xfrm>
+                    <a:prstGeom prst="rect">
+                      <a:avLst/>
+                    </a:prstGeom>
+                  </pic:spPr>
+                </pic:pic>
+              </a:graphicData>
+            </a:graphic>
+            <wp14:sizeRelH relativeFrom="margin">
+              <wp14:pctWidth>0</wp14:pctWidth>
+            </wp14:sizeRelH>
+            <wp14:sizeRelV relativeFrom="margin">
+              <wp14:pctHeight>0</wp14:pctHeight>
+            </wp14:sizeRelV>
+          </wp:anchor>
+        </w:drawing>
+      </w:r>
+      <w:r>
+        <w:rPr>
+          <w:rFonts w:cstheme="minorHAnsi"/>
           <w:sz w:val="24"/>
           <w:szCs w:val="24"/>
         </w:rPr>
@@ -1848,15 +3381,28 @@
           <w:lang w:val="en-US"/>
         </w:rPr>
       </w:pPr>
-      <w:r>
-        <w:rPr>
-          <w:rFonts w:cstheme="minorHAnsi"/>
-          <w:b/>
-          <w:bCs/>
-          <w:sz w:val="24"/>
-          <w:szCs w:val="24"/>
-          <w:lang w:val="en-US"/>
-        </w:rPr>
+    </w:p>
+    <w:p>
+      <w:pPr>
+        <w:rPr>
+          <w:rFonts w:cstheme="minorHAnsi"/>
+          <w:b/>
+          <w:bCs/>
+          <w:sz w:val="24"/>
+          <w:szCs w:val="24"/>
+          <w:lang w:val="en-US"/>
+        </w:rPr>
+      </w:pPr>
+      <w:r>
+        <w:rPr>
+          <w:rFonts w:cstheme="minorHAnsi"/>
+          <w:b/>
+          <w:bCs/>
+          <w:sz w:val="24"/>
+          <w:szCs w:val="24"/>
+          <w:lang w:val="en-US"/>
+        </w:rPr>
+        <w:lastRenderedPageBreak/>
         <w:t xml:space="preserve">Chat with Doctor </w:t>
       </w:r>
     </w:p>
@@ -1941,26 +3487,16 @@
           <w:sz w:val="24"/>
           <w:szCs w:val="24"/>
         </w:rPr>
-        <w:t xml:space="preserve"> and select “Message </w:t>
-      </w:r>
-      <w:r>
-        <w:rPr>
-          <w:rFonts w:cstheme="minorHAnsi"/>
-          <w:sz w:val="24"/>
-          <w:szCs w:val="24"/>
-        </w:rPr>
-        <w:t>Doctor</w:t>
-      </w:r>
-      <w:proofErr w:type="gramStart"/>
-      <w:r>
-        <w:rPr>
-          <w:rFonts w:cstheme="minorHAnsi"/>
-          <w:sz w:val="24"/>
-          <w:szCs w:val="24"/>
-        </w:rPr>
-        <w:t>”.</w:t>
-      </w:r>
-      <w:proofErr w:type="gramEnd"/>
+        <w:t xml:space="preserve"> and select “Message Doctor</w:t>
+      </w:r>
+      <w:r>
+        <w:rPr>
+          <w:rFonts w:cstheme="minorHAnsi"/>
+          <w:sz w:val="24"/>
+          <w:szCs w:val="24"/>
+        </w:rPr>
+        <w:t>.”</w:t>
+      </w:r>
     </w:p>
     <w:p>
       <w:pPr>
@@ -1981,21 +3517,79 @@
       <w:r>
         <w:rPr>
           <w:rFonts w:cstheme="minorHAnsi"/>
+          <w:b/>
+          <w:bCs/>
+          <w:noProof/>
+          <w:sz w:val="24"/>
+          <w:szCs w:val="24"/>
+          <w:lang w:val="en-US"/>
+        </w:rPr>
+        <w:drawing>
+          <wp:anchor distT="0" distB="0" distL="114300" distR="114300" simplePos="0" relativeHeight="251676672" behindDoc="0" locked="0" layoutInCell="1" allowOverlap="1" wp14:anchorId="4D232D3C" wp14:editId="31332529">
+            <wp:simplePos x="0" y="0"/>
+            <wp:positionH relativeFrom="column">
+              <wp:posOffset>3145672</wp:posOffset>
+            </wp:positionH>
+            <wp:positionV relativeFrom="paragraph">
+              <wp:posOffset>461570</wp:posOffset>
+            </wp:positionV>
+            <wp:extent cx="2293749" cy="4001953"/>
+            <wp:effectExtent l="0" t="0" r="0" b="0"/>
+            <wp:wrapTopAndBottom/>
+            <wp:docPr id="737220422" name="Picture 1"/>
+            <wp:cNvGraphicFramePr>
+              <a:graphicFrameLocks xmlns:a="http://schemas.openxmlformats.org/drawingml/2006/main" noChangeAspect="1"/>
+            </wp:cNvGraphicFramePr>
+            <a:graphic xmlns:a="http://schemas.openxmlformats.org/drawingml/2006/main">
+              <a:graphicData uri="http://schemas.openxmlformats.org/drawingml/2006/picture">
+                <pic:pic xmlns:pic="http://schemas.openxmlformats.org/drawingml/2006/picture">
+                  <pic:nvPicPr>
+                    <pic:cNvPr id="737220422" name=""/>
+                    <pic:cNvPicPr/>
+                  </pic:nvPicPr>
+                  <pic:blipFill>
+                    <a:blip r:embed="rId22">
+                      <a:extLst>
+                        <a:ext uri="{28A0092B-C50C-407E-A947-70E740481C1C}">
+                          <a14:useLocalDpi xmlns:a14="http://schemas.microsoft.com/office/drawing/2010/main" val="0"/>
+                        </a:ext>
+                      </a:extLst>
+                    </a:blip>
+                    <a:stretch>
+                      <a:fillRect/>
+                    </a:stretch>
+                  </pic:blipFill>
+                  <pic:spPr>
+                    <a:xfrm>
+                      <a:off x="0" y="0"/>
+                      <a:ext cx="2293749" cy="4001953"/>
+                    </a:xfrm>
+                    <a:prstGeom prst="rect">
+                      <a:avLst/>
+                    </a:prstGeom>
+                  </pic:spPr>
+                </pic:pic>
+              </a:graphicData>
+            </a:graphic>
+          </wp:anchor>
+        </w:drawing>
+      </w:r>
+      <w:r>
+        <w:rPr>
+          <w:rFonts w:cstheme="minorHAnsi"/>
           <w:sz w:val="24"/>
           <w:szCs w:val="24"/>
         </w:rPr>
         <w:t xml:space="preserve">You can now communicate via text with your </w:t>
       </w:r>
-      <w:proofErr w:type="gramStart"/>
-      <w:r>
-        <w:rPr>
-          <w:rFonts w:cstheme="minorHAnsi"/>
-          <w:sz w:val="24"/>
-          <w:szCs w:val="24"/>
-        </w:rPr>
-        <w:t>Doctor</w:t>
-      </w:r>
-      <w:proofErr w:type="gramEnd"/>
+      <w:r>
+        <w:rPr>
+          <w:rFonts w:cstheme="minorHAnsi"/>
+          <w:sz w:val="24"/>
+          <w:szCs w:val="24"/>
+        </w:rPr>
+        <w:t>doctor</w:t>
+      </w:r>
       <w:r>
         <w:rPr>
           <w:rFonts w:cstheme="minorHAnsi"/>
@@ -2003,6 +3597,86 @@
           <w:szCs w:val="24"/>
         </w:rPr>
         <w:t xml:space="preserve">.  </w:t>
+      </w:r>
+    </w:p>
+    <w:p>
+      <w:pPr>
+        <w:pStyle w:val="ListParagraph"/>
+        <w:ind w:left="1212"/>
+        <w:rPr>
+          <w:rFonts w:cstheme="minorHAnsi"/>
+          <w:b/>
+          <w:bCs/>
+          <w:sz w:val="24"/>
+          <w:szCs w:val="24"/>
+          <w:lang w:val="en-US"/>
+        </w:rPr>
+      </w:pPr>
+      <w:r>
+        <w:rPr>
+          <w:rFonts w:cstheme="minorHAnsi"/>
+          <w:b/>
+          <w:bCs/>
+          <w:noProof/>
+          <w:sz w:val="24"/>
+          <w:szCs w:val="24"/>
+          <w:lang w:val="en-US"/>
+        </w:rPr>
+        <w:drawing>
+          <wp:anchor distT="0" distB="0" distL="114300" distR="114300" simplePos="0" relativeHeight="251677696" behindDoc="0" locked="0" layoutInCell="1" allowOverlap="1" wp14:anchorId="672D6214" wp14:editId="50F0F957">
+            <wp:simplePos x="0" y="0"/>
+            <wp:positionH relativeFrom="column">
+              <wp:posOffset>317500</wp:posOffset>
+            </wp:positionH>
+            <wp:positionV relativeFrom="paragraph">
+              <wp:posOffset>236651</wp:posOffset>
+            </wp:positionV>
+            <wp:extent cx="2313940" cy="3967480"/>
+            <wp:effectExtent l="0" t="0" r="0" b="0"/>
+            <wp:wrapTopAndBottom/>
+            <wp:docPr id="1409925102" name="Picture 1"/>
+            <wp:cNvGraphicFramePr>
+              <a:graphicFrameLocks xmlns:a="http://schemas.openxmlformats.org/drawingml/2006/main" noChangeAspect="1"/>
+            </wp:cNvGraphicFramePr>
+            <a:graphic xmlns:a="http://schemas.openxmlformats.org/drawingml/2006/main">
+              <a:graphicData uri="http://schemas.openxmlformats.org/drawingml/2006/picture">
+                <pic:pic xmlns:pic="http://schemas.openxmlformats.org/drawingml/2006/picture">
+                  <pic:nvPicPr>
+                    <pic:cNvPr id="1409925102" name=""/>
+                    <pic:cNvPicPr/>
+                  </pic:nvPicPr>
+                  <pic:blipFill>
+                    <a:blip r:embed="rId23">
+                      <a:extLst>
+                        <a:ext uri="{28A0092B-C50C-407E-A947-70E740481C1C}">
+                          <a14:useLocalDpi xmlns:a14="http://schemas.microsoft.com/office/drawing/2010/main" val="0"/>
+                        </a:ext>
+                      </a:extLst>
+                    </a:blip>
+                    <a:stretch>
+                      <a:fillRect/>
+                    </a:stretch>
+                  </pic:blipFill>
+                  <pic:spPr>
+                    <a:xfrm>
+                      <a:off x="0" y="0"/>
+                      <a:ext cx="2313940" cy="3967480"/>
+                    </a:xfrm>
+                    <a:prstGeom prst="rect">
+                      <a:avLst/>
+                    </a:prstGeom>
+                  </pic:spPr>
+                </pic:pic>
+              </a:graphicData>
+            </a:graphic>
+            <wp14:sizeRelH relativeFrom="margin">
+              <wp14:pctWidth>0</wp14:pctWidth>
+            </wp14:sizeRelH>
+            <wp14:sizeRelV relativeFrom="margin">
+              <wp14:pctHeight>0</wp14:pctHeight>
+            </wp14:sizeRelV>
+          </wp:anchor>
+        </w:drawing>
       </w:r>
     </w:p>
     <w:p>
@@ -4403,6 +6077,7 @@
   <w:style w:type="character" w:default="1" w:styleId="DefaultParagraphFont">
     <w:name w:val="Default Paragraph Font"/>
     <w:uiPriority w:val="1"/>
+    <w:semiHidden/>
     <w:unhideWhenUsed/>
   </w:style>
   <w:style w:type="table" w:default="1" w:styleId="TableNormal">

</xml_diff>

<commit_message>
User Manual v1.2: added more content into the manual
</commit_message>
<xml_diff>
--- a/UserManual.docx
+++ b/UserManual.docx
@@ -38,15 +38,524 @@
           <w:szCs w:val="52"/>
           <w:lang w:val="en-US"/>
         </w:rPr>
-        <w:t>1.1</w:t>
-      </w:r>
-    </w:p>
-    <w:p>
-      <w:pPr>
+        <w:t>1.</w:t>
+      </w:r>
+      <w:r>
         <w:rPr>
           <w:rFonts w:asciiTheme="majorHAnsi" w:hAnsiTheme="majorHAnsi" w:cstheme="majorHAnsi"/>
-          <w:sz w:val="36"/>
-          <w:szCs w:val="36"/>
+          <w:sz w:val="52"/>
+          <w:szCs w:val="52"/>
+          <w:lang w:val="en-US"/>
+        </w:rPr>
+        <w:t>2</w:t>
+      </w:r>
+    </w:p>
+    <w:p>
+      <w:pPr>
+        <w:rPr>
+          <w:rFonts w:asciiTheme="majorHAnsi" w:hAnsiTheme="majorHAnsi" w:cstheme="majorHAnsi"/>
+          <w:sz w:val="40"/>
+          <w:szCs w:val="40"/>
+          <w:lang w:val="en-US"/>
+        </w:rPr>
+      </w:pPr>
+      <w:r>
+        <w:rPr>
+          <w:rFonts w:asciiTheme="majorHAnsi" w:hAnsiTheme="majorHAnsi" w:cstheme="majorHAnsi"/>
+          <w:sz w:val="40"/>
+          <w:szCs w:val="40"/>
+          <w:lang w:val="en-US"/>
+        </w:rPr>
+        <w:t xml:space="preserve">Table of Contents </w:t>
+      </w:r>
+    </w:p>
+    <w:p>
+      <w:pPr>
+        <w:pStyle w:val="ListParagraph"/>
+        <w:numPr>
+          <w:ilvl w:val="0"/>
+          <w:numId w:val="20"/>
+        </w:numPr>
+        <w:rPr>
+          <w:rFonts w:cstheme="minorHAnsi"/>
+          <w:sz w:val="24"/>
+          <w:szCs w:val="24"/>
+          <w:lang w:val="en-US"/>
+        </w:rPr>
+      </w:pPr>
+      <w:r>
+        <w:rPr>
+          <w:rFonts w:cstheme="minorHAnsi"/>
+          <w:sz w:val="24"/>
+          <w:szCs w:val="24"/>
+          <w:lang w:val="en-US"/>
+        </w:rPr>
+        <w:t>Introduction</w:t>
+      </w:r>
+    </w:p>
+    <w:p>
+      <w:pPr>
+        <w:pStyle w:val="ListParagraph"/>
+        <w:numPr>
+          <w:ilvl w:val="0"/>
+          <w:numId w:val="20"/>
+        </w:numPr>
+        <w:rPr>
+          <w:rFonts w:cstheme="minorHAnsi"/>
+          <w:sz w:val="24"/>
+          <w:szCs w:val="24"/>
+          <w:lang w:val="en-US"/>
+        </w:rPr>
+      </w:pPr>
+      <w:r>
+        <w:rPr>
+          <w:rFonts w:cstheme="minorHAnsi"/>
+          <w:sz w:val="24"/>
+          <w:szCs w:val="24"/>
+          <w:lang w:val="en-US"/>
+        </w:rPr>
+        <w:t xml:space="preserve">Getting Started </w:t>
+      </w:r>
+    </w:p>
+    <w:p>
+      <w:pPr>
+        <w:pStyle w:val="ListParagraph"/>
+        <w:numPr>
+          <w:ilvl w:val="0"/>
+          <w:numId w:val="21"/>
+        </w:numPr>
+        <w:rPr>
+          <w:rFonts w:cstheme="minorHAnsi"/>
+          <w:sz w:val="24"/>
+          <w:szCs w:val="24"/>
+          <w:lang w:val="en-US"/>
+        </w:rPr>
+      </w:pPr>
+      <w:r>
+        <w:rPr>
+          <w:rFonts w:cstheme="minorHAnsi"/>
+          <w:sz w:val="24"/>
+          <w:szCs w:val="24"/>
+          <w:lang w:val="en-US"/>
+        </w:rPr>
+        <w:t>System Requirements</w:t>
+      </w:r>
+    </w:p>
+    <w:p>
+      <w:pPr>
+        <w:pStyle w:val="ListParagraph"/>
+        <w:numPr>
+          <w:ilvl w:val="0"/>
+          <w:numId w:val="21"/>
+        </w:numPr>
+        <w:rPr>
+          <w:rFonts w:cstheme="minorHAnsi"/>
+          <w:sz w:val="24"/>
+          <w:szCs w:val="24"/>
+          <w:lang w:val="en-US"/>
+        </w:rPr>
+      </w:pPr>
+      <w:r>
+        <w:rPr>
+          <w:rFonts w:cstheme="minorHAnsi"/>
+          <w:sz w:val="24"/>
+          <w:szCs w:val="24"/>
+          <w:lang w:val="en-US"/>
+        </w:rPr>
+        <w:t>Installation</w:t>
+      </w:r>
+    </w:p>
+    <w:p>
+      <w:pPr>
+        <w:pStyle w:val="ListParagraph"/>
+        <w:numPr>
+          <w:ilvl w:val="0"/>
+          <w:numId w:val="21"/>
+        </w:numPr>
+        <w:rPr>
+          <w:rFonts w:cstheme="minorHAnsi"/>
+          <w:sz w:val="24"/>
+          <w:szCs w:val="24"/>
+          <w:lang w:val="en-US"/>
+        </w:rPr>
+      </w:pPr>
+      <w:r>
+        <w:rPr>
+          <w:rFonts w:cstheme="minorHAnsi"/>
+          <w:sz w:val="24"/>
+          <w:szCs w:val="24"/>
+          <w:lang w:val="en-US"/>
+        </w:rPr>
+        <w:t>Creating an account</w:t>
+      </w:r>
+    </w:p>
+    <w:p>
+      <w:pPr>
+        <w:pStyle w:val="ListParagraph"/>
+        <w:numPr>
+          <w:ilvl w:val="0"/>
+          <w:numId w:val="21"/>
+        </w:numPr>
+        <w:rPr>
+          <w:rFonts w:cstheme="minorHAnsi"/>
+          <w:sz w:val="24"/>
+          <w:szCs w:val="24"/>
+          <w:lang w:val="en-US"/>
+        </w:rPr>
+      </w:pPr>
+      <w:r>
+        <w:rPr>
+          <w:rFonts w:cstheme="minorHAnsi"/>
+          <w:sz w:val="24"/>
+          <w:szCs w:val="24"/>
+          <w:lang w:val="en-US"/>
+        </w:rPr>
+        <w:t xml:space="preserve">Login to your account </w:t>
+      </w:r>
+    </w:p>
+    <w:p>
+      <w:pPr>
+        <w:pStyle w:val="ListParagraph"/>
+        <w:numPr>
+          <w:ilvl w:val="0"/>
+          <w:numId w:val="20"/>
+        </w:numPr>
+        <w:rPr>
+          <w:rFonts w:cstheme="minorHAnsi"/>
+          <w:sz w:val="24"/>
+          <w:szCs w:val="24"/>
+          <w:lang w:val="en-US"/>
+        </w:rPr>
+      </w:pPr>
+      <w:r>
+        <w:rPr>
+          <w:rFonts w:cstheme="minorHAnsi"/>
+          <w:sz w:val="24"/>
+          <w:szCs w:val="24"/>
+          <w:lang w:val="en-US"/>
+        </w:rPr>
+        <w:t xml:space="preserve">User Interface Overview </w:t>
+      </w:r>
+    </w:p>
+    <w:p>
+      <w:pPr>
+        <w:pStyle w:val="ListParagraph"/>
+        <w:numPr>
+          <w:ilvl w:val="1"/>
+          <w:numId w:val="26"/>
+        </w:numPr>
+        <w:rPr>
+          <w:rFonts w:cstheme="minorHAnsi"/>
+          <w:sz w:val="24"/>
+          <w:szCs w:val="24"/>
+          <w:lang w:val="en-US"/>
+        </w:rPr>
+      </w:pPr>
+      <w:r>
+        <w:rPr>
+          <w:rFonts w:cstheme="minorHAnsi"/>
+          <w:sz w:val="24"/>
+          <w:szCs w:val="24"/>
+          <w:lang w:val="en-US"/>
+        </w:rPr>
+        <w:t>Dashboard</w:t>
+      </w:r>
+    </w:p>
+    <w:p>
+      <w:pPr>
+        <w:pStyle w:val="ListParagraph"/>
+        <w:numPr>
+          <w:ilvl w:val="1"/>
+          <w:numId w:val="26"/>
+        </w:numPr>
+        <w:rPr>
+          <w:rFonts w:cstheme="minorHAnsi"/>
+          <w:sz w:val="24"/>
+          <w:szCs w:val="24"/>
+          <w:lang w:val="en-US"/>
+        </w:rPr>
+      </w:pPr>
+      <w:r>
+        <w:rPr>
+          <w:rFonts w:cstheme="minorHAnsi"/>
+          <w:sz w:val="24"/>
+          <w:szCs w:val="24"/>
+          <w:lang w:val="en-US"/>
+        </w:rPr>
+        <w:t xml:space="preserve">Navigation menu </w:t>
+      </w:r>
+    </w:p>
+    <w:p>
+      <w:pPr>
+        <w:pStyle w:val="ListParagraph"/>
+        <w:numPr>
+          <w:ilvl w:val="0"/>
+          <w:numId w:val="20"/>
+        </w:numPr>
+        <w:rPr>
+          <w:rFonts w:cstheme="minorHAnsi"/>
+          <w:sz w:val="24"/>
+          <w:szCs w:val="24"/>
+          <w:lang w:val="en-US"/>
+        </w:rPr>
+      </w:pPr>
+      <w:r>
+        <w:rPr>
+          <w:rFonts w:cstheme="minorHAnsi"/>
+          <w:sz w:val="24"/>
+          <w:szCs w:val="24"/>
+          <w:lang w:val="en-US"/>
+        </w:rPr>
+        <w:t xml:space="preserve">Features and Functions </w:t>
+      </w:r>
+    </w:p>
+    <w:p>
+      <w:pPr>
+        <w:pStyle w:val="ListParagraph"/>
+        <w:numPr>
+          <w:ilvl w:val="0"/>
+          <w:numId w:val="32"/>
+        </w:numPr>
+        <w:rPr>
+          <w:rFonts w:cstheme="minorHAnsi"/>
+          <w:sz w:val="24"/>
+          <w:szCs w:val="24"/>
+          <w:lang w:val="en-US"/>
+        </w:rPr>
+      </w:pPr>
+      <w:r>
+        <w:rPr>
+          <w:rFonts w:cstheme="minorHAnsi"/>
+          <w:sz w:val="24"/>
+          <w:szCs w:val="24"/>
+          <w:lang w:val="en-US"/>
+        </w:rPr>
+        <w:t>Setting your clinic</w:t>
+      </w:r>
+    </w:p>
+    <w:p>
+      <w:pPr>
+        <w:pStyle w:val="ListParagraph"/>
+        <w:numPr>
+          <w:ilvl w:val="0"/>
+          <w:numId w:val="32"/>
+        </w:numPr>
+        <w:rPr>
+          <w:rFonts w:cstheme="minorHAnsi"/>
+          <w:sz w:val="24"/>
+          <w:szCs w:val="24"/>
+          <w:lang w:val="en-US"/>
+        </w:rPr>
+      </w:pPr>
+      <w:r>
+        <w:rPr>
+          <w:rFonts w:cstheme="minorHAnsi"/>
+          <w:sz w:val="24"/>
+          <w:szCs w:val="24"/>
+          <w:lang w:val="en-US"/>
+        </w:rPr>
+        <w:t>Updating your clinic</w:t>
+      </w:r>
+    </w:p>
+    <w:p>
+      <w:pPr>
+        <w:pStyle w:val="ListParagraph"/>
+        <w:numPr>
+          <w:ilvl w:val="0"/>
+          <w:numId w:val="32"/>
+        </w:numPr>
+        <w:rPr>
+          <w:rFonts w:cstheme="minorHAnsi"/>
+          <w:sz w:val="24"/>
+          <w:szCs w:val="24"/>
+          <w:lang w:val="en-US"/>
+        </w:rPr>
+      </w:pPr>
+      <w:r>
+        <w:rPr>
+          <w:rFonts w:cstheme="minorHAnsi"/>
+          <w:sz w:val="24"/>
+          <w:szCs w:val="24"/>
+          <w:lang w:val="en-US"/>
+        </w:rPr>
+        <w:t>Booking an appoi</w:t>
+      </w:r>
+      <w:r>
+        <w:rPr>
+          <w:rFonts w:cstheme="minorHAnsi"/>
+          <w:sz w:val="24"/>
+          <w:szCs w:val="24"/>
+          <w:lang w:val="en-US"/>
+        </w:rPr>
+        <w:t>ntment</w:t>
+      </w:r>
+    </w:p>
+    <w:p>
+      <w:pPr>
+        <w:pStyle w:val="ListParagraph"/>
+        <w:numPr>
+          <w:ilvl w:val="0"/>
+          <w:numId w:val="32"/>
+        </w:numPr>
+        <w:rPr>
+          <w:rFonts w:cstheme="minorHAnsi"/>
+          <w:sz w:val="24"/>
+          <w:szCs w:val="24"/>
+          <w:lang w:val="en-US"/>
+        </w:rPr>
+      </w:pPr>
+      <w:r>
+        <w:rPr>
+          <w:rFonts w:cstheme="minorHAnsi"/>
+          <w:sz w:val="24"/>
+          <w:szCs w:val="24"/>
+          <w:lang w:val="en-US"/>
+        </w:rPr>
+        <w:t>Chat with clinic</w:t>
+      </w:r>
+    </w:p>
+    <w:p>
+      <w:pPr>
+        <w:pStyle w:val="ListParagraph"/>
+        <w:numPr>
+          <w:ilvl w:val="0"/>
+          <w:numId w:val="32"/>
+        </w:numPr>
+        <w:rPr>
+          <w:rFonts w:cstheme="minorHAnsi"/>
+          <w:sz w:val="24"/>
+          <w:szCs w:val="24"/>
+          <w:lang w:val="en-US"/>
+        </w:rPr>
+      </w:pPr>
+      <w:r>
+        <w:rPr>
+          <w:rFonts w:cstheme="minorHAnsi"/>
+          <w:sz w:val="24"/>
+          <w:szCs w:val="24"/>
+          <w:lang w:val="en-US"/>
+        </w:rPr>
+        <w:t xml:space="preserve">Chat with doctor </w:t>
+      </w:r>
+    </w:p>
+    <w:p>
+      <w:pPr>
+        <w:pStyle w:val="ListParagraph"/>
+        <w:numPr>
+          <w:ilvl w:val="0"/>
+          <w:numId w:val="20"/>
+        </w:numPr>
+        <w:rPr>
+          <w:rFonts w:cstheme="minorHAnsi"/>
+          <w:sz w:val="24"/>
+          <w:szCs w:val="24"/>
+          <w:lang w:val="en-US"/>
+        </w:rPr>
+      </w:pPr>
+      <w:r>
+        <w:rPr>
+          <w:rFonts w:cstheme="minorHAnsi"/>
+          <w:sz w:val="24"/>
+          <w:szCs w:val="24"/>
+          <w:lang w:val="en-US"/>
+        </w:rPr>
+        <w:t>Legal Information</w:t>
+      </w:r>
+    </w:p>
+    <w:p>
+      <w:pPr>
+        <w:pStyle w:val="ListParagraph"/>
+        <w:numPr>
+          <w:ilvl w:val="0"/>
+          <w:numId w:val="20"/>
+        </w:numPr>
+        <w:rPr>
+          <w:rFonts w:cstheme="minorHAnsi"/>
+          <w:sz w:val="24"/>
+          <w:szCs w:val="24"/>
+          <w:lang w:val="en-US"/>
+        </w:rPr>
+      </w:pPr>
+      <w:r>
+        <w:rPr>
+          <w:rFonts w:cstheme="minorHAnsi"/>
+          <w:sz w:val="24"/>
+          <w:szCs w:val="24"/>
+          <w:lang w:val="en-US"/>
+        </w:rPr>
+        <w:t>Contact Information</w:t>
+      </w:r>
+    </w:p>
+    <w:p>
+      <w:pPr>
+        <w:pStyle w:val="ListParagraph"/>
+        <w:numPr>
+          <w:ilvl w:val="0"/>
+          <w:numId w:val="20"/>
+        </w:numPr>
+        <w:rPr>
+          <w:rFonts w:cstheme="minorHAnsi"/>
+          <w:sz w:val="24"/>
+          <w:szCs w:val="24"/>
+          <w:lang w:val="en-US"/>
+        </w:rPr>
+      </w:pPr>
+      <w:r>
+        <w:rPr>
+          <w:rFonts w:cstheme="minorHAnsi"/>
+          <w:sz w:val="24"/>
+          <w:szCs w:val="24"/>
+          <w:lang w:val="en-US"/>
+        </w:rPr>
+        <w:t>Upcoming features</w:t>
+      </w:r>
+    </w:p>
+    <w:p>
+      <w:pPr>
+        <w:pStyle w:val="ListParagraph"/>
+        <w:rPr>
+          <w:rFonts w:cstheme="minorHAnsi"/>
+          <w:sz w:val="24"/>
+          <w:szCs w:val="24"/>
+          <w:lang w:val="en-US"/>
+        </w:rPr>
+      </w:pPr>
+    </w:p>
+    <w:p>
+      <w:pPr>
+        <w:rPr>
+          <w:rFonts w:cstheme="minorHAnsi"/>
+          <w:sz w:val="24"/>
+          <w:szCs w:val="24"/>
+          <w:lang w:val="en-US"/>
+        </w:rPr>
+      </w:pPr>
+    </w:p>
+    <w:p>
+      <w:pPr>
+        <w:rPr>
+          <w:rFonts w:cstheme="minorHAnsi"/>
+          <w:sz w:val="24"/>
+          <w:szCs w:val="24"/>
+          <w:lang w:val="en-US"/>
+        </w:rPr>
+      </w:pPr>
+      <w:r>
+        <w:rPr>
+          <w:rFonts w:cstheme="minorHAnsi"/>
+          <w:sz w:val="24"/>
+          <w:szCs w:val="24"/>
+          <w:lang w:val="en-US"/>
+        </w:rPr>
+        <w:t xml:space="preserve">                </w:t>
+      </w:r>
+    </w:p>
+    <w:p>
+      <w:pPr>
+        <w:rPr>
+          <w:rFonts w:cstheme="minorHAnsi"/>
+          <w:sz w:val="24"/>
+          <w:szCs w:val="24"/>
           <w:lang w:val="en-US"/>
         </w:rPr>
       </w:pPr>
@@ -204,6 +713,14 @@
         </w:rPr>
         <w:t xml:space="preserve"> Android 6.0 or later / iOS 12.0 or later</w:t>
       </w:r>
+      <w:r>
+        <w:rPr>
+          <w:rFonts w:cstheme="minorHAnsi"/>
+          <w:sz w:val="24"/>
+          <w:szCs w:val="24"/>
+        </w:rPr>
+        <w:t xml:space="preserve"> </w:t>
+      </w:r>
     </w:p>
     <w:p>
       <w:pPr>
@@ -223,6 +740,7 @@
           <w:sz w:val="24"/>
           <w:szCs w:val="24"/>
         </w:rPr>
+        <w:lastRenderedPageBreak/>
         <w:t>Internet Connection: Stable internet connection (Wi-Fi or 4G/5G)</w:t>
       </w:r>
     </w:p>
@@ -519,7 +1037,6 @@
           <w:sz w:val="24"/>
           <w:szCs w:val="24"/>
         </w:rPr>
-        <w:lastRenderedPageBreak/>
         <w:t xml:space="preserve">Creating an account </w:t>
       </w:r>
     </w:p>
@@ -581,6 +1098,7 @@
           <w:sz w:val="24"/>
           <w:szCs w:val="24"/>
         </w:rPr>
+        <w:lastRenderedPageBreak/>
         <w:drawing>
           <wp:anchor distT="0" distB="0" distL="114300" distR="114300" simplePos="0" relativeHeight="251671552" behindDoc="0" locked="0" layoutInCell="1" allowOverlap="1" wp14:anchorId="23E66AD0" wp14:editId="32ACA639">
             <wp:simplePos x="0" y="0"/>
@@ -3236,7 +3754,7 @@
           <w:lang w:val="en-US"/>
         </w:rPr>
         <w:drawing>
-          <wp:anchor distT="0" distB="0" distL="114300" distR="114300" simplePos="0" relativeHeight="251675648" behindDoc="0" locked="0" layoutInCell="1" allowOverlap="1" wp14:anchorId="66B5C9C6" wp14:editId="3C9BC5B3">
+          <wp:anchor distT="0" distB="0" distL="114300" distR="114300" simplePos="0" relativeHeight="251675648" behindDoc="0" locked="0" layoutInCell="1" allowOverlap="1" wp14:anchorId="66B5C9C6" wp14:editId="7CCBC139">
             <wp:simplePos x="0" y="0"/>
             <wp:positionH relativeFrom="margin">
               <wp:posOffset>3300461</wp:posOffset>
@@ -3728,12 +4246,122 @@
     </w:p>
     <w:p>
       <w:pPr>
+        <w:rPr>
+          <w:rFonts w:asciiTheme="majorHAnsi" w:hAnsiTheme="majorHAnsi" w:cstheme="majorHAnsi"/>
+          <w:sz w:val="40"/>
+          <w:szCs w:val="40"/>
+          <w:lang w:val="en-US"/>
+        </w:rPr>
+      </w:pPr>
+      <w:r>
+        <w:rPr>
+          <w:rFonts w:cstheme="minorHAnsi"/>
+          <w:sz w:val="24"/>
+          <w:szCs w:val="24"/>
+          <w:lang w:val="en-US"/>
+        </w:rPr>
+        <w:t xml:space="preserve"> </w:t>
+      </w:r>
+      <w:r>
+        <w:rPr>
+          <w:rFonts w:asciiTheme="majorHAnsi" w:hAnsiTheme="majorHAnsi" w:cstheme="majorHAnsi"/>
+          <w:sz w:val="40"/>
+          <w:szCs w:val="40"/>
+          <w:lang w:val="en-US"/>
+        </w:rPr>
+        <w:t>Legal information</w:t>
+      </w:r>
+      <w:r>
+        <w:rPr>
+          <w:rFonts w:asciiTheme="majorHAnsi" w:hAnsiTheme="majorHAnsi" w:cstheme="majorHAnsi"/>
+          <w:sz w:val="40"/>
+          <w:szCs w:val="40"/>
+          <w:lang w:val="en-US"/>
+        </w:rPr>
+        <w:t xml:space="preserve"> </w:t>
+      </w:r>
+    </w:p>
+    <w:p>
+      <w:pPr>
         <w:pStyle w:val="ListParagraph"/>
         <w:rPr>
           <w:rFonts w:cstheme="minorHAnsi"/>
-          <w:sz w:val="24"/>
-          <w:szCs w:val="24"/>
-          <w:lang w:val="en-US"/>
+          <w:color w:val="0D0D0D"/>
+          <w:shd w:val="clear" w:color="auto" w:fill="FFFFFF"/>
+        </w:rPr>
+      </w:pPr>
+      <w:proofErr w:type="spellStart"/>
+      <w:r>
+        <w:rPr>
+          <w:rFonts w:cstheme="minorHAnsi"/>
+          <w:color w:val="0D0D0D"/>
+          <w:shd w:val="clear" w:color="auto" w:fill="FFFFFF"/>
+        </w:rPr>
+        <w:t>RemoteDoc</w:t>
+      </w:r>
+      <w:proofErr w:type="spellEnd"/>
+      <w:r>
+        <w:rPr>
+          <w:rFonts w:cstheme="minorHAnsi"/>
+          <w:color w:val="0D0D0D"/>
+          <w:shd w:val="clear" w:color="auto" w:fill="FFFFFF"/>
+        </w:rPr>
+        <w:t xml:space="preserve"> complies with all relevant health regulations and data protection laws. For more details, visit our Privacy Policy and Terms of Service</w:t>
+      </w:r>
+      <w:r>
+        <w:rPr>
+          <w:rFonts w:cstheme="minorHAnsi"/>
+          <w:color w:val="0D0D0D"/>
+          <w:shd w:val="clear" w:color="auto" w:fill="FFFFFF"/>
+        </w:rPr>
+        <w:t>,</w:t>
+      </w:r>
+    </w:p>
+    <w:p>
+      <w:pPr>
+        <w:pStyle w:val="ListParagraph"/>
+        <w:rPr>
+          <w:rFonts w:ascii="Segoe UI" w:hAnsi="Segoe UI" w:cs="Segoe UI"/>
+          <w:color w:val="0D0D0D"/>
+          <w:shd w:val="clear" w:color="auto" w:fill="FFFFFF"/>
+        </w:rPr>
+      </w:pPr>
+    </w:p>
+    <w:p>
+      <w:pPr>
+        <w:pStyle w:val="ListParagraph"/>
+        <w:rPr>
+          <w:rFonts w:ascii="Segoe UI" w:hAnsi="Segoe UI" w:cs="Segoe UI"/>
+          <w:color w:val="0D0D0D"/>
+          <w:shd w:val="clear" w:color="auto" w:fill="FFFFFF"/>
+        </w:rPr>
+      </w:pPr>
+    </w:p>
+    <w:p>
+      <w:pPr>
+        <w:rPr>
+          <w:rFonts w:asciiTheme="majorHAnsi" w:hAnsiTheme="majorHAnsi" w:cstheme="majorHAnsi"/>
+          <w:sz w:val="40"/>
+          <w:szCs w:val="40"/>
+          <w:lang w:val="en-US"/>
+        </w:rPr>
+      </w:pPr>
+      <w:r>
+        <w:rPr>
+          <w:rFonts w:asciiTheme="majorHAnsi" w:hAnsiTheme="majorHAnsi" w:cstheme="majorHAnsi"/>
+          <w:sz w:val="40"/>
+          <w:szCs w:val="40"/>
+          <w:lang w:val="en-US"/>
+        </w:rPr>
+        <w:t>Contact information</w:t>
+      </w:r>
+    </w:p>
+    <w:p>
+      <w:pPr>
+        <w:rPr>
+          <w:rFonts w:cstheme="minorHAnsi"/>
+          <w:sz w:val="24"/>
+          <w:szCs w:val="24"/>
         </w:rPr>
       </w:pPr>
       <w:r>
@@ -3745,6 +4373,419 @@
         </w:rPr>
         <w:t xml:space="preserve"> </w:t>
       </w:r>
+      <w:r>
+        <w:rPr>
+          <w:rFonts w:cstheme="minorHAnsi"/>
+          <w:sz w:val="24"/>
+          <w:szCs w:val="24"/>
+        </w:rPr>
+        <w:t>For any inquiries or feedback, please reach out to us:</w:t>
+      </w:r>
+    </w:p>
+    <w:p>
+      <w:pPr>
+        <w:numPr>
+          <w:ilvl w:val="0"/>
+          <w:numId w:val="18"/>
+        </w:numPr>
+        <w:rPr>
+          <w:rFonts w:cstheme="minorHAnsi"/>
+          <w:sz w:val="24"/>
+          <w:szCs w:val="24"/>
+        </w:rPr>
+      </w:pPr>
+      <w:r>
+        <w:rPr>
+          <w:rFonts w:cstheme="minorHAnsi"/>
+          <w:b/>
+          <w:bCs/>
+          <w:sz w:val="24"/>
+          <w:szCs w:val="24"/>
+        </w:rPr>
+        <w:t>Email:</w:t>
+      </w:r>
+      <w:r>
+        <w:rPr>
+          <w:rFonts w:cstheme="minorHAnsi"/>
+          <w:sz w:val="24"/>
+          <w:szCs w:val="24"/>
+        </w:rPr>
+        <w:t xml:space="preserve"> contact@remotedoc.com</w:t>
+      </w:r>
+    </w:p>
+    <w:p>
+      <w:pPr>
+        <w:numPr>
+          <w:ilvl w:val="0"/>
+          <w:numId w:val="18"/>
+        </w:numPr>
+        <w:rPr>
+          <w:rFonts w:cstheme="minorHAnsi"/>
+          <w:sz w:val="24"/>
+          <w:szCs w:val="24"/>
+        </w:rPr>
+      </w:pPr>
+      <w:r>
+        <w:rPr>
+          <w:rFonts w:cstheme="minorHAnsi"/>
+          <w:b/>
+          <w:bCs/>
+          <w:sz w:val="24"/>
+          <w:szCs w:val="24"/>
+        </w:rPr>
+        <w:t>Phone:</w:t>
+      </w:r>
+      <w:r>
+        <w:rPr>
+          <w:rFonts w:cstheme="minorHAnsi"/>
+          <w:sz w:val="24"/>
+          <w:szCs w:val="24"/>
+        </w:rPr>
+        <w:t xml:space="preserve"> 1-800-123-4567</w:t>
+      </w:r>
+    </w:p>
+    <w:p>
+      <w:pPr>
+        <w:numPr>
+          <w:ilvl w:val="0"/>
+          <w:numId w:val="18"/>
+        </w:numPr>
+        <w:rPr>
+          <w:rFonts w:cstheme="minorHAnsi"/>
+          <w:sz w:val="24"/>
+          <w:szCs w:val="24"/>
+        </w:rPr>
+      </w:pPr>
+      <w:r>
+        <w:rPr>
+          <w:rFonts w:cstheme="minorHAnsi"/>
+          <w:b/>
+          <w:bCs/>
+          <w:sz w:val="24"/>
+          <w:szCs w:val="24"/>
+        </w:rPr>
+        <w:lastRenderedPageBreak/>
+        <w:t>Address:</w:t>
+      </w:r>
+      <w:r>
+        <w:rPr>
+          <w:rFonts w:cstheme="minorHAnsi"/>
+          <w:sz w:val="24"/>
+          <w:szCs w:val="24"/>
+        </w:rPr>
+        <w:t xml:space="preserve"> </w:t>
+      </w:r>
+      <w:proofErr w:type="spellStart"/>
+      <w:r>
+        <w:rPr>
+          <w:rFonts w:cstheme="minorHAnsi"/>
+          <w:sz w:val="24"/>
+          <w:szCs w:val="24"/>
+        </w:rPr>
+        <w:t>RemoteDoc</w:t>
+      </w:r>
+      <w:proofErr w:type="spellEnd"/>
+      <w:r>
+        <w:rPr>
+          <w:rFonts w:cstheme="minorHAnsi"/>
+          <w:sz w:val="24"/>
+          <w:szCs w:val="24"/>
+        </w:rPr>
+        <w:t xml:space="preserve"> HQ, 123 Health Street, Wellness City, 45678</w:t>
+      </w:r>
+      <w:r>
+        <w:rPr>
+          <w:rFonts w:cstheme="minorHAnsi"/>
+          <w:sz w:val="24"/>
+          <w:szCs w:val="24"/>
+        </w:rPr>
+        <w:t xml:space="preserve"> </w:t>
+      </w:r>
+    </w:p>
+    <w:p>
+      <w:pPr>
+        <w:rPr>
+          <w:rFonts w:cstheme="minorHAnsi"/>
+          <w:sz w:val="24"/>
+          <w:szCs w:val="24"/>
+        </w:rPr>
+      </w:pPr>
+    </w:p>
+    <w:p>
+      <w:pPr>
+        <w:rPr>
+          <w:rFonts w:asciiTheme="majorHAnsi" w:hAnsiTheme="majorHAnsi" w:cstheme="majorHAnsi"/>
+          <w:sz w:val="40"/>
+          <w:szCs w:val="40"/>
+        </w:rPr>
+      </w:pPr>
+      <w:r>
+        <w:rPr>
+          <w:rFonts w:asciiTheme="majorHAnsi" w:hAnsiTheme="majorHAnsi" w:cstheme="majorHAnsi"/>
+          <w:sz w:val="40"/>
+          <w:szCs w:val="40"/>
+        </w:rPr>
+        <w:t xml:space="preserve">Upcoming features </w:t>
+      </w:r>
+    </w:p>
+    <w:p>
+      <w:pPr>
+        <w:rPr>
+          <w:rFonts w:cstheme="minorHAnsi"/>
+          <w:sz w:val="40"/>
+          <w:szCs w:val="40"/>
+        </w:rPr>
+      </w:pPr>
+      <w:r>
+        <w:rPr>
+          <w:rFonts w:cstheme="minorHAnsi"/>
+          <w:color w:val="0D0D0D"/>
+          <w:shd w:val="clear" w:color="auto" w:fill="FFFFFF"/>
+        </w:rPr>
+        <w:t xml:space="preserve">At </w:t>
+      </w:r>
+      <w:proofErr w:type="spellStart"/>
+      <w:r>
+        <w:rPr>
+          <w:rFonts w:cstheme="minorHAnsi"/>
+          <w:color w:val="0D0D0D"/>
+          <w:shd w:val="clear" w:color="auto" w:fill="FFFFFF"/>
+        </w:rPr>
+        <w:t>RemoteDoc</w:t>
+      </w:r>
+      <w:proofErr w:type="spellEnd"/>
+      <w:r>
+        <w:rPr>
+          <w:rFonts w:cstheme="minorHAnsi"/>
+          <w:color w:val="0D0D0D"/>
+          <w:shd w:val="clear" w:color="auto" w:fill="FFFFFF"/>
+        </w:rPr>
+        <w:t>, we are continuously working to enhance your telehealth experience. Here are some exciting features that will be available soon:</w:t>
+      </w:r>
+    </w:p>
+    <w:p>
+      <w:pPr>
+        <w:pStyle w:val="ListParagraph"/>
+        <w:numPr>
+          <w:ilvl w:val="0"/>
+          <w:numId w:val="19"/>
+        </w:numPr>
+        <w:rPr>
+          <w:rFonts w:cstheme="minorHAnsi"/>
+          <w:b/>
+          <w:bCs/>
+          <w:sz w:val="24"/>
+          <w:szCs w:val="24"/>
+        </w:rPr>
+      </w:pPr>
+      <w:r>
+        <w:rPr>
+          <w:rFonts w:cstheme="minorHAnsi"/>
+          <w:b/>
+          <w:bCs/>
+          <w:sz w:val="24"/>
+          <w:szCs w:val="24"/>
+        </w:rPr>
+        <w:t xml:space="preserve">AI Chatbot: </w:t>
+      </w:r>
+      <w:r>
+        <w:rPr>
+          <w:rFonts w:cstheme="minorHAnsi"/>
+          <w:sz w:val="24"/>
+          <w:szCs w:val="24"/>
+        </w:rPr>
+        <w:t>Get quick, reliable advice on minor injuries and illnesses from our intelligent AI chatbot.</w:t>
+      </w:r>
+      <w:r>
+        <w:rPr>
+          <w:rFonts w:cstheme="minorHAnsi"/>
+          <w:sz w:val="24"/>
+          <w:szCs w:val="24"/>
+        </w:rPr>
+        <w:t xml:space="preserve"> </w:t>
+      </w:r>
+    </w:p>
+    <w:p>
+      <w:pPr>
+        <w:pStyle w:val="ListParagraph"/>
+        <w:numPr>
+          <w:ilvl w:val="0"/>
+          <w:numId w:val="19"/>
+        </w:numPr>
+        <w:rPr>
+          <w:rFonts w:cstheme="minorHAnsi"/>
+          <w:b/>
+          <w:bCs/>
+          <w:sz w:val="24"/>
+          <w:szCs w:val="24"/>
+        </w:rPr>
+      </w:pPr>
+      <w:r>
+        <w:rPr>
+          <w:rFonts w:cstheme="minorHAnsi"/>
+          <w:b/>
+          <w:bCs/>
+          <w:sz w:val="24"/>
+          <w:szCs w:val="24"/>
+        </w:rPr>
+        <w:t xml:space="preserve">Medication tracking: </w:t>
+      </w:r>
+      <w:r>
+        <w:rPr>
+          <w:rFonts w:cstheme="minorHAnsi"/>
+          <w:sz w:val="24"/>
+          <w:szCs w:val="24"/>
+        </w:rPr>
+        <w:t>Set up personalized medication reminders and track your medication intake</w:t>
+      </w:r>
+      <w:r>
+        <w:rPr>
+          <w:rFonts w:cstheme="minorHAnsi"/>
+          <w:sz w:val="24"/>
+          <w:szCs w:val="24"/>
+        </w:rPr>
+        <w:t>.</w:t>
+      </w:r>
+      <w:r>
+        <w:rPr>
+          <w:rFonts w:cstheme="minorHAnsi"/>
+          <w:sz w:val="24"/>
+          <w:szCs w:val="24"/>
+        </w:rPr>
+        <w:t xml:space="preserve"> </w:t>
+      </w:r>
+    </w:p>
+    <w:p>
+      <w:pPr>
+        <w:pStyle w:val="ListParagraph"/>
+        <w:numPr>
+          <w:ilvl w:val="0"/>
+          <w:numId w:val="19"/>
+        </w:numPr>
+        <w:rPr>
+          <w:rFonts w:cstheme="minorHAnsi"/>
+          <w:b/>
+          <w:bCs/>
+          <w:sz w:val="24"/>
+          <w:szCs w:val="24"/>
+        </w:rPr>
+      </w:pPr>
+      <w:r>
+        <w:rPr>
+          <w:rFonts w:cstheme="minorHAnsi"/>
+          <w:b/>
+          <w:bCs/>
+          <w:sz w:val="24"/>
+          <w:szCs w:val="24"/>
+        </w:rPr>
+        <w:t xml:space="preserve">Health metrics tracking: </w:t>
+      </w:r>
+      <w:r>
+        <w:rPr>
+          <w:rFonts w:cstheme="minorHAnsi"/>
+          <w:color w:val="0D0D0D"/>
+          <w:sz w:val="24"/>
+          <w:szCs w:val="24"/>
+          <w:shd w:val="clear" w:color="auto" w:fill="FFFFFF"/>
+        </w:rPr>
+        <w:t>Monitor and track common health metrics such as heart rate, blood pressure, and blood sugar levels directly within the app.</w:t>
+      </w:r>
+      <w:r>
+        <w:rPr>
+          <w:rFonts w:cstheme="minorHAnsi"/>
+          <w:color w:val="0D0D0D"/>
+          <w:sz w:val="24"/>
+          <w:szCs w:val="24"/>
+          <w:shd w:val="clear" w:color="auto" w:fill="FFFFFF"/>
+        </w:rPr>
+        <w:t xml:space="preserve"> </w:t>
+      </w:r>
+    </w:p>
+    <w:p>
+      <w:pPr>
+        <w:pStyle w:val="ListParagraph"/>
+        <w:numPr>
+          <w:ilvl w:val="0"/>
+          <w:numId w:val="19"/>
+        </w:numPr>
+        <w:rPr>
+          <w:rFonts w:cstheme="minorHAnsi"/>
+          <w:b/>
+          <w:bCs/>
+          <w:sz w:val="24"/>
+          <w:szCs w:val="24"/>
+        </w:rPr>
+      </w:pPr>
+      <w:r>
+        <w:rPr>
+          <w:rFonts w:cstheme="minorHAnsi"/>
+          <w:b/>
+          <w:bCs/>
+          <w:sz w:val="24"/>
+          <w:szCs w:val="24"/>
+        </w:rPr>
+        <w:t xml:space="preserve">Integrating third party devices: </w:t>
+      </w:r>
+      <w:r>
+        <w:rPr>
+          <w:rFonts w:ascii="Segoe UI" w:hAnsi="Segoe UI" w:cs="Segoe UI"/>
+          <w:color w:val="0D0D0D"/>
+          <w:shd w:val="clear" w:color="auto" w:fill="FFFFFF"/>
+        </w:rPr>
+        <w:t>C</w:t>
+      </w:r>
+      <w:r>
+        <w:rPr>
+          <w:rFonts w:ascii="Segoe UI" w:hAnsi="Segoe UI" w:cs="Segoe UI"/>
+          <w:color w:val="0D0D0D"/>
+          <w:shd w:val="clear" w:color="auto" w:fill="FFFFFF"/>
+        </w:rPr>
+        <w:t>onnect health and fitness devices such as Apple Watch, Fitbit, and Garmin</w:t>
+      </w:r>
+      <w:r>
+        <w:rPr>
+          <w:rFonts w:ascii="Segoe UI" w:hAnsi="Segoe UI" w:cs="Segoe UI"/>
+          <w:color w:val="0D0D0D"/>
+          <w:shd w:val="clear" w:color="auto" w:fill="FFFFFF"/>
+        </w:rPr>
+        <w:t>, etc.</w:t>
+      </w:r>
+      <w:r>
+        <w:rPr>
+          <w:rFonts w:ascii="Segoe UI" w:hAnsi="Segoe UI" w:cs="Segoe UI"/>
+          <w:color w:val="0D0D0D"/>
+          <w:shd w:val="clear" w:color="auto" w:fill="FFFFFF"/>
+        </w:rPr>
+        <w:t xml:space="preserve"> to directly track and sync your health metrics from these devices</w:t>
+      </w:r>
+    </w:p>
+    <w:p>
+      <w:pPr>
+        <w:rPr>
+          <w:rFonts w:cstheme="minorHAnsi"/>
+          <w:sz w:val="24"/>
+          <w:szCs w:val="24"/>
+        </w:rPr>
+      </w:pPr>
+    </w:p>
+    <w:p>
+      <w:pPr>
+        <w:rPr>
+          <w:rFonts w:cstheme="minorHAnsi"/>
+          <w:sz w:val="24"/>
+          <w:szCs w:val="24"/>
+        </w:rPr>
+      </w:pPr>
+    </w:p>
+    <w:p>
+      <w:pPr>
+        <w:rPr>
+          <w:rFonts w:asciiTheme="majorHAnsi" w:hAnsiTheme="majorHAnsi" w:cstheme="majorHAnsi"/>
+          <w:sz w:val="40"/>
+          <w:szCs w:val="40"/>
+          <w:lang w:val="en-US"/>
+        </w:rPr>
+      </w:pPr>
     </w:p>
     <w:p>
       <w:pPr>
@@ -3791,6 +4832,155 @@
 <file path=word/numbering.xml><?xml version="1.0" encoding="utf-8"?>
 <w:numbering xmlns:wpc="http://schemas.microsoft.com/office/word/2010/wordprocessingCanvas" xmlns:cx="http://schemas.microsoft.com/office/drawing/2014/chartex" xmlns:cx1="http://schemas.microsoft.com/office/drawing/2015/9/8/chartex" xmlns:cx2="http://schemas.microsoft.com/office/drawing/2015/10/21/chartex" xmlns:cx3="http://schemas.microsoft.com/office/drawing/2016/5/9/chartex" xmlns:cx4="http://schemas.microsoft.com/office/drawing/2016/5/10/chartex" xmlns:cx5="http://schemas.microsoft.com/office/drawing/2016/5/11/chartex" xmlns:cx6="http://schemas.microsoft.com/office/drawing/2016/5/12/chartex" xmlns:cx7="http://schemas.microsoft.com/office/drawing/2016/5/13/chartex" xmlns:cx8="http://schemas.microsoft.com/office/drawing/2016/5/14/chartex" xmlns:mc="http://schemas.openxmlformats.org/markup-compatibility/2006" xmlns:aink="http://schemas.microsoft.com/office/drawing/2016/ink" xmlns:am3d="http://schemas.microsoft.com/office/drawing/2017/model3d" xmlns:o="urn:schemas-microsoft-com:office:office" xmlns:oel="http://schemas.microsoft.com/office/2019/extlst" xmlns:r="http://schemas.openxmlformats.org/officeDocument/2006/relationships" xmlns:m="http://schemas.openxmlformats.org/officeDocument/2006/math" xmlns:v="urn:schemas-microsoft-com:vml" xmlns:wp14="http://schemas.microsoft.com/office/word/2010/wordprocessingDrawing" xmlns:wp="http://schemas.openxmlformats.org/drawingml/2006/wordprocessingDrawing" xmlns:w10="urn:schemas-microsoft-com:office:word" xmlns:w="http://schemas.openxmlformats.org/wordprocessingml/2006/main" xmlns:w14="http://schemas.microsoft.com/office/word/2010/wordml" xmlns:w15="http://schemas.microsoft.com/office/word/2012/wordml" xmlns:w16cex="http://schemas.microsoft.com/office/word/2018/wordml/cex" xmlns:w16cid="http://schemas.microsoft.com/office/word/2016/wordml/cid" xmlns:w16="http://schemas.microsoft.com/office/word/2018/wordml" xmlns:w16du="http://schemas.microsoft.com/office/word/2023/wordml/word16du" xmlns:w16sdtdh="http://schemas.microsoft.com/office/word/2020/wordml/sdtdatahash" xmlns:w16se="http://schemas.microsoft.com/office/word/2015/wordml/symex" xmlns:wpg="http://schemas.microsoft.com/office/word/2010/wordprocessingGroup" xmlns:wpi="http://schemas.microsoft.com/office/word/2010/wordprocessingInk" xmlns:wne="http://schemas.microsoft.com/office/word/2006/wordml" xmlns:wps="http://schemas.microsoft.com/office/word/2010/wordprocessingShape" mc:Ignorable="w14 w15 w16se w16cid w16 w16cex w16sdtdh w16du wp14">
   <w:abstractNum w:abstractNumId="0" w15:restartNumberingAfterBreak="0">
+    <w:nsid w:val="030628FB"/>
+    <w:multiLevelType w:val="multilevel"/>
+    <w:tmpl w:val="B2529716"/>
+    <w:lvl w:ilvl="0">
+      <w:start w:val="1"/>
+      <w:numFmt w:val="bullet"/>
+      <w:lvlText w:val=""/>
+      <w:lvlJc w:val="left"/>
+      <w:pPr>
+        <w:tabs>
+          <w:tab w:val="num" w:pos="720"/>
+        </w:tabs>
+        <w:ind w:left="720" w:hanging="360"/>
+      </w:pPr>
+      <w:rPr>
+        <w:rFonts w:ascii="Symbol" w:hAnsi="Symbol" w:hint="default"/>
+        <w:sz w:val="20"/>
+      </w:rPr>
+    </w:lvl>
+    <w:lvl w:ilvl="1" w:tentative="1">
+      <w:start w:val="1"/>
+      <w:numFmt w:val="bullet"/>
+      <w:lvlText w:val=""/>
+      <w:lvlJc w:val="left"/>
+      <w:pPr>
+        <w:tabs>
+          <w:tab w:val="num" w:pos="1440"/>
+        </w:tabs>
+        <w:ind w:left="1440" w:hanging="360"/>
+      </w:pPr>
+      <w:rPr>
+        <w:rFonts w:ascii="Symbol" w:hAnsi="Symbol" w:hint="default"/>
+        <w:sz w:val="20"/>
+      </w:rPr>
+    </w:lvl>
+    <w:lvl w:ilvl="2" w:tentative="1">
+      <w:start w:val="1"/>
+      <w:numFmt w:val="bullet"/>
+      <w:lvlText w:val=""/>
+      <w:lvlJc w:val="left"/>
+      <w:pPr>
+        <w:tabs>
+          <w:tab w:val="num" w:pos="2160"/>
+        </w:tabs>
+        <w:ind w:left="2160" w:hanging="360"/>
+      </w:pPr>
+      <w:rPr>
+        <w:rFonts w:ascii="Symbol" w:hAnsi="Symbol" w:hint="default"/>
+        <w:sz w:val="20"/>
+      </w:rPr>
+    </w:lvl>
+    <w:lvl w:ilvl="3" w:tentative="1">
+      <w:start w:val="1"/>
+      <w:numFmt w:val="bullet"/>
+      <w:lvlText w:val=""/>
+      <w:lvlJc w:val="left"/>
+      <w:pPr>
+        <w:tabs>
+          <w:tab w:val="num" w:pos="2880"/>
+        </w:tabs>
+        <w:ind w:left="2880" w:hanging="360"/>
+      </w:pPr>
+      <w:rPr>
+        <w:rFonts w:ascii="Symbol" w:hAnsi="Symbol" w:hint="default"/>
+        <w:sz w:val="20"/>
+      </w:rPr>
+    </w:lvl>
+    <w:lvl w:ilvl="4" w:tentative="1">
+      <w:start w:val="1"/>
+      <w:numFmt w:val="bullet"/>
+      <w:lvlText w:val=""/>
+      <w:lvlJc w:val="left"/>
+      <w:pPr>
+        <w:tabs>
+          <w:tab w:val="num" w:pos="3600"/>
+        </w:tabs>
+        <w:ind w:left="3600" w:hanging="360"/>
+      </w:pPr>
+      <w:rPr>
+        <w:rFonts w:ascii="Symbol" w:hAnsi="Symbol" w:hint="default"/>
+        <w:sz w:val="20"/>
+      </w:rPr>
+    </w:lvl>
+    <w:lvl w:ilvl="5" w:tentative="1">
+      <w:start w:val="1"/>
+      <w:numFmt w:val="bullet"/>
+      <w:lvlText w:val=""/>
+      <w:lvlJc w:val="left"/>
+      <w:pPr>
+        <w:tabs>
+          <w:tab w:val="num" w:pos="4320"/>
+        </w:tabs>
+        <w:ind w:left="4320" w:hanging="360"/>
+      </w:pPr>
+      <w:rPr>
+        <w:rFonts w:ascii="Symbol" w:hAnsi="Symbol" w:hint="default"/>
+        <w:sz w:val="20"/>
+      </w:rPr>
+    </w:lvl>
+    <w:lvl w:ilvl="6" w:tentative="1">
+      <w:start w:val="1"/>
+      <w:numFmt w:val="bullet"/>
+      <w:lvlText w:val=""/>
+      <w:lvlJc w:val="left"/>
+      <w:pPr>
+        <w:tabs>
+          <w:tab w:val="num" w:pos="5040"/>
+        </w:tabs>
+        <w:ind w:left="5040" w:hanging="360"/>
+      </w:pPr>
+      <w:rPr>
+        <w:rFonts w:ascii="Symbol" w:hAnsi="Symbol" w:hint="default"/>
+        <w:sz w:val="20"/>
+      </w:rPr>
+    </w:lvl>
+    <w:lvl w:ilvl="7" w:tentative="1">
+      <w:start w:val="1"/>
+      <w:numFmt w:val="bullet"/>
+      <w:lvlText w:val=""/>
+      <w:lvlJc w:val="left"/>
+      <w:pPr>
+        <w:tabs>
+          <w:tab w:val="num" w:pos="5760"/>
+        </w:tabs>
+        <w:ind w:left="5760" w:hanging="360"/>
+      </w:pPr>
+      <w:rPr>
+        <w:rFonts w:ascii="Symbol" w:hAnsi="Symbol" w:hint="default"/>
+        <w:sz w:val="20"/>
+      </w:rPr>
+    </w:lvl>
+    <w:lvl w:ilvl="8" w:tentative="1">
+      <w:start w:val="1"/>
+      <w:numFmt w:val="bullet"/>
+      <w:lvlText w:val=""/>
+      <w:lvlJc w:val="left"/>
+      <w:pPr>
+        <w:tabs>
+          <w:tab w:val="num" w:pos="6480"/>
+        </w:tabs>
+        <w:ind w:left="6480" w:hanging="360"/>
+      </w:pPr>
+      <w:rPr>
+        <w:rFonts w:ascii="Symbol" w:hAnsi="Symbol" w:hint="default"/>
+        <w:sz w:val="20"/>
+      </w:rPr>
+    </w:lvl>
+  </w:abstractNum>
+  <w:abstractNum w:abstractNumId="1" w15:restartNumberingAfterBreak="0">
     <w:nsid w:val="1B374497"/>
     <w:multiLevelType w:val="hybridMultilevel"/>
     <w:tmpl w:val="2C66A96C"/>
@@ -3902,7 +5092,120 @@
       </w:rPr>
     </w:lvl>
   </w:abstractNum>
-  <w:abstractNum w:abstractNumId="1" w15:restartNumberingAfterBreak="0">
+  <w:abstractNum w:abstractNumId="2" w15:restartNumberingAfterBreak="0">
+    <w:nsid w:val="22BE1109"/>
+    <w:multiLevelType w:val="hybridMultilevel"/>
+    <w:tmpl w:val="6ED8B778"/>
+    <w:lvl w:ilvl="0" w:tplc="0C090001">
+      <w:start w:val="1"/>
+      <w:numFmt w:val="bullet"/>
+      <w:lvlText w:val=""/>
+      <w:lvlJc w:val="left"/>
+      <w:pPr>
+        <w:ind w:left="1550" w:hanging="360"/>
+      </w:pPr>
+      <w:rPr>
+        <w:rFonts w:ascii="Symbol" w:hAnsi="Symbol" w:hint="default"/>
+      </w:rPr>
+    </w:lvl>
+    <w:lvl w:ilvl="1" w:tplc="0C090003" w:tentative="1">
+      <w:start w:val="1"/>
+      <w:numFmt w:val="bullet"/>
+      <w:lvlText w:val="o"/>
+      <w:lvlJc w:val="left"/>
+      <w:pPr>
+        <w:ind w:left="2270" w:hanging="360"/>
+      </w:pPr>
+      <w:rPr>
+        <w:rFonts w:ascii="Courier New" w:hAnsi="Courier New" w:cs="Courier New" w:hint="default"/>
+      </w:rPr>
+    </w:lvl>
+    <w:lvl w:ilvl="2" w:tplc="0C090005" w:tentative="1">
+      <w:start w:val="1"/>
+      <w:numFmt w:val="bullet"/>
+      <w:lvlText w:val=""/>
+      <w:lvlJc w:val="left"/>
+      <w:pPr>
+        <w:ind w:left="2990" w:hanging="360"/>
+      </w:pPr>
+      <w:rPr>
+        <w:rFonts w:ascii="Wingdings" w:hAnsi="Wingdings" w:hint="default"/>
+      </w:rPr>
+    </w:lvl>
+    <w:lvl w:ilvl="3" w:tplc="0C090001" w:tentative="1">
+      <w:start w:val="1"/>
+      <w:numFmt w:val="bullet"/>
+      <w:lvlText w:val=""/>
+      <w:lvlJc w:val="left"/>
+      <w:pPr>
+        <w:ind w:left="3710" w:hanging="360"/>
+      </w:pPr>
+      <w:rPr>
+        <w:rFonts w:ascii="Symbol" w:hAnsi="Symbol" w:hint="default"/>
+      </w:rPr>
+    </w:lvl>
+    <w:lvl w:ilvl="4" w:tplc="0C090003" w:tentative="1">
+      <w:start w:val="1"/>
+      <w:numFmt w:val="bullet"/>
+      <w:lvlText w:val="o"/>
+      <w:lvlJc w:val="left"/>
+      <w:pPr>
+        <w:ind w:left="4430" w:hanging="360"/>
+      </w:pPr>
+      <w:rPr>
+        <w:rFonts w:ascii="Courier New" w:hAnsi="Courier New" w:cs="Courier New" w:hint="default"/>
+      </w:rPr>
+    </w:lvl>
+    <w:lvl w:ilvl="5" w:tplc="0C090005" w:tentative="1">
+      <w:start w:val="1"/>
+      <w:numFmt w:val="bullet"/>
+      <w:lvlText w:val=""/>
+      <w:lvlJc w:val="left"/>
+      <w:pPr>
+        <w:ind w:left="5150" w:hanging="360"/>
+      </w:pPr>
+      <w:rPr>
+        <w:rFonts w:ascii="Wingdings" w:hAnsi="Wingdings" w:hint="default"/>
+      </w:rPr>
+    </w:lvl>
+    <w:lvl w:ilvl="6" w:tplc="0C090001" w:tentative="1">
+      <w:start w:val="1"/>
+      <w:numFmt w:val="bullet"/>
+      <w:lvlText w:val=""/>
+      <w:lvlJc w:val="left"/>
+      <w:pPr>
+        <w:ind w:left="5870" w:hanging="360"/>
+      </w:pPr>
+      <w:rPr>
+        <w:rFonts w:ascii="Symbol" w:hAnsi="Symbol" w:hint="default"/>
+      </w:rPr>
+    </w:lvl>
+    <w:lvl w:ilvl="7" w:tplc="0C090003" w:tentative="1">
+      <w:start w:val="1"/>
+      <w:numFmt w:val="bullet"/>
+      <w:lvlText w:val="o"/>
+      <w:lvlJc w:val="left"/>
+      <w:pPr>
+        <w:ind w:left="6590" w:hanging="360"/>
+      </w:pPr>
+      <w:rPr>
+        <w:rFonts w:ascii="Courier New" w:hAnsi="Courier New" w:cs="Courier New" w:hint="default"/>
+      </w:rPr>
+    </w:lvl>
+    <w:lvl w:ilvl="8" w:tplc="0C090005" w:tentative="1">
+      <w:start w:val="1"/>
+      <w:numFmt w:val="bullet"/>
+      <w:lvlText w:val=""/>
+      <w:lvlJc w:val="left"/>
+      <w:pPr>
+        <w:ind w:left="7310" w:hanging="360"/>
+      </w:pPr>
+      <w:rPr>
+        <w:rFonts w:ascii="Wingdings" w:hAnsi="Wingdings" w:hint="default"/>
+      </w:rPr>
+    </w:lvl>
+  </w:abstractNum>
+  <w:abstractNum w:abstractNumId="3" w15:restartNumberingAfterBreak="0">
     <w:nsid w:val="2313360A"/>
     <w:multiLevelType w:val="hybridMultilevel"/>
     <w:tmpl w:val="3620E2FE"/>
@@ -3991,7 +5294,96 @@
       </w:pPr>
     </w:lvl>
   </w:abstractNum>
-  <w:abstractNum w:abstractNumId="2" w15:restartNumberingAfterBreak="0">
+  <w:abstractNum w:abstractNumId="4" w15:restartNumberingAfterBreak="0">
+    <w:nsid w:val="2ABD4E28"/>
+    <w:multiLevelType w:val="hybridMultilevel"/>
+    <w:tmpl w:val="3144549A"/>
+    <w:lvl w:ilvl="0" w:tplc="0C09000F">
+      <w:start w:val="1"/>
+      <w:numFmt w:val="decimal"/>
+      <w:lvlText w:val="%1."/>
+      <w:lvlJc w:val="left"/>
+      <w:pPr>
+        <w:ind w:left="720" w:hanging="360"/>
+      </w:pPr>
+      <w:rPr>
+        <w:rFonts w:hint="default"/>
+      </w:rPr>
+    </w:lvl>
+    <w:lvl w:ilvl="1" w:tplc="0C090019" w:tentative="1">
+      <w:start w:val="1"/>
+      <w:numFmt w:val="lowerLetter"/>
+      <w:lvlText w:val="%2."/>
+      <w:lvlJc w:val="left"/>
+      <w:pPr>
+        <w:ind w:left="1440" w:hanging="360"/>
+      </w:pPr>
+    </w:lvl>
+    <w:lvl w:ilvl="2" w:tplc="0C09001B" w:tentative="1">
+      <w:start w:val="1"/>
+      <w:numFmt w:val="lowerRoman"/>
+      <w:lvlText w:val="%3."/>
+      <w:lvlJc w:val="right"/>
+      <w:pPr>
+        <w:ind w:left="2160" w:hanging="180"/>
+      </w:pPr>
+    </w:lvl>
+    <w:lvl w:ilvl="3" w:tplc="0C09000F" w:tentative="1">
+      <w:start w:val="1"/>
+      <w:numFmt w:val="decimal"/>
+      <w:lvlText w:val="%4."/>
+      <w:lvlJc w:val="left"/>
+      <w:pPr>
+        <w:ind w:left="2880" w:hanging="360"/>
+      </w:pPr>
+    </w:lvl>
+    <w:lvl w:ilvl="4" w:tplc="0C090019" w:tentative="1">
+      <w:start w:val="1"/>
+      <w:numFmt w:val="lowerLetter"/>
+      <w:lvlText w:val="%5."/>
+      <w:lvlJc w:val="left"/>
+      <w:pPr>
+        <w:ind w:left="3600" w:hanging="360"/>
+      </w:pPr>
+    </w:lvl>
+    <w:lvl w:ilvl="5" w:tplc="0C09001B" w:tentative="1">
+      <w:start w:val="1"/>
+      <w:numFmt w:val="lowerRoman"/>
+      <w:lvlText w:val="%6."/>
+      <w:lvlJc w:val="right"/>
+      <w:pPr>
+        <w:ind w:left="4320" w:hanging="180"/>
+      </w:pPr>
+    </w:lvl>
+    <w:lvl w:ilvl="6" w:tplc="0C09000F" w:tentative="1">
+      <w:start w:val="1"/>
+      <w:numFmt w:val="decimal"/>
+      <w:lvlText w:val="%7."/>
+      <w:lvlJc w:val="left"/>
+      <w:pPr>
+        <w:ind w:left="5040" w:hanging="360"/>
+      </w:pPr>
+    </w:lvl>
+    <w:lvl w:ilvl="7" w:tplc="0C090019" w:tentative="1">
+      <w:start w:val="1"/>
+      <w:numFmt w:val="lowerLetter"/>
+      <w:lvlText w:val="%8."/>
+      <w:lvlJc w:val="left"/>
+      <w:pPr>
+        <w:ind w:left="5760" w:hanging="360"/>
+      </w:pPr>
+    </w:lvl>
+    <w:lvl w:ilvl="8" w:tplc="0C09001B" w:tentative="1">
+      <w:start w:val="1"/>
+      <w:numFmt w:val="lowerRoman"/>
+      <w:lvlText w:val="%9."/>
+      <w:lvlJc w:val="right"/>
+      <w:pPr>
+        <w:ind w:left="6480" w:hanging="180"/>
+      </w:pPr>
+    </w:lvl>
+  </w:abstractNum>
+  <w:abstractNum w:abstractNumId="5" w15:restartNumberingAfterBreak="0">
     <w:nsid w:val="2CF32EE1"/>
     <w:multiLevelType w:val="multilevel"/>
     <w:tmpl w:val="5DDC2BFE"/>
@@ -4140,7 +5532,7 @@
       </w:rPr>
     </w:lvl>
   </w:abstractNum>
-  <w:abstractNum w:abstractNumId="3" w15:restartNumberingAfterBreak="0">
+  <w:abstractNum w:abstractNumId="6" w15:restartNumberingAfterBreak="0">
     <w:nsid w:val="2DF6634D"/>
     <w:multiLevelType w:val="hybridMultilevel"/>
     <w:tmpl w:val="3B6637DA"/>
@@ -4252,7 +5644,120 @@
       </w:rPr>
     </w:lvl>
   </w:abstractNum>
-  <w:abstractNum w:abstractNumId="4" w15:restartNumberingAfterBreak="0">
+  <w:abstractNum w:abstractNumId="7" w15:restartNumberingAfterBreak="0">
+    <w:nsid w:val="2F336963"/>
+    <w:multiLevelType w:val="hybridMultilevel"/>
+    <w:tmpl w:val="A96AD0B0"/>
+    <w:lvl w:ilvl="0" w:tplc="1BAAC366">
+      <w:start w:val="3"/>
+      <w:numFmt w:val="bullet"/>
+      <w:lvlText w:val="-"/>
+      <w:lvlJc w:val="left"/>
+      <w:pPr>
+        <w:ind w:left="1800" w:hanging="360"/>
+      </w:pPr>
+      <w:rPr>
+        <w:rFonts w:ascii="Calibri" w:eastAsiaTheme="minorHAnsi" w:hAnsi="Calibri" w:cs="Calibri" w:hint="default"/>
+      </w:rPr>
+    </w:lvl>
+    <w:lvl w:ilvl="1" w:tplc="0C090003" w:tentative="1">
+      <w:start w:val="1"/>
+      <w:numFmt w:val="bullet"/>
+      <w:lvlText w:val="o"/>
+      <w:lvlJc w:val="left"/>
+      <w:pPr>
+        <w:ind w:left="2520" w:hanging="360"/>
+      </w:pPr>
+      <w:rPr>
+        <w:rFonts w:ascii="Courier New" w:hAnsi="Courier New" w:cs="Courier New" w:hint="default"/>
+      </w:rPr>
+    </w:lvl>
+    <w:lvl w:ilvl="2" w:tplc="0C090005" w:tentative="1">
+      <w:start w:val="1"/>
+      <w:numFmt w:val="bullet"/>
+      <w:lvlText w:val=""/>
+      <w:lvlJc w:val="left"/>
+      <w:pPr>
+        <w:ind w:left="3240" w:hanging="360"/>
+      </w:pPr>
+      <w:rPr>
+        <w:rFonts w:ascii="Wingdings" w:hAnsi="Wingdings" w:hint="default"/>
+      </w:rPr>
+    </w:lvl>
+    <w:lvl w:ilvl="3" w:tplc="0C090001" w:tentative="1">
+      <w:start w:val="1"/>
+      <w:numFmt w:val="bullet"/>
+      <w:lvlText w:val=""/>
+      <w:lvlJc w:val="left"/>
+      <w:pPr>
+        <w:ind w:left="3960" w:hanging="360"/>
+      </w:pPr>
+      <w:rPr>
+        <w:rFonts w:ascii="Symbol" w:hAnsi="Symbol" w:hint="default"/>
+      </w:rPr>
+    </w:lvl>
+    <w:lvl w:ilvl="4" w:tplc="0C090003" w:tentative="1">
+      <w:start w:val="1"/>
+      <w:numFmt w:val="bullet"/>
+      <w:lvlText w:val="o"/>
+      <w:lvlJc w:val="left"/>
+      <w:pPr>
+        <w:ind w:left="4680" w:hanging="360"/>
+      </w:pPr>
+      <w:rPr>
+        <w:rFonts w:ascii="Courier New" w:hAnsi="Courier New" w:cs="Courier New" w:hint="default"/>
+      </w:rPr>
+    </w:lvl>
+    <w:lvl w:ilvl="5" w:tplc="0C090005" w:tentative="1">
+      <w:start w:val="1"/>
+      <w:numFmt w:val="bullet"/>
+      <w:lvlText w:val=""/>
+      <w:lvlJc w:val="left"/>
+      <w:pPr>
+        <w:ind w:left="5400" w:hanging="360"/>
+      </w:pPr>
+      <w:rPr>
+        <w:rFonts w:ascii="Wingdings" w:hAnsi="Wingdings" w:hint="default"/>
+      </w:rPr>
+    </w:lvl>
+    <w:lvl w:ilvl="6" w:tplc="0C090001" w:tentative="1">
+      <w:start w:val="1"/>
+      <w:numFmt w:val="bullet"/>
+      <w:lvlText w:val=""/>
+      <w:lvlJc w:val="left"/>
+      <w:pPr>
+        <w:ind w:left="6120" w:hanging="360"/>
+      </w:pPr>
+      <w:rPr>
+        <w:rFonts w:ascii="Symbol" w:hAnsi="Symbol" w:hint="default"/>
+      </w:rPr>
+    </w:lvl>
+    <w:lvl w:ilvl="7" w:tplc="0C090003" w:tentative="1">
+      <w:start w:val="1"/>
+      <w:numFmt w:val="bullet"/>
+      <w:lvlText w:val="o"/>
+      <w:lvlJc w:val="left"/>
+      <w:pPr>
+        <w:ind w:left="6840" w:hanging="360"/>
+      </w:pPr>
+      <w:rPr>
+        <w:rFonts w:ascii="Courier New" w:hAnsi="Courier New" w:cs="Courier New" w:hint="default"/>
+      </w:rPr>
+    </w:lvl>
+    <w:lvl w:ilvl="8" w:tplc="0C090005" w:tentative="1">
+      <w:start w:val="1"/>
+      <w:numFmt w:val="bullet"/>
+      <w:lvlText w:val=""/>
+      <w:lvlJc w:val="left"/>
+      <w:pPr>
+        <w:ind w:left="7560" w:hanging="360"/>
+      </w:pPr>
+      <w:rPr>
+        <w:rFonts w:ascii="Wingdings" w:hAnsi="Wingdings" w:hint="default"/>
+      </w:rPr>
+    </w:lvl>
+  </w:abstractNum>
+  <w:abstractNum w:abstractNumId="8" w15:restartNumberingAfterBreak="0">
     <w:nsid w:val="2FF04576"/>
     <w:multiLevelType w:val="hybridMultilevel"/>
     <w:tmpl w:val="7B307306"/>
@@ -4342,7 +5847,7 @@
       </w:pPr>
     </w:lvl>
   </w:abstractNum>
-  <w:abstractNum w:abstractNumId="5" w15:restartNumberingAfterBreak="0">
+  <w:abstractNum w:abstractNumId="9" w15:restartNumberingAfterBreak="0">
     <w:nsid w:val="33D36C07"/>
     <w:multiLevelType w:val="hybridMultilevel"/>
     <w:tmpl w:val="58C86624"/>
@@ -4432,7 +5937,120 @@
       </w:pPr>
     </w:lvl>
   </w:abstractNum>
-  <w:abstractNum w:abstractNumId="6" w15:restartNumberingAfterBreak="0">
+  <w:abstractNum w:abstractNumId="10" w15:restartNumberingAfterBreak="0">
+    <w:nsid w:val="34B82BB9"/>
+    <w:multiLevelType w:val="hybridMultilevel"/>
+    <w:tmpl w:val="030AD1BA"/>
+    <w:lvl w:ilvl="0" w:tplc="0C090001">
+      <w:start w:val="1"/>
+      <w:numFmt w:val="bullet"/>
+      <w:lvlText w:val=""/>
+      <w:lvlJc w:val="left"/>
+      <w:pPr>
+        <w:ind w:left="1440" w:hanging="360"/>
+      </w:pPr>
+      <w:rPr>
+        <w:rFonts w:ascii="Symbol" w:hAnsi="Symbol" w:hint="default"/>
+      </w:rPr>
+    </w:lvl>
+    <w:lvl w:ilvl="1" w:tplc="0C090003" w:tentative="1">
+      <w:start w:val="1"/>
+      <w:numFmt w:val="bullet"/>
+      <w:lvlText w:val="o"/>
+      <w:lvlJc w:val="left"/>
+      <w:pPr>
+        <w:ind w:left="2160" w:hanging="360"/>
+      </w:pPr>
+      <w:rPr>
+        <w:rFonts w:ascii="Courier New" w:hAnsi="Courier New" w:cs="Courier New" w:hint="default"/>
+      </w:rPr>
+    </w:lvl>
+    <w:lvl w:ilvl="2" w:tplc="0C090005" w:tentative="1">
+      <w:start w:val="1"/>
+      <w:numFmt w:val="bullet"/>
+      <w:lvlText w:val=""/>
+      <w:lvlJc w:val="left"/>
+      <w:pPr>
+        <w:ind w:left="2880" w:hanging="360"/>
+      </w:pPr>
+      <w:rPr>
+        <w:rFonts w:ascii="Wingdings" w:hAnsi="Wingdings" w:hint="default"/>
+      </w:rPr>
+    </w:lvl>
+    <w:lvl w:ilvl="3" w:tplc="0C090001" w:tentative="1">
+      <w:start w:val="1"/>
+      <w:numFmt w:val="bullet"/>
+      <w:lvlText w:val=""/>
+      <w:lvlJc w:val="left"/>
+      <w:pPr>
+        <w:ind w:left="3600" w:hanging="360"/>
+      </w:pPr>
+      <w:rPr>
+        <w:rFonts w:ascii="Symbol" w:hAnsi="Symbol" w:hint="default"/>
+      </w:rPr>
+    </w:lvl>
+    <w:lvl w:ilvl="4" w:tplc="0C090003" w:tentative="1">
+      <w:start w:val="1"/>
+      <w:numFmt w:val="bullet"/>
+      <w:lvlText w:val="o"/>
+      <w:lvlJc w:val="left"/>
+      <w:pPr>
+        <w:ind w:left="4320" w:hanging="360"/>
+      </w:pPr>
+      <w:rPr>
+        <w:rFonts w:ascii="Courier New" w:hAnsi="Courier New" w:cs="Courier New" w:hint="default"/>
+      </w:rPr>
+    </w:lvl>
+    <w:lvl w:ilvl="5" w:tplc="0C090005" w:tentative="1">
+      <w:start w:val="1"/>
+      <w:numFmt w:val="bullet"/>
+      <w:lvlText w:val=""/>
+      <w:lvlJc w:val="left"/>
+      <w:pPr>
+        <w:ind w:left="5040" w:hanging="360"/>
+      </w:pPr>
+      <w:rPr>
+        <w:rFonts w:ascii="Wingdings" w:hAnsi="Wingdings" w:hint="default"/>
+      </w:rPr>
+    </w:lvl>
+    <w:lvl w:ilvl="6" w:tplc="0C090001" w:tentative="1">
+      <w:start w:val="1"/>
+      <w:numFmt w:val="bullet"/>
+      <w:lvlText w:val=""/>
+      <w:lvlJc w:val="left"/>
+      <w:pPr>
+        <w:ind w:left="5760" w:hanging="360"/>
+      </w:pPr>
+      <w:rPr>
+        <w:rFonts w:ascii="Symbol" w:hAnsi="Symbol" w:hint="default"/>
+      </w:rPr>
+    </w:lvl>
+    <w:lvl w:ilvl="7" w:tplc="0C090003" w:tentative="1">
+      <w:start w:val="1"/>
+      <w:numFmt w:val="bullet"/>
+      <w:lvlText w:val="o"/>
+      <w:lvlJc w:val="left"/>
+      <w:pPr>
+        <w:ind w:left="6480" w:hanging="360"/>
+      </w:pPr>
+      <w:rPr>
+        <w:rFonts w:ascii="Courier New" w:hAnsi="Courier New" w:cs="Courier New" w:hint="default"/>
+      </w:rPr>
+    </w:lvl>
+    <w:lvl w:ilvl="8" w:tplc="0C090005" w:tentative="1">
+      <w:start w:val="1"/>
+      <w:numFmt w:val="bullet"/>
+      <w:lvlText w:val=""/>
+      <w:lvlJc w:val="left"/>
+      <w:pPr>
+        <w:ind w:left="7200" w:hanging="360"/>
+      </w:pPr>
+      <w:rPr>
+        <w:rFonts w:ascii="Wingdings" w:hAnsi="Wingdings" w:hint="default"/>
+      </w:rPr>
+    </w:lvl>
+  </w:abstractNum>
+  <w:abstractNum w:abstractNumId="11" w15:restartNumberingAfterBreak="0">
     <w:nsid w:val="36005FE1"/>
     <w:multiLevelType w:val="hybridMultilevel"/>
     <w:tmpl w:val="FDF89ECE"/>
@@ -4544,7 +6162,120 @@
       </w:rPr>
     </w:lvl>
   </w:abstractNum>
-  <w:abstractNum w:abstractNumId="7" w15:restartNumberingAfterBreak="0">
+  <w:abstractNum w:abstractNumId="12" w15:restartNumberingAfterBreak="0">
+    <w:nsid w:val="38C76500"/>
+    <w:multiLevelType w:val="hybridMultilevel"/>
+    <w:tmpl w:val="1B306C14"/>
+    <w:lvl w:ilvl="0" w:tplc="0C090001">
+      <w:start w:val="1"/>
+      <w:numFmt w:val="bullet"/>
+      <w:lvlText w:val=""/>
+      <w:lvlJc w:val="left"/>
+      <w:pPr>
+        <w:ind w:left="720" w:hanging="360"/>
+      </w:pPr>
+      <w:rPr>
+        <w:rFonts w:ascii="Symbol" w:hAnsi="Symbol" w:hint="default"/>
+      </w:rPr>
+    </w:lvl>
+    <w:lvl w:ilvl="1" w:tplc="0C090003" w:tentative="1">
+      <w:start w:val="1"/>
+      <w:numFmt w:val="bullet"/>
+      <w:lvlText w:val="o"/>
+      <w:lvlJc w:val="left"/>
+      <w:pPr>
+        <w:ind w:left="1440" w:hanging="360"/>
+      </w:pPr>
+      <w:rPr>
+        <w:rFonts w:ascii="Courier New" w:hAnsi="Courier New" w:cs="Courier New" w:hint="default"/>
+      </w:rPr>
+    </w:lvl>
+    <w:lvl w:ilvl="2" w:tplc="0C090005" w:tentative="1">
+      <w:start w:val="1"/>
+      <w:numFmt w:val="bullet"/>
+      <w:lvlText w:val=""/>
+      <w:lvlJc w:val="left"/>
+      <w:pPr>
+        <w:ind w:left="2160" w:hanging="360"/>
+      </w:pPr>
+      <w:rPr>
+        <w:rFonts w:ascii="Wingdings" w:hAnsi="Wingdings" w:hint="default"/>
+      </w:rPr>
+    </w:lvl>
+    <w:lvl w:ilvl="3" w:tplc="0C090001" w:tentative="1">
+      <w:start w:val="1"/>
+      <w:numFmt w:val="bullet"/>
+      <w:lvlText w:val=""/>
+      <w:lvlJc w:val="left"/>
+      <w:pPr>
+        <w:ind w:left="2880" w:hanging="360"/>
+      </w:pPr>
+      <w:rPr>
+        <w:rFonts w:ascii="Symbol" w:hAnsi="Symbol" w:hint="default"/>
+      </w:rPr>
+    </w:lvl>
+    <w:lvl w:ilvl="4" w:tplc="0C090003" w:tentative="1">
+      <w:start w:val="1"/>
+      <w:numFmt w:val="bullet"/>
+      <w:lvlText w:val="o"/>
+      <w:lvlJc w:val="left"/>
+      <w:pPr>
+        <w:ind w:left="3600" w:hanging="360"/>
+      </w:pPr>
+      <w:rPr>
+        <w:rFonts w:ascii="Courier New" w:hAnsi="Courier New" w:cs="Courier New" w:hint="default"/>
+      </w:rPr>
+    </w:lvl>
+    <w:lvl w:ilvl="5" w:tplc="0C090005" w:tentative="1">
+      <w:start w:val="1"/>
+      <w:numFmt w:val="bullet"/>
+      <w:lvlText w:val=""/>
+      <w:lvlJc w:val="left"/>
+      <w:pPr>
+        <w:ind w:left="4320" w:hanging="360"/>
+      </w:pPr>
+      <w:rPr>
+        <w:rFonts w:ascii="Wingdings" w:hAnsi="Wingdings" w:hint="default"/>
+      </w:rPr>
+    </w:lvl>
+    <w:lvl w:ilvl="6" w:tplc="0C090001" w:tentative="1">
+      <w:start w:val="1"/>
+      <w:numFmt w:val="bullet"/>
+      <w:lvlText w:val=""/>
+      <w:lvlJc w:val="left"/>
+      <w:pPr>
+        <w:ind w:left="5040" w:hanging="360"/>
+      </w:pPr>
+      <w:rPr>
+        <w:rFonts w:ascii="Symbol" w:hAnsi="Symbol" w:hint="default"/>
+      </w:rPr>
+    </w:lvl>
+    <w:lvl w:ilvl="7" w:tplc="0C090003" w:tentative="1">
+      <w:start w:val="1"/>
+      <w:numFmt w:val="bullet"/>
+      <w:lvlText w:val="o"/>
+      <w:lvlJc w:val="left"/>
+      <w:pPr>
+        <w:ind w:left="5760" w:hanging="360"/>
+      </w:pPr>
+      <w:rPr>
+        <w:rFonts w:ascii="Courier New" w:hAnsi="Courier New" w:cs="Courier New" w:hint="default"/>
+      </w:rPr>
+    </w:lvl>
+    <w:lvl w:ilvl="8" w:tplc="0C090005" w:tentative="1">
+      <w:start w:val="1"/>
+      <w:numFmt w:val="bullet"/>
+      <w:lvlText w:val=""/>
+      <w:lvlJc w:val="left"/>
+      <w:pPr>
+        <w:ind w:left="6480" w:hanging="360"/>
+      </w:pPr>
+      <w:rPr>
+        <w:rFonts w:ascii="Wingdings" w:hAnsi="Wingdings" w:hint="default"/>
+      </w:rPr>
+    </w:lvl>
+  </w:abstractNum>
+  <w:abstractNum w:abstractNumId="13" w15:restartNumberingAfterBreak="0">
     <w:nsid w:val="3C2775BB"/>
     <w:multiLevelType w:val="multilevel"/>
     <w:tmpl w:val="C25E1356"/>
@@ -4657,7 +6388,120 @@
       </w:pPr>
     </w:lvl>
   </w:abstractNum>
-  <w:abstractNum w:abstractNumId="8" w15:restartNumberingAfterBreak="0">
+  <w:abstractNum w:abstractNumId="14" w15:restartNumberingAfterBreak="0">
+    <w:nsid w:val="3D273553"/>
+    <w:multiLevelType w:val="hybridMultilevel"/>
+    <w:tmpl w:val="FB988EDE"/>
+    <w:lvl w:ilvl="0" w:tplc="0C090001">
+      <w:start w:val="1"/>
+      <w:numFmt w:val="bullet"/>
+      <w:lvlText w:val=""/>
+      <w:lvlJc w:val="left"/>
+      <w:pPr>
+        <w:ind w:left="1800" w:hanging="360"/>
+      </w:pPr>
+      <w:rPr>
+        <w:rFonts w:ascii="Symbol" w:hAnsi="Symbol" w:hint="default"/>
+      </w:rPr>
+    </w:lvl>
+    <w:lvl w:ilvl="1" w:tplc="0C090003" w:tentative="1">
+      <w:start w:val="1"/>
+      <w:numFmt w:val="bullet"/>
+      <w:lvlText w:val="o"/>
+      <w:lvlJc w:val="left"/>
+      <w:pPr>
+        <w:ind w:left="2520" w:hanging="360"/>
+      </w:pPr>
+      <w:rPr>
+        <w:rFonts w:ascii="Courier New" w:hAnsi="Courier New" w:cs="Courier New" w:hint="default"/>
+      </w:rPr>
+    </w:lvl>
+    <w:lvl w:ilvl="2" w:tplc="0C090005" w:tentative="1">
+      <w:start w:val="1"/>
+      <w:numFmt w:val="bullet"/>
+      <w:lvlText w:val=""/>
+      <w:lvlJc w:val="left"/>
+      <w:pPr>
+        <w:ind w:left="3240" w:hanging="360"/>
+      </w:pPr>
+      <w:rPr>
+        <w:rFonts w:ascii="Wingdings" w:hAnsi="Wingdings" w:hint="default"/>
+      </w:rPr>
+    </w:lvl>
+    <w:lvl w:ilvl="3" w:tplc="0C090001" w:tentative="1">
+      <w:start w:val="1"/>
+      <w:numFmt w:val="bullet"/>
+      <w:lvlText w:val=""/>
+      <w:lvlJc w:val="left"/>
+      <w:pPr>
+        <w:ind w:left="3960" w:hanging="360"/>
+      </w:pPr>
+      <w:rPr>
+        <w:rFonts w:ascii="Symbol" w:hAnsi="Symbol" w:hint="default"/>
+      </w:rPr>
+    </w:lvl>
+    <w:lvl w:ilvl="4" w:tplc="0C090003" w:tentative="1">
+      <w:start w:val="1"/>
+      <w:numFmt w:val="bullet"/>
+      <w:lvlText w:val="o"/>
+      <w:lvlJc w:val="left"/>
+      <w:pPr>
+        <w:ind w:left="4680" w:hanging="360"/>
+      </w:pPr>
+      <w:rPr>
+        <w:rFonts w:ascii="Courier New" w:hAnsi="Courier New" w:cs="Courier New" w:hint="default"/>
+      </w:rPr>
+    </w:lvl>
+    <w:lvl w:ilvl="5" w:tplc="0C090005" w:tentative="1">
+      <w:start w:val="1"/>
+      <w:numFmt w:val="bullet"/>
+      <w:lvlText w:val=""/>
+      <w:lvlJc w:val="left"/>
+      <w:pPr>
+        <w:ind w:left="5400" w:hanging="360"/>
+      </w:pPr>
+      <w:rPr>
+        <w:rFonts w:ascii="Wingdings" w:hAnsi="Wingdings" w:hint="default"/>
+      </w:rPr>
+    </w:lvl>
+    <w:lvl w:ilvl="6" w:tplc="0C090001" w:tentative="1">
+      <w:start w:val="1"/>
+      <w:numFmt w:val="bullet"/>
+      <w:lvlText w:val=""/>
+      <w:lvlJc w:val="left"/>
+      <w:pPr>
+        <w:ind w:left="6120" w:hanging="360"/>
+      </w:pPr>
+      <w:rPr>
+        <w:rFonts w:ascii="Symbol" w:hAnsi="Symbol" w:hint="default"/>
+      </w:rPr>
+    </w:lvl>
+    <w:lvl w:ilvl="7" w:tplc="0C090003" w:tentative="1">
+      <w:start w:val="1"/>
+      <w:numFmt w:val="bullet"/>
+      <w:lvlText w:val="o"/>
+      <w:lvlJc w:val="left"/>
+      <w:pPr>
+        <w:ind w:left="6840" w:hanging="360"/>
+      </w:pPr>
+      <w:rPr>
+        <w:rFonts w:ascii="Courier New" w:hAnsi="Courier New" w:cs="Courier New" w:hint="default"/>
+      </w:rPr>
+    </w:lvl>
+    <w:lvl w:ilvl="8" w:tplc="0C090005" w:tentative="1">
+      <w:start w:val="1"/>
+      <w:numFmt w:val="bullet"/>
+      <w:lvlText w:val=""/>
+      <w:lvlJc w:val="left"/>
+      <w:pPr>
+        <w:ind w:left="7560" w:hanging="360"/>
+      </w:pPr>
+      <w:rPr>
+        <w:rFonts w:ascii="Wingdings" w:hAnsi="Wingdings" w:hint="default"/>
+      </w:rPr>
+    </w:lvl>
+  </w:abstractNum>
+  <w:abstractNum w:abstractNumId="15" w15:restartNumberingAfterBreak="0">
     <w:nsid w:val="410F196C"/>
     <w:multiLevelType w:val="multilevel"/>
     <w:tmpl w:val="D8DC2A98"/>
@@ -4806,7 +6650,7 @@
       </w:rPr>
     </w:lvl>
   </w:abstractNum>
-  <w:abstractNum w:abstractNumId="9" w15:restartNumberingAfterBreak="0">
+  <w:abstractNum w:abstractNumId="16" w15:restartNumberingAfterBreak="0">
     <w:nsid w:val="41453332"/>
     <w:multiLevelType w:val="hybridMultilevel"/>
     <w:tmpl w:val="9CC843AC"/>
@@ -4892,7 +6736,120 @@
       </w:pPr>
     </w:lvl>
   </w:abstractNum>
-  <w:abstractNum w:abstractNumId="10" w15:restartNumberingAfterBreak="0">
+  <w:abstractNum w:abstractNumId="17" w15:restartNumberingAfterBreak="0">
+    <w:nsid w:val="4577300A"/>
+    <w:multiLevelType w:val="hybridMultilevel"/>
+    <w:tmpl w:val="54467D3E"/>
+    <w:lvl w:ilvl="0" w:tplc="0C090001">
+      <w:start w:val="1"/>
+      <w:numFmt w:val="bullet"/>
+      <w:lvlText w:val=""/>
+      <w:lvlJc w:val="left"/>
+      <w:pPr>
+        <w:ind w:left="2428" w:hanging="360"/>
+      </w:pPr>
+      <w:rPr>
+        <w:rFonts w:ascii="Symbol" w:hAnsi="Symbol" w:hint="default"/>
+      </w:rPr>
+    </w:lvl>
+    <w:lvl w:ilvl="1" w:tplc="0C090003" w:tentative="1">
+      <w:start w:val="1"/>
+      <w:numFmt w:val="bullet"/>
+      <w:lvlText w:val="o"/>
+      <w:lvlJc w:val="left"/>
+      <w:pPr>
+        <w:ind w:left="3148" w:hanging="360"/>
+      </w:pPr>
+      <w:rPr>
+        <w:rFonts w:ascii="Courier New" w:hAnsi="Courier New" w:cs="Courier New" w:hint="default"/>
+      </w:rPr>
+    </w:lvl>
+    <w:lvl w:ilvl="2" w:tplc="0C090005" w:tentative="1">
+      <w:start w:val="1"/>
+      <w:numFmt w:val="bullet"/>
+      <w:lvlText w:val=""/>
+      <w:lvlJc w:val="left"/>
+      <w:pPr>
+        <w:ind w:left="3868" w:hanging="360"/>
+      </w:pPr>
+      <w:rPr>
+        <w:rFonts w:ascii="Wingdings" w:hAnsi="Wingdings" w:hint="default"/>
+      </w:rPr>
+    </w:lvl>
+    <w:lvl w:ilvl="3" w:tplc="0C090001" w:tentative="1">
+      <w:start w:val="1"/>
+      <w:numFmt w:val="bullet"/>
+      <w:lvlText w:val=""/>
+      <w:lvlJc w:val="left"/>
+      <w:pPr>
+        <w:ind w:left="4588" w:hanging="360"/>
+      </w:pPr>
+      <w:rPr>
+        <w:rFonts w:ascii="Symbol" w:hAnsi="Symbol" w:hint="default"/>
+      </w:rPr>
+    </w:lvl>
+    <w:lvl w:ilvl="4" w:tplc="0C090003" w:tentative="1">
+      <w:start w:val="1"/>
+      <w:numFmt w:val="bullet"/>
+      <w:lvlText w:val="o"/>
+      <w:lvlJc w:val="left"/>
+      <w:pPr>
+        <w:ind w:left="5308" w:hanging="360"/>
+      </w:pPr>
+      <w:rPr>
+        <w:rFonts w:ascii="Courier New" w:hAnsi="Courier New" w:cs="Courier New" w:hint="default"/>
+      </w:rPr>
+    </w:lvl>
+    <w:lvl w:ilvl="5" w:tplc="0C090005" w:tentative="1">
+      <w:start w:val="1"/>
+      <w:numFmt w:val="bullet"/>
+      <w:lvlText w:val=""/>
+      <w:lvlJc w:val="left"/>
+      <w:pPr>
+        <w:ind w:left="6028" w:hanging="360"/>
+      </w:pPr>
+      <w:rPr>
+        <w:rFonts w:ascii="Wingdings" w:hAnsi="Wingdings" w:hint="default"/>
+      </w:rPr>
+    </w:lvl>
+    <w:lvl w:ilvl="6" w:tplc="0C090001" w:tentative="1">
+      <w:start w:val="1"/>
+      <w:numFmt w:val="bullet"/>
+      <w:lvlText w:val=""/>
+      <w:lvlJc w:val="left"/>
+      <w:pPr>
+        <w:ind w:left="6748" w:hanging="360"/>
+      </w:pPr>
+      <w:rPr>
+        <w:rFonts w:ascii="Symbol" w:hAnsi="Symbol" w:hint="default"/>
+      </w:rPr>
+    </w:lvl>
+    <w:lvl w:ilvl="7" w:tplc="0C090003" w:tentative="1">
+      <w:start w:val="1"/>
+      <w:numFmt w:val="bullet"/>
+      <w:lvlText w:val="o"/>
+      <w:lvlJc w:val="left"/>
+      <w:pPr>
+        <w:ind w:left="7468" w:hanging="360"/>
+      </w:pPr>
+      <w:rPr>
+        <w:rFonts w:ascii="Courier New" w:hAnsi="Courier New" w:cs="Courier New" w:hint="default"/>
+      </w:rPr>
+    </w:lvl>
+    <w:lvl w:ilvl="8" w:tplc="0C090005" w:tentative="1">
+      <w:start w:val="1"/>
+      <w:numFmt w:val="bullet"/>
+      <w:lvlText w:val=""/>
+      <w:lvlJc w:val="left"/>
+      <w:pPr>
+        <w:ind w:left="8188" w:hanging="360"/>
+      </w:pPr>
+      <w:rPr>
+        <w:rFonts w:ascii="Wingdings" w:hAnsi="Wingdings" w:hint="default"/>
+      </w:rPr>
+    </w:lvl>
+  </w:abstractNum>
+  <w:abstractNum w:abstractNumId="18" w15:restartNumberingAfterBreak="0">
     <w:nsid w:val="47F53E11"/>
     <w:multiLevelType w:val="multilevel"/>
     <w:tmpl w:val="AF445EF4"/>
@@ -5009,7 +6966,7 @@
       </w:pPr>
     </w:lvl>
   </w:abstractNum>
-  <w:abstractNum w:abstractNumId="11" w15:restartNumberingAfterBreak="0">
+  <w:abstractNum w:abstractNumId="19" w15:restartNumberingAfterBreak="0">
     <w:nsid w:val="47F83FEC"/>
     <w:multiLevelType w:val="hybridMultilevel"/>
     <w:tmpl w:val="0ED44ABE"/>
@@ -5095,7 +7052,7 @@
       </w:pPr>
     </w:lvl>
   </w:abstractNum>
-  <w:abstractNum w:abstractNumId="12" w15:restartNumberingAfterBreak="0">
+  <w:abstractNum w:abstractNumId="20" w15:restartNumberingAfterBreak="0">
     <w:nsid w:val="4F7B7279"/>
     <w:multiLevelType w:val="hybridMultilevel"/>
     <w:tmpl w:val="98A0B826"/>
@@ -5181,7 +7138,346 @@
       </w:pPr>
     </w:lvl>
   </w:abstractNum>
-  <w:abstractNum w:abstractNumId="13" w15:restartNumberingAfterBreak="0">
+  <w:abstractNum w:abstractNumId="21" w15:restartNumberingAfterBreak="0">
+    <w:nsid w:val="57AB75D3"/>
+    <w:multiLevelType w:val="hybridMultilevel"/>
+    <w:tmpl w:val="D38AD858"/>
+    <w:lvl w:ilvl="0" w:tplc="0C090001">
+      <w:start w:val="1"/>
+      <w:numFmt w:val="bullet"/>
+      <w:lvlText w:val=""/>
+      <w:lvlJc w:val="left"/>
+      <w:pPr>
+        <w:ind w:left="1660" w:hanging="360"/>
+      </w:pPr>
+      <w:rPr>
+        <w:rFonts w:ascii="Symbol" w:hAnsi="Symbol" w:hint="default"/>
+      </w:rPr>
+    </w:lvl>
+    <w:lvl w:ilvl="1" w:tplc="0C090003" w:tentative="1">
+      <w:start w:val="1"/>
+      <w:numFmt w:val="bullet"/>
+      <w:lvlText w:val="o"/>
+      <w:lvlJc w:val="left"/>
+      <w:pPr>
+        <w:ind w:left="2380" w:hanging="360"/>
+      </w:pPr>
+      <w:rPr>
+        <w:rFonts w:ascii="Courier New" w:hAnsi="Courier New" w:cs="Courier New" w:hint="default"/>
+      </w:rPr>
+    </w:lvl>
+    <w:lvl w:ilvl="2" w:tplc="0C090005" w:tentative="1">
+      <w:start w:val="1"/>
+      <w:numFmt w:val="bullet"/>
+      <w:lvlText w:val=""/>
+      <w:lvlJc w:val="left"/>
+      <w:pPr>
+        <w:ind w:left="3100" w:hanging="360"/>
+      </w:pPr>
+      <w:rPr>
+        <w:rFonts w:ascii="Wingdings" w:hAnsi="Wingdings" w:hint="default"/>
+      </w:rPr>
+    </w:lvl>
+    <w:lvl w:ilvl="3" w:tplc="0C090001" w:tentative="1">
+      <w:start w:val="1"/>
+      <w:numFmt w:val="bullet"/>
+      <w:lvlText w:val=""/>
+      <w:lvlJc w:val="left"/>
+      <w:pPr>
+        <w:ind w:left="3820" w:hanging="360"/>
+      </w:pPr>
+      <w:rPr>
+        <w:rFonts w:ascii="Symbol" w:hAnsi="Symbol" w:hint="default"/>
+      </w:rPr>
+    </w:lvl>
+    <w:lvl w:ilvl="4" w:tplc="0C090003" w:tentative="1">
+      <w:start w:val="1"/>
+      <w:numFmt w:val="bullet"/>
+      <w:lvlText w:val="o"/>
+      <w:lvlJc w:val="left"/>
+      <w:pPr>
+        <w:ind w:left="4540" w:hanging="360"/>
+      </w:pPr>
+      <w:rPr>
+        <w:rFonts w:ascii="Courier New" w:hAnsi="Courier New" w:cs="Courier New" w:hint="default"/>
+      </w:rPr>
+    </w:lvl>
+    <w:lvl w:ilvl="5" w:tplc="0C090005" w:tentative="1">
+      <w:start w:val="1"/>
+      <w:numFmt w:val="bullet"/>
+      <w:lvlText w:val=""/>
+      <w:lvlJc w:val="left"/>
+      <w:pPr>
+        <w:ind w:left="5260" w:hanging="360"/>
+      </w:pPr>
+      <w:rPr>
+        <w:rFonts w:ascii="Wingdings" w:hAnsi="Wingdings" w:hint="default"/>
+      </w:rPr>
+    </w:lvl>
+    <w:lvl w:ilvl="6" w:tplc="0C090001" w:tentative="1">
+      <w:start w:val="1"/>
+      <w:numFmt w:val="bullet"/>
+      <w:lvlText w:val=""/>
+      <w:lvlJc w:val="left"/>
+      <w:pPr>
+        <w:ind w:left="5980" w:hanging="360"/>
+      </w:pPr>
+      <w:rPr>
+        <w:rFonts w:ascii="Symbol" w:hAnsi="Symbol" w:hint="default"/>
+      </w:rPr>
+    </w:lvl>
+    <w:lvl w:ilvl="7" w:tplc="0C090003" w:tentative="1">
+      <w:start w:val="1"/>
+      <w:numFmt w:val="bullet"/>
+      <w:lvlText w:val="o"/>
+      <w:lvlJc w:val="left"/>
+      <w:pPr>
+        <w:ind w:left="6700" w:hanging="360"/>
+      </w:pPr>
+      <w:rPr>
+        <w:rFonts w:ascii="Courier New" w:hAnsi="Courier New" w:cs="Courier New" w:hint="default"/>
+      </w:rPr>
+    </w:lvl>
+    <w:lvl w:ilvl="8" w:tplc="0C090005" w:tentative="1">
+      <w:start w:val="1"/>
+      <w:numFmt w:val="bullet"/>
+      <w:lvlText w:val=""/>
+      <w:lvlJc w:val="left"/>
+      <w:pPr>
+        <w:ind w:left="7420" w:hanging="360"/>
+      </w:pPr>
+      <w:rPr>
+        <w:rFonts w:ascii="Wingdings" w:hAnsi="Wingdings" w:hint="default"/>
+      </w:rPr>
+    </w:lvl>
+  </w:abstractNum>
+  <w:abstractNum w:abstractNumId="22" w15:restartNumberingAfterBreak="0">
+    <w:nsid w:val="60A863E9"/>
+    <w:multiLevelType w:val="hybridMultilevel"/>
+    <w:tmpl w:val="7EA89432"/>
+    <w:lvl w:ilvl="0" w:tplc="0C090001">
+      <w:start w:val="1"/>
+      <w:numFmt w:val="bullet"/>
+      <w:lvlText w:val=""/>
+      <w:lvlJc w:val="left"/>
+      <w:pPr>
+        <w:ind w:left="720" w:hanging="360"/>
+      </w:pPr>
+      <w:rPr>
+        <w:rFonts w:ascii="Symbol" w:hAnsi="Symbol" w:hint="default"/>
+      </w:rPr>
+    </w:lvl>
+    <w:lvl w:ilvl="1" w:tplc="0C090003" w:tentative="1">
+      <w:start w:val="1"/>
+      <w:numFmt w:val="bullet"/>
+      <w:lvlText w:val="o"/>
+      <w:lvlJc w:val="left"/>
+      <w:pPr>
+        <w:ind w:left="1440" w:hanging="360"/>
+      </w:pPr>
+      <w:rPr>
+        <w:rFonts w:ascii="Courier New" w:hAnsi="Courier New" w:cs="Courier New" w:hint="default"/>
+      </w:rPr>
+    </w:lvl>
+    <w:lvl w:ilvl="2" w:tplc="0C090005" w:tentative="1">
+      <w:start w:val="1"/>
+      <w:numFmt w:val="bullet"/>
+      <w:lvlText w:val=""/>
+      <w:lvlJc w:val="left"/>
+      <w:pPr>
+        <w:ind w:left="2160" w:hanging="360"/>
+      </w:pPr>
+      <w:rPr>
+        <w:rFonts w:ascii="Wingdings" w:hAnsi="Wingdings" w:hint="default"/>
+      </w:rPr>
+    </w:lvl>
+    <w:lvl w:ilvl="3" w:tplc="0C090001" w:tentative="1">
+      <w:start w:val="1"/>
+      <w:numFmt w:val="bullet"/>
+      <w:lvlText w:val=""/>
+      <w:lvlJc w:val="left"/>
+      <w:pPr>
+        <w:ind w:left="2880" w:hanging="360"/>
+      </w:pPr>
+      <w:rPr>
+        <w:rFonts w:ascii="Symbol" w:hAnsi="Symbol" w:hint="default"/>
+      </w:rPr>
+    </w:lvl>
+    <w:lvl w:ilvl="4" w:tplc="0C090003" w:tentative="1">
+      <w:start w:val="1"/>
+      <w:numFmt w:val="bullet"/>
+      <w:lvlText w:val="o"/>
+      <w:lvlJc w:val="left"/>
+      <w:pPr>
+        <w:ind w:left="3600" w:hanging="360"/>
+      </w:pPr>
+      <w:rPr>
+        <w:rFonts w:ascii="Courier New" w:hAnsi="Courier New" w:cs="Courier New" w:hint="default"/>
+      </w:rPr>
+    </w:lvl>
+    <w:lvl w:ilvl="5" w:tplc="0C090005" w:tentative="1">
+      <w:start w:val="1"/>
+      <w:numFmt w:val="bullet"/>
+      <w:lvlText w:val=""/>
+      <w:lvlJc w:val="left"/>
+      <w:pPr>
+        <w:ind w:left="4320" w:hanging="360"/>
+      </w:pPr>
+      <w:rPr>
+        <w:rFonts w:ascii="Wingdings" w:hAnsi="Wingdings" w:hint="default"/>
+      </w:rPr>
+    </w:lvl>
+    <w:lvl w:ilvl="6" w:tplc="0C090001" w:tentative="1">
+      <w:start w:val="1"/>
+      <w:numFmt w:val="bullet"/>
+      <w:lvlText w:val=""/>
+      <w:lvlJc w:val="left"/>
+      <w:pPr>
+        <w:ind w:left="5040" w:hanging="360"/>
+      </w:pPr>
+      <w:rPr>
+        <w:rFonts w:ascii="Symbol" w:hAnsi="Symbol" w:hint="default"/>
+      </w:rPr>
+    </w:lvl>
+    <w:lvl w:ilvl="7" w:tplc="0C090003" w:tentative="1">
+      <w:start w:val="1"/>
+      <w:numFmt w:val="bullet"/>
+      <w:lvlText w:val="o"/>
+      <w:lvlJc w:val="left"/>
+      <w:pPr>
+        <w:ind w:left="5760" w:hanging="360"/>
+      </w:pPr>
+      <w:rPr>
+        <w:rFonts w:ascii="Courier New" w:hAnsi="Courier New" w:cs="Courier New" w:hint="default"/>
+      </w:rPr>
+    </w:lvl>
+    <w:lvl w:ilvl="8" w:tplc="0C090005" w:tentative="1">
+      <w:start w:val="1"/>
+      <w:numFmt w:val="bullet"/>
+      <w:lvlText w:val=""/>
+      <w:lvlJc w:val="left"/>
+      <w:pPr>
+        <w:ind w:left="6480" w:hanging="360"/>
+      </w:pPr>
+      <w:rPr>
+        <w:rFonts w:ascii="Wingdings" w:hAnsi="Wingdings" w:hint="default"/>
+      </w:rPr>
+    </w:lvl>
+  </w:abstractNum>
+  <w:abstractNum w:abstractNumId="23" w15:restartNumberingAfterBreak="0">
+    <w:nsid w:val="63601A29"/>
+    <w:multiLevelType w:val="hybridMultilevel"/>
+    <w:tmpl w:val="91F274D6"/>
+    <w:lvl w:ilvl="0" w:tplc="0C090001">
+      <w:start w:val="1"/>
+      <w:numFmt w:val="bullet"/>
+      <w:lvlText w:val=""/>
+      <w:lvlJc w:val="left"/>
+      <w:pPr>
+        <w:ind w:left="2160" w:hanging="360"/>
+      </w:pPr>
+      <w:rPr>
+        <w:rFonts w:ascii="Symbol" w:hAnsi="Symbol" w:hint="default"/>
+      </w:rPr>
+    </w:lvl>
+    <w:lvl w:ilvl="1" w:tplc="0C090003" w:tentative="1">
+      <w:start w:val="1"/>
+      <w:numFmt w:val="bullet"/>
+      <w:lvlText w:val="o"/>
+      <w:lvlJc w:val="left"/>
+      <w:pPr>
+        <w:ind w:left="2880" w:hanging="360"/>
+      </w:pPr>
+      <w:rPr>
+        <w:rFonts w:ascii="Courier New" w:hAnsi="Courier New" w:cs="Courier New" w:hint="default"/>
+      </w:rPr>
+    </w:lvl>
+    <w:lvl w:ilvl="2" w:tplc="0C090005" w:tentative="1">
+      <w:start w:val="1"/>
+      <w:numFmt w:val="bullet"/>
+      <w:lvlText w:val=""/>
+      <w:lvlJc w:val="left"/>
+      <w:pPr>
+        <w:ind w:left="3600" w:hanging="360"/>
+      </w:pPr>
+      <w:rPr>
+        <w:rFonts w:ascii="Wingdings" w:hAnsi="Wingdings" w:hint="default"/>
+      </w:rPr>
+    </w:lvl>
+    <w:lvl w:ilvl="3" w:tplc="0C090001" w:tentative="1">
+      <w:start w:val="1"/>
+      <w:numFmt w:val="bullet"/>
+      <w:lvlText w:val=""/>
+      <w:lvlJc w:val="left"/>
+      <w:pPr>
+        <w:ind w:left="4320" w:hanging="360"/>
+      </w:pPr>
+      <w:rPr>
+        <w:rFonts w:ascii="Symbol" w:hAnsi="Symbol" w:hint="default"/>
+      </w:rPr>
+    </w:lvl>
+    <w:lvl w:ilvl="4" w:tplc="0C090003" w:tentative="1">
+      <w:start w:val="1"/>
+      <w:numFmt w:val="bullet"/>
+      <w:lvlText w:val="o"/>
+      <w:lvlJc w:val="left"/>
+      <w:pPr>
+        <w:ind w:left="5040" w:hanging="360"/>
+      </w:pPr>
+      <w:rPr>
+        <w:rFonts w:ascii="Courier New" w:hAnsi="Courier New" w:cs="Courier New" w:hint="default"/>
+      </w:rPr>
+    </w:lvl>
+    <w:lvl w:ilvl="5" w:tplc="0C090005" w:tentative="1">
+      <w:start w:val="1"/>
+      <w:numFmt w:val="bullet"/>
+      <w:lvlText w:val=""/>
+      <w:lvlJc w:val="left"/>
+      <w:pPr>
+        <w:ind w:left="5760" w:hanging="360"/>
+      </w:pPr>
+      <w:rPr>
+        <w:rFonts w:ascii="Wingdings" w:hAnsi="Wingdings" w:hint="default"/>
+      </w:rPr>
+    </w:lvl>
+    <w:lvl w:ilvl="6" w:tplc="0C090001" w:tentative="1">
+      <w:start w:val="1"/>
+      <w:numFmt w:val="bullet"/>
+      <w:lvlText w:val=""/>
+      <w:lvlJc w:val="left"/>
+      <w:pPr>
+        <w:ind w:left="6480" w:hanging="360"/>
+      </w:pPr>
+      <w:rPr>
+        <w:rFonts w:ascii="Symbol" w:hAnsi="Symbol" w:hint="default"/>
+      </w:rPr>
+    </w:lvl>
+    <w:lvl w:ilvl="7" w:tplc="0C090003" w:tentative="1">
+      <w:start w:val="1"/>
+      <w:numFmt w:val="bullet"/>
+      <w:lvlText w:val="o"/>
+      <w:lvlJc w:val="left"/>
+      <w:pPr>
+        <w:ind w:left="7200" w:hanging="360"/>
+      </w:pPr>
+      <w:rPr>
+        <w:rFonts w:ascii="Courier New" w:hAnsi="Courier New" w:cs="Courier New" w:hint="default"/>
+      </w:rPr>
+    </w:lvl>
+    <w:lvl w:ilvl="8" w:tplc="0C090005" w:tentative="1">
+      <w:start w:val="1"/>
+      <w:numFmt w:val="bullet"/>
+      <w:lvlText w:val=""/>
+      <w:lvlJc w:val="left"/>
+      <w:pPr>
+        <w:ind w:left="7920" w:hanging="360"/>
+      </w:pPr>
+      <w:rPr>
+        <w:rFonts w:ascii="Wingdings" w:hAnsi="Wingdings" w:hint="default"/>
+      </w:rPr>
+    </w:lvl>
+  </w:abstractNum>
+  <w:abstractNum w:abstractNumId="24" w15:restartNumberingAfterBreak="0">
     <w:nsid w:val="65540C50"/>
     <w:multiLevelType w:val="multilevel"/>
     <w:tmpl w:val="3BBCF976"/>
@@ -5330,7 +7626,7 @@
       </w:rPr>
     </w:lvl>
   </w:abstractNum>
-  <w:abstractNum w:abstractNumId="14" w15:restartNumberingAfterBreak="0">
+  <w:abstractNum w:abstractNumId="25" w15:restartNumberingAfterBreak="0">
     <w:nsid w:val="695F3CBF"/>
     <w:multiLevelType w:val="hybridMultilevel"/>
     <w:tmpl w:val="58C86624"/>
@@ -5420,7 +7716,233 @@
       </w:pPr>
     </w:lvl>
   </w:abstractNum>
-  <w:abstractNum w:abstractNumId="15" w15:restartNumberingAfterBreak="0">
+  <w:abstractNum w:abstractNumId="26" w15:restartNumberingAfterBreak="0">
+    <w:nsid w:val="6AC55B72"/>
+    <w:multiLevelType w:val="hybridMultilevel"/>
+    <w:tmpl w:val="8DF8DEB2"/>
+    <w:lvl w:ilvl="0" w:tplc="1BAAC366">
+      <w:start w:val="3"/>
+      <w:numFmt w:val="bullet"/>
+      <w:lvlText w:val="-"/>
+      <w:lvlJc w:val="left"/>
+      <w:pPr>
+        <w:ind w:left="2520" w:hanging="360"/>
+      </w:pPr>
+      <w:rPr>
+        <w:rFonts w:ascii="Calibri" w:eastAsiaTheme="minorHAnsi" w:hAnsi="Calibri" w:cs="Calibri" w:hint="default"/>
+      </w:rPr>
+    </w:lvl>
+    <w:lvl w:ilvl="1" w:tplc="0C090001">
+      <w:start w:val="1"/>
+      <w:numFmt w:val="bullet"/>
+      <w:lvlText w:val=""/>
+      <w:lvlJc w:val="left"/>
+      <w:pPr>
+        <w:ind w:left="1800" w:hanging="360"/>
+      </w:pPr>
+      <w:rPr>
+        <w:rFonts w:ascii="Symbol" w:hAnsi="Symbol" w:hint="default"/>
+      </w:rPr>
+    </w:lvl>
+    <w:lvl w:ilvl="2" w:tplc="0C090005" w:tentative="1">
+      <w:start w:val="1"/>
+      <w:numFmt w:val="bullet"/>
+      <w:lvlText w:val=""/>
+      <w:lvlJc w:val="left"/>
+      <w:pPr>
+        <w:ind w:left="2880" w:hanging="360"/>
+      </w:pPr>
+      <w:rPr>
+        <w:rFonts w:ascii="Wingdings" w:hAnsi="Wingdings" w:hint="default"/>
+      </w:rPr>
+    </w:lvl>
+    <w:lvl w:ilvl="3" w:tplc="0C090001" w:tentative="1">
+      <w:start w:val="1"/>
+      <w:numFmt w:val="bullet"/>
+      <w:lvlText w:val=""/>
+      <w:lvlJc w:val="left"/>
+      <w:pPr>
+        <w:ind w:left="3600" w:hanging="360"/>
+      </w:pPr>
+      <w:rPr>
+        <w:rFonts w:ascii="Symbol" w:hAnsi="Symbol" w:hint="default"/>
+      </w:rPr>
+    </w:lvl>
+    <w:lvl w:ilvl="4" w:tplc="0C090003" w:tentative="1">
+      <w:start w:val="1"/>
+      <w:numFmt w:val="bullet"/>
+      <w:lvlText w:val="o"/>
+      <w:lvlJc w:val="left"/>
+      <w:pPr>
+        <w:ind w:left="4320" w:hanging="360"/>
+      </w:pPr>
+      <w:rPr>
+        <w:rFonts w:ascii="Courier New" w:hAnsi="Courier New" w:cs="Courier New" w:hint="default"/>
+      </w:rPr>
+    </w:lvl>
+    <w:lvl w:ilvl="5" w:tplc="0C090005" w:tentative="1">
+      <w:start w:val="1"/>
+      <w:numFmt w:val="bullet"/>
+      <w:lvlText w:val=""/>
+      <w:lvlJc w:val="left"/>
+      <w:pPr>
+        <w:ind w:left="5040" w:hanging="360"/>
+      </w:pPr>
+      <w:rPr>
+        <w:rFonts w:ascii="Wingdings" w:hAnsi="Wingdings" w:hint="default"/>
+      </w:rPr>
+    </w:lvl>
+    <w:lvl w:ilvl="6" w:tplc="0C090001" w:tentative="1">
+      <w:start w:val="1"/>
+      <w:numFmt w:val="bullet"/>
+      <w:lvlText w:val=""/>
+      <w:lvlJc w:val="left"/>
+      <w:pPr>
+        <w:ind w:left="5760" w:hanging="360"/>
+      </w:pPr>
+      <w:rPr>
+        <w:rFonts w:ascii="Symbol" w:hAnsi="Symbol" w:hint="default"/>
+      </w:rPr>
+    </w:lvl>
+    <w:lvl w:ilvl="7" w:tplc="0C090003" w:tentative="1">
+      <w:start w:val="1"/>
+      <w:numFmt w:val="bullet"/>
+      <w:lvlText w:val="o"/>
+      <w:lvlJc w:val="left"/>
+      <w:pPr>
+        <w:ind w:left="6480" w:hanging="360"/>
+      </w:pPr>
+      <w:rPr>
+        <w:rFonts w:ascii="Courier New" w:hAnsi="Courier New" w:cs="Courier New" w:hint="default"/>
+      </w:rPr>
+    </w:lvl>
+    <w:lvl w:ilvl="8" w:tplc="0C090005" w:tentative="1">
+      <w:start w:val="1"/>
+      <w:numFmt w:val="bullet"/>
+      <w:lvlText w:val=""/>
+      <w:lvlJc w:val="left"/>
+      <w:pPr>
+        <w:ind w:left="7200" w:hanging="360"/>
+      </w:pPr>
+      <w:rPr>
+        <w:rFonts w:ascii="Wingdings" w:hAnsi="Wingdings" w:hint="default"/>
+      </w:rPr>
+    </w:lvl>
+  </w:abstractNum>
+  <w:abstractNum w:abstractNumId="27" w15:restartNumberingAfterBreak="0">
+    <w:nsid w:val="6BA279D3"/>
+    <w:multiLevelType w:val="hybridMultilevel"/>
+    <w:tmpl w:val="D786E54C"/>
+    <w:lvl w:ilvl="0" w:tplc="1BAAC366">
+      <w:start w:val="3"/>
+      <w:numFmt w:val="bullet"/>
+      <w:lvlText w:val="-"/>
+      <w:lvlJc w:val="left"/>
+      <w:pPr>
+        <w:ind w:left="3240" w:hanging="360"/>
+      </w:pPr>
+      <w:rPr>
+        <w:rFonts w:ascii="Calibri" w:eastAsiaTheme="minorHAnsi" w:hAnsi="Calibri" w:cs="Calibri" w:hint="default"/>
+      </w:rPr>
+    </w:lvl>
+    <w:lvl w:ilvl="1" w:tplc="0C090003" w:tentative="1">
+      <w:start w:val="1"/>
+      <w:numFmt w:val="bullet"/>
+      <w:lvlText w:val="o"/>
+      <w:lvlJc w:val="left"/>
+      <w:pPr>
+        <w:ind w:left="2880" w:hanging="360"/>
+      </w:pPr>
+      <w:rPr>
+        <w:rFonts w:ascii="Courier New" w:hAnsi="Courier New" w:cs="Courier New" w:hint="default"/>
+      </w:rPr>
+    </w:lvl>
+    <w:lvl w:ilvl="2" w:tplc="0C090005">
+      <w:start w:val="1"/>
+      <w:numFmt w:val="bullet"/>
+      <w:lvlText w:val=""/>
+      <w:lvlJc w:val="left"/>
+      <w:pPr>
+        <w:ind w:left="3600" w:hanging="360"/>
+      </w:pPr>
+      <w:rPr>
+        <w:rFonts w:ascii="Wingdings" w:hAnsi="Wingdings" w:hint="default"/>
+      </w:rPr>
+    </w:lvl>
+    <w:lvl w:ilvl="3" w:tplc="0C090001" w:tentative="1">
+      <w:start w:val="1"/>
+      <w:numFmt w:val="bullet"/>
+      <w:lvlText w:val=""/>
+      <w:lvlJc w:val="left"/>
+      <w:pPr>
+        <w:ind w:left="4320" w:hanging="360"/>
+      </w:pPr>
+      <w:rPr>
+        <w:rFonts w:ascii="Symbol" w:hAnsi="Symbol" w:hint="default"/>
+      </w:rPr>
+    </w:lvl>
+    <w:lvl w:ilvl="4" w:tplc="0C090003" w:tentative="1">
+      <w:start w:val="1"/>
+      <w:numFmt w:val="bullet"/>
+      <w:lvlText w:val="o"/>
+      <w:lvlJc w:val="left"/>
+      <w:pPr>
+        <w:ind w:left="5040" w:hanging="360"/>
+      </w:pPr>
+      <w:rPr>
+        <w:rFonts w:ascii="Courier New" w:hAnsi="Courier New" w:cs="Courier New" w:hint="default"/>
+      </w:rPr>
+    </w:lvl>
+    <w:lvl w:ilvl="5" w:tplc="0C090005" w:tentative="1">
+      <w:start w:val="1"/>
+      <w:numFmt w:val="bullet"/>
+      <w:lvlText w:val=""/>
+      <w:lvlJc w:val="left"/>
+      <w:pPr>
+        <w:ind w:left="5760" w:hanging="360"/>
+      </w:pPr>
+      <w:rPr>
+        <w:rFonts w:ascii="Wingdings" w:hAnsi="Wingdings" w:hint="default"/>
+      </w:rPr>
+    </w:lvl>
+    <w:lvl w:ilvl="6" w:tplc="0C090001" w:tentative="1">
+      <w:start w:val="1"/>
+      <w:numFmt w:val="bullet"/>
+      <w:lvlText w:val=""/>
+      <w:lvlJc w:val="left"/>
+      <w:pPr>
+        <w:ind w:left="6480" w:hanging="360"/>
+      </w:pPr>
+      <w:rPr>
+        <w:rFonts w:ascii="Symbol" w:hAnsi="Symbol" w:hint="default"/>
+      </w:rPr>
+    </w:lvl>
+    <w:lvl w:ilvl="7" w:tplc="0C090003" w:tentative="1">
+      <w:start w:val="1"/>
+      <w:numFmt w:val="bullet"/>
+      <w:lvlText w:val="o"/>
+      <w:lvlJc w:val="left"/>
+      <w:pPr>
+        <w:ind w:left="7200" w:hanging="360"/>
+      </w:pPr>
+      <w:rPr>
+        <w:rFonts w:ascii="Courier New" w:hAnsi="Courier New" w:cs="Courier New" w:hint="default"/>
+      </w:rPr>
+    </w:lvl>
+    <w:lvl w:ilvl="8" w:tplc="0C090005" w:tentative="1">
+      <w:start w:val="1"/>
+      <w:numFmt w:val="bullet"/>
+      <w:lvlText w:val=""/>
+      <w:lvlJc w:val="left"/>
+      <w:pPr>
+        <w:ind w:left="7920" w:hanging="360"/>
+      </w:pPr>
+      <w:rPr>
+        <w:rFonts w:ascii="Wingdings" w:hAnsi="Wingdings" w:hint="default"/>
+      </w:rPr>
+    </w:lvl>
+  </w:abstractNum>
+  <w:abstractNum w:abstractNumId="28" w15:restartNumberingAfterBreak="0">
     <w:nsid w:val="6FA553E9"/>
     <w:multiLevelType w:val="hybridMultilevel"/>
     <w:tmpl w:val="48405156"/>
@@ -5510,7 +8032,7 @@
       </w:pPr>
     </w:lvl>
   </w:abstractNum>
-  <w:abstractNum w:abstractNumId="16" w15:restartNumberingAfterBreak="0">
+  <w:abstractNum w:abstractNumId="29" w15:restartNumberingAfterBreak="0">
     <w:nsid w:val="71855BE1"/>
     <w:multiLevelType w:val="hybridMultilevel"/>
     <w:tmpl w:val="1160F7EC"/>
@@ -5596,56 +8118,327 @@
       </w:pPr>
     </w:lvl>
   </w:abstractNum>
+  <w:abstractNum w:abstractNumId="30" w15:restartNumberingAfterBreak="0">
+    <w:nsid w:val="782155EE"/>
+    <w:multiLevelType w:val="hybridMultilevel"/>
+    <w:tmpl w:val="C6BA4C08"/>
+    <w:lvl w:ilvl="0" w:tplc="0C090001">
+      <w:start w:val="1"/>
+      <w:numFmt w:val="bullet"/>
+      <w:lvlText w:val=""/>
+      <w:lvlJc w:val="left"/>
+      <w:pPr>
+        <w:ind w:left="2160" w:hanging="360"/>
+      </w:pPr>
+      <w:rPr>
+        <w:rFonts w:ascii="Symbol" w:hAnsi="Symbol" w:hint="default"/>
+      </w:rPr>
+    </w:lvl>
+    <w:lvl w:ilvl="1" w:tplc="0C090003" w:tentative="1">
+      <w:start w:val="1"/>
+      <w:numFmt w:val="bullet"/>
+      <w:lvlText w:val="o"/>
+      <w:lvlJc w:val="left"/>
+      <w:pPr>
+        <w:ind w:left="2880" w:hanging="360"/>
+      </w:pPr>
+      <w:rPr>
+        <w:rFonts w:ascii="Courier New" w:hAnsi="Courier New" w:cs="Courier New" w:hint="default"/>
+      </w:rPr>
+    </w:lvl>
+    <w:lvl w:ilvl="2" w:tplc="0C090005" w:tentative="1">
+      <w:start w:val="1"/>
+      <w:numFmt w:val="bullet"/>
+      <w:lvlText w:val=""/>
+      <w:lvlJc w:val="left"/>
+      <w:pPr>
+        <w:ind w:left="3600" w:hanging="360"/>
+      </w:pPr>
+      <w:rPr>
+        <w:rFonts w:ascii="Wingdings" w:hAnsi="Wingdings" w:hint="default"/>
+      </w:rPr>
+    </w:lvl>
+    <w:lvl w:ilvl="3" w:tplc="0C090001" w:tentative="1">
+      <w:start w:val="1"/>
+      <w:numFmt w:val="bullet"/>
+      <w:lvlText w:val=""/>
+      <w:lvlJc w:val="left"/>
+      <w:pPr>
+        <w:ind w:left="4320" w:hanging="360"/>
+      </w:pPr>
+      <w:rPr>
+        <w:rFonts w:ascii="Symbol" w:hAnsi="Symbol" w:hint="default"/>
+      </w:rPr>
+    </w:lvl>
+    <w:lvl w:ilvl="4" w:tplc="0C090003" w:tentative="1">
+      <w:start w:val="1"/>
+      <w:numFmt w:val="bullet"/>
+      <w:lvlText w:val="o"/>
+      <w:lvlJc w:val="left"/>
+      <w:pPr>
+        <w:ind w:left="5040" w:hanging="360"/>
+      </w:pPr>
+      <w:rPr>
+        <w:rFonts w:ascii="Courier New" w:hAnsi="Courier New" w:cs="Courier New" w:hint="default"/>
+      </w:rPr>
+    </w:lvl>
+    <w:lvl w:ilvl="5" w:tplc="0C090005" w:tentative="1">
+      <w:start w:val="1"/>
+      <w:numFmt w:val="bullet"/>
+      <w:lvlText w:val=""/>
+      <w:lvlJc w:val="left"/>
+      <w:pPr>
+        <w:ind w:left="5760" w:hanging="360"/>
+      </w:pPr>
+      <w:rPr>
+        <w:rFonts w:ascii="Wingdings" w:hAnsi="Wingdings" w:hint="default"/>
+      </w:rPr>
+    </w:lvl>
+    <w:lvl w:ilvl="6" w:tplc="0C090001" w:tentative="1">
+      <w:start w:val="1"/>
+      <w:numFmt w:val="bullet"/>
+      <w:lvlText w:val=""/>
+      <w:lvlJc w:val="left"/>
+      <w:pPr>
+        <w:ind w:left="6480" w:hanging="360"/>
+      </w:pPr>
+      <w:rPr>
+        <w:rFonts w:ascii="Symbol" w:hAnsi="Symbol" w:hint="default"/>
+      </w:rPr>
+    </w:lvl>
+    <w:lvl w:ilvl="7" w:tplc="0C090003" w:tentative="1">
+      <w:start w:val="1"/>
+      <w:numFmt w:val="bullet"/>
+      <w:lvlText w:val="o"/>
+      <w:lvlJc w:val="left"/>
+      <w:pPr>
+        <w:ind w:left="7200" w:hanging="360"/>
+      </w:pPr>
+      <w:rPr>
+        <w:rFonts w:ascii="Courier New" w:hAnsi="Courier New" w:cs="Courier New" w:hint="default"/>
+      </w:rPr>
+    </w:lvl>
+    <w:lvl w:ilvl="8" w:tplc="0C090005" w:tentative="1">
+      <w:start w:val="1"/>
+      <w:numFmt w:val="bullet"/>
+      <w:lvlText w:val=""/>
+      <w:lvlJc w:val="left"/>
+      <w:pPr>
+        <w:ind w:left="7920" w:hanging="360"/>
+      </w:pPr>
+      <w:rPr>
+        <w:rFonts w:ascii="Wingdings" w:hAnsi="Wingdings" w:hint="default"/>
+      </w:rPr>
+    </w:lvl>
+  </w:abstractNum>
+  <w:abstractNum w:abstractNumId="31" w15:restartNumberingAfterBreak="0">
+    <w:nsid w:val="7E34532E"/>
+    <w:multiLevelType w:val="hybridMultilevel"/>
+    <w:tmpl w:val="8E82A964"/>
+    <w:lvl w:ilvl="0" w:tplc="0C090001">
+      <w:start w:val="1"/>
+      <w:numFmt w:val="bullet"/>
+      <w:lvlText w:val=""/>
+      <w:lvlJc w:val="left"/>
+      <w:pPr>
+        <w:ind w:left="1080" w:hanging="360"/>
+      </w:pPr>
+      <w:rPr>
+        <w:rFonts w:ascii="Symbol" w:hAnsi="Symbol" w:hint="default"/>
+      </w:rPr>
+    </w:lvl>
+    <w:lvl w:ilvl="1" w:tplc="0C090003" w:tentative="1">
+      <w:start w:val="1"/>
+      <w:numFmt w:val="bullet"/>
+      <w:lvlText w:val="o"/>
+      <w:lvlJc w:val="left"/>
+      <w:pPr>
+        <w:ind w:left="1800" w:hanging="360"/>
+      </w:pPr>
+      <w:rPr>
+        <w:rFonts w:ascii="Courier New" w:hAnsi="Courier New" w:cs="Courier New" w:hint="default"/>
+      </w:rPr>
+    </w:lvl>
+    <w:lvl w:ilvl="2" w:tplc="0C090005" w:tentative="1">
+      <w:start w:val="1"/>
+      <w:numFmt w:val="bullet"/>
+      <w:lvlText w:val=""/>
+      <w:lvlJc w:val="left"/>
+      <w:pPr>
+        <w:ind w:left="2520" w:hanging="360"/>
+      </w:pPr>
+      <w:rPr>
+        <w:rFonts w:ascii="Wingdings" w:hAnsi="Wingdings" w:hint="default"/>
+      </w:rPr>
+    </w:lvl>
+    <w:lvl w:ilvl="3" w:tplc="0C090001" w:tentative="1">
+      <w:start w:val="1"/>
+      <w:numFmt w:val="bullet"/>
+      <w:lvlText w:val=""/>
+      <w:lvlJc w:val="left"/>
+      <w:pPr>
+        <w:ind w:left="3240" w:hanging="360"/>
+      </w:pPr>
+      <w:rPr>
+        <w:rFonts w:ascii="Symbol" w:hAnsi="Symbol" w:hint="default"/>
+      </w:rPr>
+    </w:lvl>
+    <w:lvl w:ilvl="4" w:tplc="0C090003" w:tentative="1">
+      <w:start w:val="1"/>
+      <w:numFmt w:val="bullet"/>
+      <w:lvlText w:val="o"/>
+      <w:lvlJc w:val="left"/>
+      <w:pPr>
+        <w:ind w:left="3960" w:hanging="360"/>
+      </w:pPr>
+      <w:rPr>
+        <w:rFonts w:ascii="Courier New" w:hAnsi="Courier New" w:cs="Courier New" w:hint="default"/>
+      </w:rPr>
+    </w:lvl>
+    <w:lvl w:ilvl="5" w:tplc="0C090005" w:tentative="1">
+      <w:start w:val="1"/>
+      <w:numFmt w:val="bullet"/>
+      <w:lvlText w:val=""/>
+      <w:lvlJc w:val="left"/>
+      <w:pPr>
+        <w:ind w:left="4680" w:hanging="360"/>
+      </w:pPr>
+      <w:rPr>
+        <w:rFonts w:ascii="Wingdings" w:hAnsi="Wingdings" w:hint="default"/>
+      </w:rPr>
+    </w:lvl>
+    <w:lvl w:ilvl="6" w:tplc="0C090001" w:tentative="1">
+      <w:start w:val="1"/>
+      <w:numFmt w:val="bullet"/>
+      <w:lvlText w:val=""/>
+      <w:lvlJc w:val="left"/>
+      <w:pPr>
+        <w:ind w:left="5400" w:hanging="360"/>
+      </w:pPr>
+      <w:rPr>
+        <w:rFonts w:ascii="Symbol" w:hAnsi="Symbol" w:hint="default"/>
+      </w:rPr>
+    </w:lvl>
+    <w:lvl w:ilvl="7" w:tplc="0C090003" w:tentative="1">
+      <w:start w:val="1"/>
+      <w:numFmt w:val="bullet"/>
+      <w:lvlText w:val="o"/>
+      <w:lvlJc w:val="left"/>
+      <w:pPr>
+        <w:ind w:left="6120" w:hanging="360"/>
+      </w:pPr>
+      <w:rPr>
+        <w:rFonts w:ascii="Courier New" w:hAnsi="Courier New" w:cs="Courier New" w:hint="default"/>
+      </w:rPr>
+    </w:lvl>
+    <w:lvl w:ilvl="8" w:tplc="0C090005" w:tentative="1">
+      <w:start w:val="1"/>
+      <w:numFmt w:val="bullet"/>
+      <w:lvlText w:val=""/>
+      <w:lvlJc w:val="left"/>
+      <w:pPr>
+        <w:ind w:left="6840" w:hanging="360"/>
+      </w:pPr>
+      <w:rPr>
+        <w:rFonts w:ascii="Wingdings" w:hAnsi="Wingdings" w:hint="default"/>
+      </w:rPr>
+    </w:lvl>
+  </w:abstractNum>
   <w:num w:numId="1" w16cid:durableId="873082841">
+    <w:abstractNumId w:val="15"/>
+  </w:num>
+  <w:num w:numId="2" w16cid:durableId="197090683">
+    <w:abstractNumId w:val="18"/>
+  </w:num>
+  <w:num w:numId="3" w16cid:durableId="84041500">
+    <w:abstractNumId w:val="13"/>
+  </w:num>
+  <w:num w:numId="4" w16cid:durableId="1001007717">
+    <w:abstractNumId w:val="3"/>
+  </w:num>
+  <w:num w:numId="5" w16cid:durableId="571549157">
+    <w:abstractNumId w:val="6"/>
+  </w:num>
+  <w:num w:numId="6" w16cid:durableId="1992753792">
+    <w:abstractNumId w:val="1"/>
+  </w:num>
+  <w:num w:numId="7" w16cid:durableId="1771045732">
+    <w:abstractNumId w:val="11"/>
+  </w:num>
+  <w:num w:numId="8" w16cid:durableId="1831092803">
+    <w:abstractNumId w:val="24"/>
+  </w:num>
+  <w:num w:numId="9" w16cid:durableId="132529082">
+    <w:abstractNumId w:val="5"/>
+  </w:num>
+  <w:num w:numId="10" w16cid:durableId="932400744">
     <w:abstractNumId w:val="8"/>
   </w:num>
-  <w:num w:numId="2" w16cid:durableId="197090683">
+  <w:num w:numId="11" w16cid:durableId="2064713499">
+    <w:abstractNumId w:val="20"/>
+  </w:num>
+  <w:num w:numId="12" w16cid:durableId="1701971597">
+    <w:abstractNumId w:val="29"/>
+  </w:num>
+  <w:num w:numId="13" w16cid:durableId="575407535">
+    <w:abstractNumId w:val="19"/>
+  </w:num>
+  <w:num w:numId="14" w16cid:durableId="1980183740">
+    <w:abstractNumId w:val="16"/>
+  </w:num>
+  <w:num w:numId="15" w16cid:durableId="829641395">
+    <w:abstractNumId w:val="28"/>
+  </w:num>
+  <w:num w:numId="16" w16cid:durableId="338386348">
+    <w:abstractNumId w:val="25"/>
+  </w:num>
+  <w:num w:numId="17" w16cid:durableId="192160941">
+    <w:abstractNumId w:val="9"/>
+  </w:num>
+  <w:num w:numId="18" w16cid:durableId="1614364651">
+    <w:abstractNumId w:val="0"/>
+  </w:num>
+  <w:num w:numId="19" w16cid:durableId="351224343">
+    <w:abstractNumId w:val="12"/>
+  </w:num>
+  <w:num w:numId="20" w16cid:durableId="1574970375">
+    <w:abstractNumId w:val="4"/>
+  </w:num>
+  <w:num w:numId="21" w16cid:durableId="1954046630">
+    <w:abstractNumId w:val="14"/>
+  </w:num>
+  <w:num w:numId="22" w16cid:durableId="1142237472">
+    <w:abstractNumId w:val="30"/>
+  </w:num>
+  <w:num w:numId="23" w16cid:durableId="1069811708">
+    <w:abstractNumId w:val="31"/>
+  </w:num>
+  <w:num w:numId="24" w16cid:durableId="1331909297">
+    <w:abstractNumId w:val="7"/>
+  </w:num>
+  <w:num w:numId="25" w16cid:durableId="1738285500">
+    <w:abstractNumId w:val="27"/>
+  </w:num>
+  <w:num w:numId="26" w16cid:durableId="815102576">
+    <w:abstractNumId w:val="26"/>
+  </w:num>
+  <w:num w:numId="27" w16cid:durableId="1164783533">
     <w:abstractNumId w:val="10"/>
   </w:num>
-  <w:num w:numId="3" w16cid:durableId="84041500">
-    <w:abstractNumId w:val="7"/>
-  </w:num>
-  <w:num w:numId="4" w16cid:durableId="1001007717">
-    <w:abstractNumId w:val="1"/>
-  </w:num>
-  <w:num w:numId="5" w16cid:durableId="571549157">
-    <w:abstractNumId w:val="3"/>
-  </w:num>
-  <w:num w:numId="6" w16cid:durableId="1992753792">
-    <w:abstractNumId w:val="0"/>
-  </w:num>
-  <w:num w:numId="7" w16cid:durableId="1771045732">
-    <w:abstractNumId w:val="6"/>
-  </w:num>
-  <w:num w:numId="8" w16cid:durableId="1831092803">
-    <w:abstractNumId w:val="13"/>
-  </w:num>
-  <w:num w:numId="9" w16cid:durableId="132529082">
+  <w:num w:numId="28" w16cid:durableId="2130126484">
     <w:abstractNumId w:val="2"/>
   </w:num>
-  <w:num w:numId="10" w16cid:durableId="932400744">
-    <w:abstractNumId w:val="4"/>
+  <w:num w:numId="29" w16cid:durableId="856887218">
+    <w:abstractNumId w:val="17"/>
   </w:num>
-  <w:num w:numId="11" w16cid:durableId="2064713499">
-    <w:abstractNumId w:val="12"/>
+  <w:num w:numId="30" w16cid:durableId="978073589">
+    <w:abstractNumId w:val="23"/>
   </w:num>
-  <w:num w:numId="12" w16cid:durableId="1701971597">
-    <w:abstractNumId w:val="16"/>
+  <w:num w:numId="31" w16cid:durableId="2097287985">
+    <w:abstractNumId w:val="22"/>
   </w:num>
-  <w:num w:numId="13" w16cid:durableId="575407535">
-    <w:abstractNumId w:val="11"/>
-  </w:num>
-  <w:num w:numId="14" w16cid:durableId="1980183740">
-    <w:abstractNumId w:val="9"/>
-  </w:num>
-  <w:num w:numId="15" w16cid:durableId="829641395">
-    <w:abstractNumId w:val="15"/>
-  </w:num>
-  <w:num w:numId="16" w16cid:durableId="338386348">
-    <w:abstractNumId w:val="14"/>
-  </w:num>
-  <w:num w:numId="17" w16cid:durableId="192160941">
-    <w:abstractNumId w:val="5"/>
+  <w:num w:numId="32" w16cid:durableId="506746617">
+    <w:abstractNumId w:val="21"/>
   </w:num>
 </w:numbering>
 </file>
@@ -6077,7 +8870,6 @@
   <w:style w:type="character" w:default="1" w:styleId="DefaultParagraphFont">
     <w:name w:val="Default Paragraph Font"/>
     <w:uiPriority w:val="1"/>
-    <w:semiHidden/>
     <w:unhideWhenUsed/>
   </w:style>
   <w:style w:type="table" w:default="1" w:styleId="TableNormal">
@@ -6125,6 +8917,19 @@
       <w:ind w:left="720"/>
       <w:contextualSpacing/>
     </w:pPr>
+  </w:style>
+  <w:style w:type="paragraph" w:styleId="NormalWeb">
+    <w:name w:val="Normal (Web)"/>
+    <w:basedOn w:val="Normal"/>
+    <w:uiPriority w:val="99"/>
+    <w:semiHidden/>
+    <w:unhideWhenUsed/>
+    <w:rsid w:val="007E20F2"/>
+    <w:rPr>
+      <w:rFonts w:ascii="Times New Roman" w:hAnsi="Times New Roman" w:cs="Times New Roman"/>
+      <w:sz w:val="24"/>
+      <w:szCs w:val="24"/>
+    </w:rPr>
   </w:style>
 </w:styles>
 </file>

</xml_diff>